<commit_message>
Bulk capacitor is added and analysis of Q2.3- is done.
Calculation of bulk capacitor is done it is chosen commercially from Digikey.
</commit_message>
<xml_diff>
--- a/Report/EE463_Project1.docx
+++ b/Report/EE463_Project1.docx
@@ -17,7 +17,7 @@
         <w:rPr>
           <w:rFonts w:ascii="Times New Roman" w:hAnsi="Times New Roman" w:cs="Times New Roman"/>
           <w:noProof/>
-          <w:lang w:eastAsia="tr-TR"/>
+          <w:lang w:val="tr-TR" w:eastAsia="tr-TR"/>
         </w:rPr>
         <w:drawing>
           <wp:inline distT="0" distB="0" distL="0" distR="0" wp14:anchorId="04ECCA0D" wp14:editId="0B10110B">
@@ -37,7 +37,7 @@
                     </pic:cNvPicPr>
                   </pic:nvPicPr>
                   <pic:blipFill>
-                    <a:blip r:embed="rId5">
+                    <a:blip r:embed="rId6">
                       <a:extLst>
                         <a:ext uri="{28A0092B-C50C-407E-A947-70E740481C1C}">
                           <a14:useLocalDpi xmlns:a14="http://schemas.microsoft.com/office/drawing/2010/main" val="0"/>
@@ -234,7 +234,7 @@
           <w:noProof/>
           <w:sz w:val="48"/>
           <w:szCs w:val="48"/>
-          <w:lang w:eastAsia="tr-TR"/>
+          <w:lang w:val="tr-TR" w:eastAsia="tr-TR"/>
         </w:rPr>
         <w:drawing>
           <wp:inline distT="0" distB="0" distL="0" distR="0" wp14:anchorId="026A8EF1" wp14:editId="4CFA7304">
@@ -254,7 +254,7 @@
                     </pic:cNvPicPr>
                   </pic:nvPicPr>
                   <pic:blipFill>
-                    <a:blip r:embed="rId6" cstate="print">
+                    <a:blip r:embed="rId7" cstate="print">
                       <a:extLst>
                         <a:ext uri="{28A0092B-C50C-407E-A947-70E740481C1C}">
                           <a14:useLocalDpi xmlns:a14="http://schemas.microsoft.com/office/drawing/2010/main" val="0"/>
@@ -425,18 +425,7 @@
           <w:bdr w:val="none" w:sz="0" w:space="0" w:color="auto" w:frame="1"/>
           <w:shd w:val="clear" w:color="auto" w:fill="FFFFFF"/>
         </w:rPr>
-        <w:t xml:space="preserve"> </w:t>
-      </w:r>
-      <w:r>
-        <w:rPr>
-          <w:rFonts w:ascii="Times New Roman" w:hAnsi="Times New Roman" w:cs="Times New Roman"/>
-          <w:color w:val="000000"/>
-          <w:sz w:val="24"/>
-          <w:szCs w:val="24"/>
-          <w:bdr w:val="none" w:sz="0" w:space="0" w:color="auto" w:frame="1"/>
-          <w:shd w:val="clear" w:color="auto" w:fill="FFFFFF"/>
-        </w:rPr>
-        <w:t>≈</w:t>
+        <w:t xml:space="preserve"> ≈</w:t>
       </w:r>
       <w:r>
         <w:rPr>
@@ -518,7 +507,7 @@
             <o:lock v:ext="edit" aspectratio="t"/>
           </v:shapetype>
           <v:shape id="_x0000_i1025" type="#_x0000_t75" style="width:405.6pt;height:214.2pt">
-            <v:imagedata r:id="rId7" o:title="Single Phase Diode Rectifier_1st"/>
+            <v:imagedata r:id="rId8" o:title="Single Phase Diode Rectifier_1st"/>
           </v:shape>
         </w:pict>
       </w:r>
@@ -707,7 +696,7 @@
         </w:rPr>
         <w:pict>
           <v:shape id="_x0000_i1026" type="#_x0000_t75" style="width:459.6pt;height:172.8pt">
-            <v:imagedata r:id="rId8" o:title="Single Phase Diode Rectifier_2nd"/>
+            <v:imagedata r:id="rId9" o:title="Single Phase Diode Rectifier_2nd"/>
           </v:shape>
         </w:pict>
       </w:r>
@@ -851,10 +840,12 @@
       <w:r>
         <w:rPr>
           <w:rFonts w:ascii="Times New Roman" w:hAnsi="Times New Roman" w:cs="Times New Roman"/>
-          <w:color w:val="000000" w:themeColor="text1"/>
-          <w:sz w:val="24"/>
-          <w:szCs w:val="24"/>
-          <w:shd w:val="clear" w:color="auto" w:fill="FFFFFF"/>
+          <w:noProof/>
+          <w:color w:val="000000" w:themeColor="text1"/>
+          <w:sz w:val="24"/>
+          <w:szCs w:val="24"/>
+          <w:shd w:val="clear" w:color="auto" w:fill="FFFFFF"/>
+          <w:lang w:val="tr-TR" w:eastAsia="tr-TR"/>
         </w:rPr>
         <w:lastRenderedPageBreak/>
         <w:drawing>
@@ -862,96 +853,6 @@
             <wp:extent cx="5760720" cy="2714625"/>
             <wp:effectExtent l="0" t="0" r="0" b="9525"/>
             <wp:docPr id="1" name="Resim 1"/>
-            <wp:cNvGraphicFramePr>
-              <a:graphicFrameLocks xmlns:a="http://schemas.openxmlformats.org/drawingml/2006/main" noChangeAspect="1"/>
-            </wp:cNvGraphicFramePr>
-            <a:graphic xmlns:a="http://schemas.openxmlformats.org/drawingml/2006/main">
-              <a:graphicData uri="http://schemas.openxmlformats.org/drawingml/2006/picture">
-                <pic:pic xmlns:pic="http://schemas.openxmlformats.org/drawingml/2006/picture">
-                  <pic:nvPicPr>
-                    <pic:cNvPr id="1" name=""/>
-                    <pic:cNvPicPr/>
-                  </pic:nvPicPr>
-                  <pic:blipFill>
-                    <a:blip r:embed="rId9"/>
-                    <a:stretch>
-                      <a:fillRect/>
-                    </a:stretch>
-                  </pic:blipFill>
-                  <pic:spPr>
-                    <a:xfrm>
-                      <a:off x="0" y="0"/>
-                      <a:ext cx="5760720" cy="2714625"/>
-                    </a:xfrm>
-                    <a:prstGeom prst="rect">
-                      <a:avLst/>
-                    </a:prstGeom>
-                  </pic:spPr>
-                </pic:pic>
-              </a:graphicData>
-            </a:graphic>
-          </wp:inline>
-        </w:drawing>
-      </w:r>
-    </w:p>
-    <w:p>
-      <w:pPr>
-        <w:jc w:val="center"/>
-        <w:rPr>
-          <w:rFonts w:ascii="Times New Roman" w:hAnsi="Times New Roman" w:cs="Times New Roman"/>
-          <w:color w:val="000000" w:themeColor="text1"/>
-          <w:sz w:val="24"/>
-          <w:szCs w:val="24"/>
-          <w:shd w:val="clear" w:color="auto" w:fill="FFFFFF"/>
-        </w:rPr>
-      </w:pPr>
-      <w:r>
-        <w:rPr>
-          <w:rFonts w:ascii="Times New Roman" w:hAnsi="Times New Roman" w:cs="Times New Roman"/>
-          <w:color w:val="000000" w:themeColor="text1"/>
-          <w:sz w:val="24"/>
-          <w:szCs w:val="24"/>
-          <w:shd w:val="clear" w:color="auto" w:fill="FFFFFF"/>
-        </w:rPr>
-        <w:t>Figure 3: Input and output voltage waveforms of SPD Rectifier with step size 1.5mS</w:t>
-      </w:r>
-    </w:p>
-    <w:p>
-      <w:pPr>
-        <w:jc w:val="center"/>
-        <w:rPr>
-          <w:rFonts w:ascii="Times New Roman" w:hAnsi="Times New Roman" w:cs="Times New Roman"/>
-          <w:color w:val="000000" w:themeColor="text1"/>
-          <w:sz w:val="24"/>
-          <w:szCs w:val="24"/>
-          <w:shd w:val="clear" w:color="auto" w:fill="FFFFFF"/>
-        </w:rPr>
-      </w:pPr>
-    </w:p>
-    <w:p>
-      <w:pPr>
-        <w:jc w:val="both"/>
-        <w:rPr>
-          <w:rFonts w:ascii="Times New Roman" w:hAnsi="Times New Roman" w:cs="Times New Roman"/>
-          <w:color w:val="000000" w:themeColor="text1"/>
-          <w:sz w:val="24"/>
-          <w:szCs w:val="24"/>
-          <w:shd w:val="clear" w:color="auto" w:fill="FFFFFF"/>
-        </w:rPr>
-      </w:pPr>
-      <w:r>
-        <w:rPr>
-          <w:rFonts w:ascii="Times New Roman" w:hAnsi="Times New Roman" w:cs="Times New Roman"/>
-          <w:color w:val="000000" w:themeColor="text1"/>
-          <w:sz w:val="24"/>
-          <w:szCs w:val="24"/>
-          <w:shd w:val="clear" w:color="auto" w:fill="FFFFFF"/>
-        </w:rPr>
-        <w:drawing>
-          <wp:inline distT="0" distB="0" distL="0" distR="0" wp14:anchorId="37E87D89" wp14:editId="5003CD25">
-            <wp:extent cx="5760720" cy="2714625"/>
-            <wp:effectExtent l="0" t="0" r="0" b="9525"/>
-            <wp:docPr id="5" name="Resim 5"/>
             <wp:cNvGraphicFramePr>
               <a:graphicFrameLocks xmlns:a="http://schemas.openxmlformats.org/drawingml/2006/main" noChangeAspect="1"/>
             </wp:cNvGraphicFramePr>
@@ -1003,33 +904,47 @@
           <w:szCs w:val="24"/>
           <w:shd w:val="clear" w:color="auto" w:fill="FFFFFF"/>
         </w:rPr>
-        <w:t>Figure 4: Input and output voltage waveforms of SPD Rectifier with step size 10µS</w:t>
-      </w:r>
-    </w:p>
-    <w:p>
-      <w:pPr>
-        <w:jc w:val="both"/>
-        <w:rPr>
-          <w:rFonts w:ascii="Times New Roman" w:hAnsi="Times New Roman" w:cs="Times New Roman"/>
-          <w:color w:val="000000" w:themeColor="text1"/>
-          <w:sz w:val="24"/>
-          <w:szCs w:val="24"/>
-          <w:shd w:val="clear" w:color="auto" w:fill="FFFFFF"/>
-        </w:rPr>
-      </w:pPr>
-      <w:r>
-        <w:rPr>
-          <w:rFonts w:ascii="Times New Roman" w:hAnsi="Times New Roman" w:cs="Times New Roman"/>
-          <w:color w:val="000000" w:themeColor="text1"/>
-          <w:sz w:val="24"/>
-          <w:szCs w:val="24"/>
-          <w:shd w:val="clear" w:color="auto" w:fill="FFFFFF"/>
+        <w:t>Figure 3: Input and output voltage waveforms of SPD Rectifier with step size 1.5mS</w:t>
+      </w:r>
+    </w:p>
+    <w:p>
+      <w:pPr>
+        <w:jc w:val="center"/>
+        <w:rPr>
+          <w:rFonts w:ascii="Times New Roman" w:hAnsi="Times New Roman" w:cs="Times New Roman"/>
+          <w:color w:val="000000" w:themeColor="text1"/>
+          <w:sz w:val="24"/>
+          <w:szCs w:val="24"/>
+          <w:shd w:val="clear" w:color="auto" w:fill="FFFFFF"/>
+        </w:rPr>
+      </w:pPr>
+    </w:p>
+    <w:p>
+      <w:pPr>
+        <w:jc w:val="both"/>
+        <w:rPr>
+          <w:rFonts w:ascii="Times New Roman" w:hAnsi="Times New Roman" w:cs="Times New Roman"/>
+          <w:color w:val="000000" w:themeColor="text1"/>
+          <w:sz w:val="24"/>
+          <w:szCs w:val="24"/>
+          <w:shd w:val="clear" w:color="auto" w:fill="FFFFFF"/>
+        </w:rPr>
+      </w:pPr>
+      <w:r>
+        <w:rPr>
+          <w:rFonts w:ascii="Times New Roman" w:hAnsi="Times New Roman" w:cs="Times New Roman"/>
+          <w:noProof/>
+          <w:color w:val="000000" w:themeColor="text1"/>
+          <w:sz w:val="24"/>
+          <w:szCs w:val="24"/>
+          <w:shd w:val="clear" w:color="auto" w:fill="FFFFFF"/>
+          <w:lang w:val="tr-TR" w:eastAsia="tr-TR"/>
         </w:rPr>
         <w:drawing>
-          <wp:inline distT="0" distB="0" distL="0" distR="0" wp14:anchorId="10BDA3AF" wp14:editId="5064E331">
+          <wp:inline distT="0" distB="0" distL="0" distR="0" wp14:anchorId="37E87D89" wp14:editId="5003CD25">
             <wp:extent cx="5760720" cy="2714625"/>
             <wp:effectExtent l="0" t="0" r="0" b="9525"/>
-            <wp:docPr id="12" name="Resim 12"/>
+            <wp:docPr id="5" name="Resim 5"/>
             <wp:cNvGraphicFramePr>
               <a:graphicFrameLocks xmlns:a="http://schemas.openxmlformats.org/drawingml/2006/main" noChangeAspect="1"/>
             </wp:cNvGraphicFramePr>
@@ -1081,6 +996,86 @@
           <w:szCs w:val="24"/>
           <w:shd w:val="clear" w:color="auto" w:fill="FFFFFF"/>
         </w:rPr>
+        <w:t>Figure 4: Input and output voltage waveforms of SPD Rectifier with step size 10µS</w:t>
+      </w:r>
+    </w:p>
+    <w:p>
+      <w:pPr>
+        <w:jc w:val="both"/>
+        <w:rPr>
+          <w:rFonts w:ascii="Times New Roman" w:hAnsi="Times New Roman" w:cs="Times New Roman"/>
+          <w:color w:val="000000" w:themeColor="text1"/>
+          <w:sz w:val="24"/>
+          <w:szCs w:val="24"/>
+          <w:shd w:val="clear" w:color="auto" w:fill="FFFFFF"/>
+        </w:rPr>
+      </w:pPr>
+      <w:r>
+        <w:rPr>
+          <w:rFonts w:ascii="Times New Roman" w:hAnsi="Times New Roman" w:cs="Times New Roman"/>
+          <w:noProof/>
+          <w:color w:val="000000" w:themeColor="text1"/>
+          <w:sz w:val="24"/>
+          <w:szCs w:val="24"/>
+          <w:shd w:val="clear" w:color="auto" w:fill="FFFFFF"/>
+          <w:lang w:val="tr-TR" w:eastAsia="tr-TR"/>
+        </w:rPr>
+        <w:drawing>
+          <wp:inline distT="0" distB="0" distL="0" distR="0" wp14:anchorId="10BDA3AF" wp14:editId="5064E331">
+            <wp:extent cx="5760720" cy="2714625"/>
+            <wp:effectExtent l="0" t="0" r="0" b="9525"/>
+            <wp:docPr id="12" name="Resim 12"/>
+            <wp:cNvGraphicFramePr>
+              <a:graphicFrameLocks xmlns:a="http://schemas.openxmlformats.org/drawingml/2006/main" noChangeAspect="1"/>
+            </wp:cNvGraphicFramePr>
+            <a:graphic xmlns:a="http://schemas.openxmlformats.org/drawingml/2006/main">
+              <a:graphicData uri="http://schemas.openxmlformats.org/drawingml/2006/picture">
+                <pic:pic xmlns:pic="http://schemas.openxmlformats.org/drawingml/2006/picture">
+                  <pic:nvPicPr>
+                    <pic:cNvPr id="1" name=""/>
+                    <pic:cNvPicPr/>
+                  </pic:nvPicPr>
+                  <pic:blipFill>
+                    <a:blip r:embed="rId12"/>
+                    <a:stretch>
+                      <a:fillRect/>
+                    </a:stretch>
+                  </pic:blipFill>
+                  <pic:spPr>
+                    <a:xfrm>
+                      <a:off x="0" y="0"/>
+                      <a:ext cx="5760720" cy="2714625"/>
+                    </a:xfrm>
+                    <a:prstGeom prst="rect">
+                      <a:avLst/>
+                    </a:prstGeom>
+                  </pic:spPr>
+                </pic:pic>
+              </a:graphicData>
+            </a:graphic>
+          </wp:inline>
+        </w:drawing>
+      </w:r>
+    </w:p>
+    <w:p>
+      <w:pPr>
+        <w:jc w:val="center"/>
+        <w:rPr>
+          <w:rFonts w:ascii="Times New Roman" w:hAnsi="Times New Roman" w:cs="Times New Roman"/>
+          <w:color w:val="000000" w:themeColor="text1"/>
+          <w:sz w:val="24"/>
+          <w:szCs w:val="24"/>
+          <w:shd w:val="clear" w:color="auto" w:fill="FFFFFF"/>
+        </w:rPr>
+      </w:pPr>
+      <w:r>
+        <w:rPr>
+          <w:rFonts w:ascii="Times New Roman" w:hAnsi="Times New Roman" w:cs="Times New Roman"/>
+          <w:color w:val="000000" w:themeColor="text1"/>
+          <w:sz w:val="24"/>
+          <w:szCs w:val="24"/>
+          <w:shd w:val="clear" w:color="auto" w:fill="FFFFFF"/>
+        </w:rPr>
         <w:t>Figure 5: Input and output voltage waveforms of SPD Rectifier with step size 1µS</w:t>
       </w:r>
     </w:p>
@@ -1249,7 +1244,7 @@
           <w:sz w:val="24"/>
           <w:szCs w:val="24"/>
           <w:shd w:val="clear" w:color="auto" w:fill="FFFFFF"/>
-          <w:lang w:eastAsia="tr-TR"/>
+          <w:lang w:val="tr-TR" w:eastAsia="tr-TR"/>
         </w:rPr>
         <w:drawing>
           <wp:inline distT="0" distB="0" distL="0" distR="0">
@@ -1267,7 +1262,7 @@
                     <pic:cNvPicPr/>
                   </pic:nvPicPr>
                   <pic:blipFill>
-                    <a:blip r:embed="rId12" cstate="print">
+                    <a:blip r:embed="rId13" cstate="print">
                       <a:extLst>
                         <a:ext uri="{28A0092B-C50C-407E-A947-70E740481C1C}">
                           <a14:useLocalDpi xmlns:a14="http://schemas.microsoft.com/office/drawing/2010/main" val="0"/>
@@ -1323,27 +1318,7 @@
           <w:szCs w:val="24"/>
           <w:shd w:val="clear" w:color="auto" w:fill="FFFFFF"/>
         </w:rPr>
-        <w:t xml:space="preserve">: Circuit simulated for </w:t>
-      </w:r>
-      <w:r>
-        <w:rPr>
-          <w:rFonts w:ascii="Times New Roman" w:hAnsi="Times New Roman" w:cs="Times New Roman"/>
-          <w:color w:val="000000" w:themeColor="text1"/>
-          <w:sz w:val="24"/>
-          <w:szCs w:val="24"/>
-          <w:shd w:val="clear" w:color="auto" w:fill="FFFFFF"/>
-        </w:rPr>
-        <w:t>R</w:t>
-      </w:r>
-      <w:r>
-        <w:rPr>
-          <w:rFonts w:ascii="Times New Roman" w:hAnsi="Times New Roman" w:cs="Times New Roman"/>
-          <w:color w:val="000000" w:themeColor="text1"/>
-          <w:sz w:val="24"/>
-          <w:szCs w:val="24"/>
-          <w:shd w:val="clear" w:color="auto" w:fill="FFFFFF"/>
-        </w:rPr>
-        <w:t xml:space="preserve"> Load</w:t>
+        <w:t>: Circuit simulated for R Load</w:t>
       </w:r>
     </w:p>
     <w:p>
@@ -1372,10 +1347,12 @@
       <w:r>
         <w:rPr>
           <w:rFonts w:ascii="Times New Roman" w:hAnsi="Times New Roman" w:cs="Times New Roman"/>
-          <w:color w:val="000000" w:themeColor="text1"/>
-          <w:sz w:val="24"/>
-          <w:szCs w:val="24"/>
-          <w:shd w:val="clear" w:color="auto" w:fill="FFFFFF"/>
+          <w:noProof/>
+          <w:color w:val="000000" w:themeColor="text1"/>
+          <w:sz w:val="24"/>
+          <w:szCs w:val="24"/>
+          <w:shd w:val="clear" w:color="auto" w:fill="FFFFFF"/>
+          <w:lang w:val="tr-TR" w:eastAsia="tr-TR"/>
         </w:rPr>
         <w:drawing>
           <wp:inline distT="0" distB="0" distL="0" distR="0" wp14:anchorId="51C837FC" wp14:editId="0918A9C6">
@@ -1393,7 +1370,7 @@
                     <pic:cNvPicPr/>
                   </pic:nvPicPr>
                   <pic:blipFill>
-                    <a:blip r:embed="rId13"/>
+                    <a:blip r:embed="rId14"/>
                     <a:stretch>
                       <a:fillRect/>
                     </a:stretch>
@@ -1431,17 +1408,7 @@
           <w:szCs w:val="24"/>
           <w:shd w:val="clear" w:color="auto" w:fill="FFFFFF"/>
         </w:rPr>
-        <w:t>Figure 7</w:t>
-      </w:r>
-      <w:r>
-        <w:rPr>
-          <w:rFonts w:ascii="Times New Roman" w:hAnsi="Times New Roman" w:cs="Times New Roman"/>
-          <w:color w:val="000000" w:themeColor="text1"/>
-          <w:sz w:val="24"/>
-          <w:szCs w:val="24"/>
-          <w:shd w:val="clear" w:color="auto" w:fill="FFFFFF"/>
-        </w:rPr>
-        <w:t>: Input and output voltage waveforms of SPD Rectifier with R</w:t>
+        <w:t>Figure 7: Input and output voltage waveforms of SPD Rectifier with R</w:t>
       </w:r>
       <w:r>
         <w:rPr>
@@ -1510,7 +1477,7 @@
           <w:noProof/>
           <w:sz w:val="24"/>
           <w:szCs w:val="24"/>
-          <w:lang w:eastAsia="tr-TR"/>
+          <w:lang w:val="tr-TR" w:eastAsia="tr-TR"/>
         </w:rPr>
         <w:lastRenderedPageBreak/>
         <w:drawing>
@@ -1529,7 +1496,7 @@
                     <pic:cNvPicPr/>
                   </pic:nvPicPr>
                   <pic:blipFill>
-                    <a:blip r:embed="rId14">
+                    <a:blip r:embed="rId15">
                       <a:extLst>
                         <a:ext uri="{28A0092B-C50C-407E-A947-70E740481C1C}">
                           <a14:useLocalDpi xmlns:a14="http://schemas.microsoft.com/office/drawing/2010/main" val="0"/>
@@ -1700,7 +1667,7 @@
           <w:sz w:val="24"/>
           <w:szCs w:val="24"/>
           <w:shd w:val="clear" w:color="auto" w:fill="FFFFFF"/>
-          <w:lang w:eastAsia="tr-TR"/>
+          <w:lang w:val="tr-TR" w:eastAsia="tr-TR"/>
         </w:rPr>
         <w:drawing>
           <wp:inline distT="0" distB="0" distL="0" distR="0">
@@ -1718,7 +1685,7 @@
                     <pic:cNvPicPr/>
                   </pic:nvPicPr>
                   <pic:blipFill>
-                    <a:blip r:embed="rId15" cstate="print">
+                    <a:blip r:embed="rId16" cstate="print">
                       <a:extLst>
                         <a:ext uri="{28A0092B-C50C-407E-A947-70E740481C1C}">
                           <a14:useLocalDpi xmlns:a14="http://schemas.microsoft.com/office/drawing/2010/main" val="0"/>
@@ -1830,46 +1797,40 @@
           <w:sz w:val="24"/>
           <w:szCs w:val="24"/>
         </w:rPr>
-        <w:t xml:space="preserve"> 10mH</w:t>
-      </w:r>
-      <w:r>
-        <w:rPr>
-          <w:rFonts w:ascii="Times New Roman" w:hAnsi="Times New Roman" w:cs="Times New Roman"/>
-          <w:sz w:val="24"/>
-          <w:szCs w:val="24"/>
-        </w:rPr>
-        <w:t>.</w:t>
-      </w:r>
-    </w:p>
-    <w:p>
-      <w:pPr>
-        <w:rPr>
-          <w:rFonts w:ascii="Times New Roman" w:hAnsi="Times New Roman" w:cs="Times New Roman"/>
-          <w:color w:val="000000" w:themeColor="text1"/>
-          <w:sz w:val="24"/>
-          <w:szCs w:val="24"/>
-          <w:shd w:val="clear" w:color="auto" w:fill="FFFFFF"/>
-        </w:rPr>
-      </w:pPr>
-    </w:p>
-    <w:p>
-      <w:pPr>
-        <w:jc w:val="both"/>
-        <w:rPr>
-          <w:rFonts w:ascii="Times New Roman" w:hAnsi="Times New Roman" w:cs="Times New Roman"/>
-          <w:color w:val="000000" w:themeColor="text1"/>
-          <w:sz w:val="24"/>
-          <w:szCs w:val="24"/>
-          <w:shd w:val="clear" w:color="auto" w:fill="FFFFFF"/>
-        </w:rPr>
-      </w:pPr>
-      <w:r>
-        <w:rPr>
-          <w:rFonts w:ascii="Times New Roman" w:hAnsi="Times New Roman" w:cs="Times New Roman"/>
-          <w:color w:val="000000" w:themeColor="text1"/>
-          <w:sz w:val="24"/>
-          <w:szCs w:val="24"/>
-          <w:shd w:val="clear" w:color="auto" w:fill="FFFFFF"/>
+        <w:t xml:space="preserve"> 10mH.</w:t>
+      </w:r>
+    </w:p>
+    <w:p>
+      <w:pPr>
+        <w:rPr>
+          <w:rFonts w:ascii="Times New Roman" w:hAnsi="Times New Roman" w:cs="Times New Roman"/>
+          <w:color w:val="000000" w:themeColor="text1"/>
+          <w:sz w:val="24"/>
+          <w:szCs w:val="24"/>
+          <w:shd w:val="clear" w:color="auto" w:fill="FFFFFF"/>
+        </w:rPr>
+      </w:pPr>
+    </w:p>
+    <w:p>
+      <w:pPr>
+        <w:jc w:val="both"/>
+        <w:rPr>
+          <w:rFonts w:ascii="Times New Roman" w:hAnsi="Times New Roman" w:cs="Times New Roman"/>
+          <w:color w:val="000000" w:themeColor="text1"/>
+          <w:sz w:val="24"/>
+          <w:szCs w:val="24"/>
+          <w:shd w:val="clear" w:color="auto" w:fill="FFFFFF"/>
+        </w:rPr>
+      </w:pPr>
+      <w:r>
+        <w:rPr>
+          <w:rFonts w:ascii="Times New Roman" w:hAnsi="Times New Roman" w:cs="Times New Roman"/>
+          <w:noProof/>
+          <w:color w:val="000000" w:themeColor="text1"/>
+          <w:sz w:val="24"/>
+          <w:szCs w:val="24"/>
+          <w:shd w:val="clear" w:color="auto" w:fill="FFFFFF"/>
+          <w:lang w:val="tr-TR" w:eastAsia="tr-TR"/>
         </w:rPr>
         <w:lastRenderedPageBreak/>
         <w:drawing>
@@ -1888,7 +1849,7 @@
                     <pic:cNvPicPr/>
                   </pic:nvPicPr>
                   <pic:blipFill>
-                    <a:blip r:embed="rId16"/>
+                    <a:blip r:embed="rId17"/>
                     <a:stretch>
                       <a:fillRect/>
                     </a:stretch>
@@ -2042,7 +2003,7 @@
           <w:noProof/>
           <w:sz w:val="24"/>
           <w:szCs w:val="24"/>
-          <w:lang w:eastAsia="tr-TR"/>
+          <w:lang w:val="tr-TR" w:eastAsia="tr-TR"/>
         </w:rPr>
         <w:drawing>
           <wp:inline distT="0" distB="0" distL="0" distR="0">
@@ -2060,7 +2021,7 @@
                     <pic:cNvPicPr/>
                   </pic:nvPicPr>
                   <pic:blipFill>
-                    <a:blip r:embed="rId17">
+                    <a:blip r:embed="rId18">
                       <a:extLst>
                         <a:ext uri="{28A0092B-C50C-407E-A947-70E740481C1C}">
                           <a14:useLocalDpi xmlns:a14="http://schemas.microsoft.com/office/drawing/2010/main" val="0"/>
@@ -2264,7 +2225,7 @@
           <w:sz w:val="24"/>
           <w:szCs w:val="24"/>
           <w:shd w:val="clear" w:color="auto" w:fill="FFFFFF"/>
-          <w:lang w:eastAsia="tr-TR"/>
+          <w:lang w:val="tr-TR" w:eastAsia="tr-TR"/>
         </w:rPr>
         <w:lastRenderedPageBreak/>
         <w:drawing>
@@ -2283,7 +2244,7 @@
                     <pic:cNvPicPr/>
                   </pic:nvPicPr>
                   <pic:blipFill>
-                    <a:blip r:embed="rId18" cstate="print">
+                    <a:blip r:embed="rId19" cstate="print">
                       <a:extLst>
                         <a:ext uri="{28A0092B-C50C-407E-A947-70E740481C1C}">
                           <a14:useLocalDpi xmlns:a14="http://schemas.microsoft.com/office/drawing/2010/main" val="0"/>
@@ -2329,17 +2290,7 @@
           <w:szCs w:val="24"/>
           <w:shd w:val="clear" w:color="auto" w:fill="FFFFFF"/>
         </w:rPr>
-        <w:t>Figure 12</w:t>
-      </w:r>
-      <w:r>
-        <w:rPr>
-          <w:rFonts w:ascii="Times New Roman" w:hAnsi="Times New Roman" w:cs="Times New Roman"/>
-          <w:color w:val="000000" w:themeColor="text1"/>
-          <w:sz w:val="24"/>
-          <w:szCs w:val="24"/>
-          <w:shd w:val="clear" w:color="auto" w:fill="FFFFFF"/>
-        </w:rPr>
-        <w:t>: Circuit simulated for R</w:t>
+        <w:t>Figure 12: Circuit simulated for R</w:t>
       </w:r>
       <w:r>
         <w:rPr>
@@ -2385,15 +2336,7 @@
           <w:sz w:val="24"/>
           <w:szCs w:val="24"/>
         </w:rPr>
-        <w:t xml:space="preserve"> 1</w:t>
-      </w:r>
-      <w:r>
-        <w:rPr>
-          <w:rFonts w:ascii="Times New Roman" w:hAnsi="Times New Roman" w:cs="Times New Roman"/>
-          <w:sz w:val="24"/>
-          <w:szCs w:val="24"/>
-        </w:rPr>
-        <w:t>H.</w:t>
+        <w:t xml:space="preserve"> 1H.</w:t>
       </w:r>
     </w:p>
     <w:p>
@@ -2424,10 +2367,12 @@
       <w:r>
         <w:rPr>
           <w:rFonts w:ascii="Times New Roman" w:hAnsi="Times New Roman" w:cs="Times New Roman"/>
-          <w:color w:val="000000" w:themeColor="text1"/>
-          <w:sz w:val="24"/>
-          <w:szCs w:val="24"/>
-          <w:shd w:val="clear" w:color="auto" w:fill="FFFFFF"/>
+          <w:noProof/>
+          <w:color w:val="000000" w:themeColor="text1"/>
+          <w:sz w:val="24"/>
+          <w:szCs w:val="24"/>
+          <w:shd w:val="clear" w:color="auto" w:fill="FFFFFF"/>
+          <w:lang w:val="tr-TR" w:eastAsia="tr-TR"/>
         </w:rPr>
         <w:drawing>
           <wp:inline distT="0" distB="0" distL="0" distR="0" wp14:anchorId="04387E65" wp14:editId="4CC8DC5E">
@@ -2445,7 +2390,7 @@
                     <pic:cNvPicPr/>
                   </pic:nvPicPr>
                   <pic:blipFill>
-                    <a:blip r:embed="rId19"/>
+                    <a:blip r:embed="rId20"/>
                     <a:stretch>
                       <a:fillRect/>
                     </a:stretch>
@@ -2601,7 +2546,7 @@
           <w:noProof/>
           <w:sz w:val="24"/>
           <w:szCs w:val="24"/>
-          <w:lang w:eastAsia="tr-TR"/>
+          <w:lang w:val="tr-TR" w:eastAsia="tr-TR"/>
         </w:rPr>
         <w:lastRenderedPageBreak/>
         <w:drawing>
@@ -2620,7 +2565,7 @@
                     <pic:cNvPicPr/>
                   </pic:nvPicPr>
                   <pic:blipFill>
-                    <a:blip r:embed="rId20">
+                    <a:blip r:embed="rId21">
                       <a:extLst>
                         <a:ext uri="{28A0092B-C50C-407E-A947-70E740481C1C}">
                           <a14:useLocalDpi xmlns:a14="http://schemas.microsoft.com/office/drawing/2010/main" val="0"/>
@@ -3048,9 +2993,11 @@
       <w:r>
         <w:rPr>
           <w:rFonts w:ascii="Times New Roman" w:hAnsi="Times New Roman" w:cs="Times New Roman"/>
-          <w:color w:val="000000" w:themeColor="text1"/>
-          <w:sz w:val="24"/>
-          <w:szCs w:val="24"/>
+          <w:noProof/>
+          <w:color w:val="000000" w:themeColor="text1"/>
+          <w:sz w:val="24"/>
+          <w:szCs w:val="24"/>
+          <w:lang w:val="tr-TR" w:eastAsia="tr-TR"/>
         </w:rPr>
         <w:drawing>
           <wp:inline distT="0" distB="0" distL="0" distR="0" wp14:anchorId="6322132B" wp14:editId="6D18EB42">
@@ -3068,7 +3015,7 @@
                     <pic:cNvPicPr/>
                   </pic:nvPicPr>
                   <pic:blipFill>
-                    <a:blip r:embed="rId21"/>
+                    <a:blip r:embed="rId22"/>
                     <a:stretch>
                       <a:fillRect/>
                     </a:stretch>
@@ -3239,13 +3186,7 @@
         <w:rPr>
           <w:rFonts w:ascii="Times New Roman" w:hAnsi="Times New Roman" w:cs="Times New Roman"/>
         </w:rPr>
-        <w:t>MUR1540G</w:t>
-      </w:r>
-      <w:r>
-        <w:rPr>
-          <w:rFonts w:ascii="Times New Roman" w:hAnsi="Times New Roman" w:cs="Times New Roman"/>
-        </w:rPr>
-        <w:t xml:space="preserve"> </w:t>
+        <w:t xml:space="preserve">MUR1540G </w:t>
       </w:r>
       <w:r>
         <w:rPr>
@@ -3615,7 +3556,15 @@
           <w:sz w:val="24"/>
           <w:szCs w:val="24"/>
         </w:rPr>
-        <w:t>5</w:t>
+        <w:t xml:space="preserve">5°C </w:t>
+      </w:r>
+      <w:r>
+        <w:rPr>
+          <w:rFonts w:ascii="Times New Roman" w:hAnsi="Times New Roman" w:cs="Times New Roman"/>
+          <w:sz w:val="24"/>
+          <w:szCs w:val="24"/>
+        </w:rPr>
+        <w:t>to 175</w:t>
       </w:r>
       <w:r>
         <w:rPr>
@@ -3625,250 +3574,210 @@
         </w:rPr>
         <w:t>°C</w:t>
       </w:r>
-      <w:r>
-        <w:rPr>
-          <w:rFonts w:ascii="Times New Roman" w:hAnsi="Times New Roman" w:cs="Times New Roman"/>
-          <w:sz w:val="24"/>
-          <w:szCs w:val="24"/>
-        </w:rPr>
+    </w:p>
+    <w:p>
+      <w:pPr>
+        <w:pStyle w:val="ListeParagraf"/>
+        <w:jc w:val="both"/>
+        <w:rPr>
+          <w:rFonts w:ascii="Times New Roman" w:hAnsi="Times New Roman" w:cs="Times New Roman"/>
+          <w:sz w:val="24"/>
+          <w:szCs w:val="24"/>
+        </w:rPr>
+      </w:pPr>
+    </w:p>
+    <w:p>
+      <w:pPr>
+        <w:jc w:val="both"/>
+        <w:rPr>
+          <w:rFonts w:ascii="Times New Roman" w:hAnsi="Times New Roman" w:cs="Times New Roman"/>
+          <w:sz w:val="24"/>
+          <w:szCs w:val="24"/>
+        </w:rPr>
+      </w:pPr>
+      <w:r>
+        <w:rPr>
+          <w:rFonts w:ascii="Times New Roman" w:hAnsi="Times New Roman" w:cs="Times New Roman"/>
+          <w:sz w:val="24"/>
+          <w:szCs w:val="24"/>
+        </w:rPr>
+        <w:t>Safety margin for V</w:t>
+      </w:r>
+      <w:r>
+        <w:rPr>
+          <w:rFonts w:ascii="Times New Roman" w:hAnsi="Times New Roman" w:cs="Times New Roman"/>
+          <w:sz w:val="24"/>
+          <w:szCs w:val="24"/>
+          <w:vertAlign w:val="subscript"/>
+        </w:rPr>
+        <w:t>RRM</w:t>
+      </w:r>
+      <w:r>
+        <w:rPr>
+          <w:rFonts w:ascii="Times New Roman" w:hAnsi="Times New Roman" w:cs="Times New Roman"/>
+          <w:sz w:val="24"/>
+          <w:szCs w:val="24"/>
+        </w:rPr>
+        <w:t xml:space="preserve"> is 75</w:t>
+      </w:r>
+      <w:r>
+        <w:rPr>
+          <w:rFonts w:ascii="Times New Roman" w:hAnsi="Times New Roman" w:cs="Times New Roman"/>
+          <w:sz w:val="24"/>
+          <w:szCs w:val="24"/>
+        </w:rPr>
+        <w:t xml:space="preserve"> V which is suitable, maybe same cases unnecessary to have these high value but it is OK. Forward current is</w:t>
+      </w:r>
+      <w:r>
+        <w:rPr>
+          <w:rFonts w:ascii="Times New Roman" w:hAnsi="Times New Roman" w:cs="Times New Roman"/>
+          <w:sz w:val="24"/>
+          <w:szCs w:val="24"/>
+        </w:rPr>
+        <w:t xml:space="preserve"> 15</w:t>
+      </w:r>
+      <w:r>
+        <w:rPr>
+          <w:rFonts w:ascii="Times New Roman" w:hAnsi="Times New Roman" w:cs="Times New Roman"/>
+          <w:sz w:val="24"/>
+          <w:szCs w:val="24"/>
+        </w:rPr>
+        <w:t xml:space="preserve">A which is enough for system to operate properly but it is somehow critical value. Forward voltage drop is a bit high but we can tolerate it. Reverse recovery time is great and </w:t>
+      </w:r>
+      <w:r>
+        <w:rPr>
+          <w:rFonts w:ascii="Times New Roman" w:hAnsi="Times New Roman" w:cs="Times New Roman"/>
+          <w:sz w:val="24"/>
+          <w:szCs w:val="24"/>
+        </w:rPr>
+        <w:t>operating</w:t>
+      </w:r>
+      <w:r>
+        <w:rPr>
+          <w:rFonts w:ascii="Times New Roman" w:hAnsi="Times New Roman" w:cs="Times New Roman"/>
+          <w:sz w:val="24"/>
+          <w:szCs w:val="24"/>
+        </w:rPr>
+        <w:t xml:space="preserve"> temperature is </w:t>
+      </w:r>
+      <w:r>
+        <w:rPr>
+          <w:rFonts w:ascii="Times New Roman" w:hAnsi="Times New Roman" w:cs="Times New Roman"/>
+          <w:sz w:val="24"/>
+          <w:szCs w:val="24"/>
+        </w:rPr>
+        <w:t>-6</w:t>
+      </w:r>
+      <w:r>
+        <w:rPr>
+          <w:rFonts w:ascii="Times New Roman" w:hAnsi="Times New Roman" w:cs="Times New Roman"/>
+          <w:sz w:val="24"/>
+          <w:szCs w:val="24"/>
+        </w:rPr>
+        <w:t xml:space="preserve">5°C to </w:t>
+      </w:r>
+      <w:r>
+        <w:rPr>
+          <w:rFonts w:ascii="Times New Roman" w:hAnsi="Times New Roman" w:cs="Times New Roman"/>
+          <w:sz w:val="24"/>
+          <w:szCs w:val="24"/>
+        </w:rPr>
+        <w:t>175</w:t>
+      </w:r>
+      <w:r>
+        <w:rPr>
+          <w:rFonts w:ascii="Times New Roman" w:hAnsi="Times New Roman" w:cs="Times New Roman"/>
+          <w:sz w:val="24"/>
+          <w:szCs w:val="24"/>
+        </w:rPr>
+        <w:t xml:space="preserve">°C </w:t>
+      </w:r>
+      <w:r>
+        <w:rPr>
+          <w:rFonts w:ascii="Times New Roman" w:hAnsi="Times New Roman" w:cs="Times New Roman"/>
+          <w:sz w:val="24"/>
+          <w:szCs w:val="24"/>
+        </w:rPr>
+        <w:t>which is a general number and it is good.</w:t>
+      </w:r>
+    </w:p>
+    <w:p>
+      <w:pPr>
+        <w:jc w:val="both"/>
+        <w:rPr>
+          <w:rFonts w:ascii="Times New Roman" w:hAnsi="Times New Roman" w:cs="Times New Roman"/>
+          <w:sz w:val="24"/>
+          <w:szCs w:val="24"/>
+        </w:rPr>
+      </w:pPr>
+    </w:p>
+    <w:p>
+      <w:pPr>
+        <w:jc w:val="both"/>
+        <w:rPr>
+          <w:rFonts w:ascii="Times New Roman" w:hAnsi="Times New Roman" w:cs="Times New Roman"/>
+          <w:color w:val="000000" w:themeColor="text1"/>
+          <w:sz w:val="24"/>
+          <w:szCs w:val="24"/>
+        </w:rPr>
+      </w:pPr>
+      <w:r>
+        <w:rPr>
+          <w:rFonts w:ascii="Times New Roman" w:hAnsi="Times New Roman" w:cs="Times New Roman"/>
+          <w:color w:val="000000" w:themeColor="text1"/>
+          <w:sz w:val="24"/>
+          <w:szCs w:val="24"/>
+          <w:shd w:val="clear" w:color="auto" w:fill="FFFFFF"/>
+        </w:rPr>
+        <w:t xml:space="preserve">Price = </w:t>
+      </w:r>
+      <w:r>
+        <w:rPr>
+          <w:rFonts w:ascii="Times New Roman" w:hAnsi="Times New Roman" w:cs="Times New Roman"/>
+          <w:color w:val="000000" w:themeColor="text1"/>
+          <w:sz w:val="24"/>
+          <w:szCs w:val="24"/>
+          <w:shd w:val="clear" w:color="auto" w:fill="FFFFFF"/>
+        </w:rPr>
+        <w:t>$1.25</w:t>
+      </w:r>
+    </w:p>
+    <w:p>
+      <w:pPr>
+        <w:jc w:val="both"/>
+        <w:rPr>
+          <w:rFonts w:ascii="Times New Roman" w:hAnsi="Times New Roman" w:cs="Times New Roman"/>
+          <w:sz w:val="24"/>
+          <w:szCs w:val="24"/>
+        </w:rPr>
+      </w:pPr>
+    </w:p>
+    <w:p>
+      <w:pPr>
+        <w:jc w:val="both"/>
+      </w:pPr>
+      <w:r>
+        <w:rPr>
+          <w:rFonts w:ascii="Times New Roman" w:hAnsi="Times New Roman" w:cs="Times New Roman"/>
+          <w:sz w:val="24"/>
+          <w:szCs w:val="24"/>
+        </w:rPr>
+        <w:t>Link for diode:</w:t>
+      </w:r>
+      <w:r>
         <w:t xml:space="preserve"> </w:t>
       </w:r>
-      <w:r>
-        <w:rPr>
-          <w:rFonts w:ascii="Times New Roman" w:hAnsi="Times New Roman" w:cs="Times New Roman"/>
-          <w:sz w:val="24"/>
-          <w:szCs w:val="24"/>
-        </w:rPr>
-        <w:t>to 175</w:t>
-      </w:r>
-      <w:r>
-        <w:rPr>
-          <w:rFonts w:ascii="Times New Roman" w:hAnsi="Times New Roman" w:cs="Times New Roman"/>
-          <w:sz w:val="24"/>
-          <w:szCs w:val="24"/>
-        </w:rPr>
-        <w:t>°C</w:t>
-      </w:r>
-    </w:p>
-    <w:p>
-      <w:pPr>
-        <w:pStyle w:val="ListeParagraf"/>
-        <w:jc w:val="both"/>
-        <w:rPr>
-          <w:rFonts w:ascii="Times New Roman" w:hAnsi="Times New Roman" w:cs="Times New Roman"/>
-          <w:sz w:val="24"/>
-          <w:szCs w:val="24"/>
-        </w:rPr>
-      </w:pPr>
-    </w:p>
-    <w:p>
-      <w:pPr>
-        <w:jc w:val="both"/>
-        <w:rPr>
-          <w:rFonts w:ascii="Times New Roman" w:hAnsi="Times New Roman" w:cs="Times New Roman"/>
-          <w:sz w:val="24"/>
-          <w:szCs w:val="24"/>
-        </w:rPr>
-      </w:pPr>
-      <w:r>
-        <w:rPr>
-          <w:rFonts w:ascii="Times New Roman" w:hAnsi="Times New Roman" w:cs="Times New Roman"/>
-          <w:sz w:val="24"/>
-          <w:szCs w:val="24"/>
-        </w:rPr>
-        <w:t>Safety margin for V</w:t>
-      </w:r>
-      <w:r>
-        <w:rPr>
-          <w:rFonts w:ascii="Times New Roman" w:hAnsi="Times New Roman" w:cs="Times New Roman"/>
-          <w:sz w:val="24"/>
-          <w:szCs w:val="24"/>
-          <w:vertAlign w:val="subscript"/>
-        </w:rPr>
-        <w:t>RRM</w:t>
-      </w:r>
-      <w:r>
-        <w:rPr>
-          <w:rFonts w:ascii="Times New Roman" w:hAnsi="Times New Roman" w:cs="Times New Roman"/>
-          <w:sz w:val="24"/>
-          <w:szCs w:val="24"/>
-        </w:rPr>
-        <w:t xml:space="preserve"> is 75</w:t>
-      </w:r>
-      <w:r>
-        <w:rPr>
-          <w:rFonts w:ascii="Times New Roman" w:hAnsi="Times New Roman" w:cs="Times New Roman"/>
-          <w:sz w:val="24"/>
-          <w:szCs w:val="24"/>
-        </w:rPr>
-        <w:t xml:space="preserve"> V which is suitable, maybe same cases unnecessary to have these high value but it is OK. Forward current is</w:t>
-      </w:r>
-      <w:r>
-        <w:rPr>
-          <w:rFonts w:ascii="Times New Roman" w:hAnsi="Times New Roman" w:cs="Times New Roman"/>
-          <w:sz w:val="24"/>
-          <w:szCs w:val="24"/>
-        </w:rPr>
-        <w:t xml:space="preserve"> 15</w:t>
-      </w:r>
-      <w:r>
-        <w:rPr>
-          <w:rFonts w:ascii="Times New Roman" w:hAnsi="Times New Roman" w:cs="Times New Roman"/>
-          <w:sz w:val="24"/>
-          <w:szCs w:val="24"/>
-        </w:rPr>
-        <w:t xml:space="preserve">A which is enough for system to operate properly but it is somehow critical value. Forward voltage drop is a bit high but we can tolerate it. Reverse recovery time is great and </w:t>
-      </w:r>
-      <w:r>
-        <w:rPr>
-          <w:rFonts w:ascii="Times New Roman" w:hAnsi="Times New Roman" w:cs="Times New Roman"/>
-          <w:sz w:val="24"/>
-          <w:szCs w:val="24"/>
-        </w:rPr>
-        <w:t>operating</w:t>
-      </w:r>
-      <w:r>
-        <w:rPr>
-          <w:rFonts w:ascii="Times New Roman" w:hAnsi="Times New Roman" w:cs="Times New Roman"/>
-          <w:sz w:val="24"/>
-          <w:szCs w:val="24"/>
-        </w:rPr>
-        <w:t xml:space="preserve"> temperature is </w:t>
-      </w:r>
-      <w:r>
-        <w:rPr>
-          <w:rFonts w:ascii="Times New Roman" w:hAnsi="Times New Roman" w:cs="Times New Roman"/>
-          <w:sz w:val="24"/>
-          <w:szCs w:val="24"/>
-        </w:rPr>
-        <w:t>-6</w:t>
-      </w:r>
-      <w:r>
-        <w:rPr>
-          <w:rFonts w:ascii="Times New Roman" w:hAnsi="Times New Roman" w:cs="Times New Roman"/>
-          <w:sz w:val="24"/>
-          <w:szCs w:val="24"/>
-        </w:rPr>
-        <w:t>5°C</w:t>
-      </w:r>
-      <w:r>
-        <w:rPr>
-          <w:rFonts w:ascii="Times New Roman" w:hAnsi="Times New Roman" w:cs="Times New Roman"/>
-          <w:sz w:val="24"/>
-          <w:szCs w:val="24"/>
-        </w:rPr>
-        <w:t xml:space="preserve"> to </w:t>
-      </w:r>
-      <w:r>
-        <w:rPr>
-          <w:rFonts w:ascii="Times New Roman" w:hAnsi="Times New Roman" w:cs="Times New Roman"/>
-          <w:sz w:val="24"/>
-          <w:szCs w:val="24"/>
-        </w:rPr>
-        <w:t>175</w:t>
-      </w:r>
-      <w:r>
-        <w:rPr>
-          <w:rFonts w:ascii="Times New Roman" w:hAnsi="Times New Roman" w:cs="Times New Roman"/>
-          <w:sz w:val="24"/>
-          <w:szCs w:val="24"/>
-        </w:rPr>
-        <w:t>°C</w:t>
-      </w:r>
-      <w:r>
-        <w:rPr>
-          <w:rFonts w:ascii="Times New Roman" w:hAnsi="Times New Roman" w:cs="Times New Roman"/>
-          <w:sz w:val="24"/>
-          <w:szCs w:val="24"/>
-        </w:rPr>
-        <w:t xml:space="preserve"> </w:t>
-      </w:r>
-      <w:r>
-        <w:rPr>
-          <w:rFonts w:ascii="Times New Roman" w:hAnsi="Times New Roman" w:cs="Times New Roman"/>
-          <w:sz w:val="24"/>
-          <w:szCs w:val="24"/>
-        </w:rPr>
-        <w:t>which is a general number and it is good.</w:t>
-      </w:r>
-    </w:p>
-    <w:p>
-      <w:pPr>
-        <w:jc w:val="both"/>
-        <w:rPr>
-          <w:rFonts w:ascii="Times New Roman" w:hAnsi="Times New Roman" w:cs="Times New Roman"/>
-          <w:sz w:val="24"/>
-          <w:szCs w:val="24"/>
-        </w:rPr>
-      </w:pPr>
-    </w:p>
-    <w:p>
-      <w:pPr>
-        <w:jc w:val="both"/>
-        <w:rPr>
-          <w:rFonts w:ascii="Times New Roman" w:hAnsi="Times New Roman" w:cs="Times New Roman"/>
-          <w:color w:val="000000" w:themeColor="text1"/>
-          <w:sz w:val="24"/>
-          <w:szCs w:val="24"/>
-        </w:rPr>
-      </w:pPr>
-      <w:r>
-        <w:rPr>
-          <w:rFonts w:ascii="Times New Roman" w:hAnsi="Times New Roman" w:cs="Times New Roman"/>
-          <w:color w:val="000000" w:themeColor="text1"/>
-          <w:sz w:val="24"/>
-          <w:szCs w:val="24"/>
-          <w:shd w:val="clear" w:color="auto" w:fill="FFFFFF"/>
-        </w:rPr>
-        <w:t xml:space="preserve">Price = </w:t>
-      </w:r>
-      <w:r>
-        <w:rPr>
-          <w:rFonts w:ascii="Times New Roman" w:hAnsi="Times New Roman" w:cs="Times New Roman"/>
-          <w:color w:val="000000" w:themeColor="text1"/>
-          <w:sz w:val="24"/>
-          <w:szCs w:val="24"/>
-          <w:shd w:val="clear" w:color="auto" w:fill="FFFFFF"/>
-        </w:rPr>
-        <w:t>$1.25</w:t>
-      </w:r>
-    </w:p>
-    <w:p>
-      <w:pPr>
-        <w:jc w:val="both"/>
-        <w:rPr>
-          <w:rFonts w:ascii="Times New Roman" w:hAnsi="Times New Roman" w:cs="Times New Roman"/>
-          <w:sz w:val="24"/>
-          <w:szCs w:val="24"/>
-        </w:rPr>
-      </w:pPr>
-    </w:p>
-    <w:p>
-      <w:pPr>
-        <w:jc w:val="both"/>
-      </w:pPr>
-      <w:r>
-        <w:rPr>
-          <w:rFonts w:ascii="Times New Roman" w:hAnsi="Times New Roman" w:cs="Times New Roman"/>
-          <w:sz w:val="24"/>
-          <w:szCs w:val="24"/>
-        </w:rPr>
-        <w:t>Link for diode:</w:t>
-      </w:r>
-      <w:r>
-        <w:t xml:space="preserve"> </w:t>
-      </w:r>
-    </w:p>
-    <w:p>
-      <w:pPr>
-        <w:jc w:val="both"/>
-        <w:rPr>
-          <w:rFonts w:ascii="Times New Roman" w:hAnsi="Times New Roman" w:cs="Times New Roman"/>
-          <w:sz w:val="24"/>
-          <w:szCs w:val="24"/>
-        </w:rPr>
-      </w:pPr>
-      <w:hyperlink r:id="rId22" w:history="1">
+    </w:p>
+    <w:p>
+      <w:pPr>
+        <w:jc w:val="both"/>
+        <w:rPr>
+          <w:rFonts w:ascii="Times New Roman" w:hAnsi="Times New Roman" w:cs="Times New Roman"/>
+          <w:sz w:val="24"/>
+          <w:szCs w:val="24"/>
+        </w:rPr>
+      </w:pPr>
+      <w:hyperlink r:id="rId23" w:history="1">
         <w:r>
           <w:rPr>
             <w:rStyle w:val="Kpr"/>
@@ -3948,16 +3857,7 @@
           <w:sz w:val="24"/>
           <w:szCs w:val="24"/>
         </w:rPr>
-        <w:t>GBPC15</w:t>
-      </w:r>
-      <w:r>
-        <w:rPr>
-          <w:rFonts w:ascii="Times New Roman" w:hAnsi="Times New Roman" w:cs="Times New Roman"/>
-          <w:color w:val="000000" w:themeColor="text1"/>
-          <w:sz w:val="24"/>
-          <w:szCs w:val="24"/>
-        </w:rPr>
-        <w:t xml:space="preserve">-04 of Vishay General </w:t>
+        <w:t xml:space="preserve">GBPC15-04 of Vishay General </w:t>
       </w:r>
       <w:r>
         <w:rPr>
@@ -4014,23 +3914,7 @@
           <w:szCs w:val="24"/>
         </w:rPr>
         <w:lastRenderedPageBreak/>
-        <w:t xml:space="preserve">Some important features of </w:t>
-      </w:r>
-      <w:r>
-        <w:rPr>
-          <w:rFonts w:ascii="Times New Roman" w:hAnsi="Times New Roman" w:cs="Times New Roman"/>
-          <w:sz w:val="24"/>
-          <w:szCs w:val="24"/>
-        </w:rPr>
-        <w:t>rectifier module</w:t>
-      </w:r>
-      <w:r>
-        <w:rPr>
-          <w:rFonts w:ascii="Times New Roman" w:hAnsi="Times New Roman" w:cs="Times New Roman"/>
-          <w:sz w:val="24"/>
-          <w:szCs w:val="24"/>
-        </w:rPr>
-        <w:t>:</w:t>
+        <w:t>Some important features of rectifier module:</w:t>
       </w:r>
     </w:p>
     <w:p>
@@ -4070,23 +3954,7 @@
           <w:sz w:val="24"/>
           <w:szCs w:val="24"/>
         </w:rPr>
-        <w:t>=</w:t>
-      </w:r>
-      <w:r>
-        <w:rPr>
-          <w:rFonts w:ascii="Times New Roman" w:hAnsi="Times New Roman" w:cs="Times New Roman"/>
-          <w:sz w:val="24"/>
-          <w:szCs w:val="24"/>
-        </w:rPr>
-        <w:t xml:space="preserve"> 4</w:t>
-      </w:r>
-      <w:r>
-        <w:rPr>
-          <w:rFonts w:ascii="Times New Roman" w:hAnsi="Times New Roman" w:cs="Times New Roman"/>
-          <w:sz w:val="24"/>
-          <w:szCs w:val="24"/>
-        </w:rPr>
-        <w:t>00V</w:t>
+        <w:t>= 400V</w:t>
       </w:r>
     </w:p>
     <w:p>
@@ -4182,23 +4050,7 @@
           <w:sz w:val="24"/>
           <w:szCs w:val="24"/>
         </w:rPr>
-        <w:t xml:space="preserve"> =</w:t>
-      </w:r>
-      <w:r>
-        <w:rPr>
-          <w:rFonts w:ascii="Times New Roman" w:hAnsi="Times New Roman" w:cs="Times New Roman"/>
-          <w:sz w:val="24"/>
-          <w:szCs w:val="24"/>
-        </w:rPr>
-        <w:t>1.1</w:t>
-      </w:r>
-      <w:r>
-        <w:rPr>
-          <w:rFonts w:ascii="Times New Roman" w:hAnsi="Times New Roman" w:cs="Times New Roman"/>
-          <w:sz w:val="24"/>
-          <w:szCs w:val="24"/>
-        </w:rPr>
-        <w:t>V(</w:t>
+        <w:t xml:space="preserve"> =1.1V(</w:t>
       </w:r>
       <w:proofErr w:type="spellStart"/>
       <w:r>
@@ -4312,23 +4164,7 @@
           <w:sz w:val="24"/>
           <w:szCs w:val="24"/>
         </w:rPr>
-        <w:t>=</w:t>
-      </w:r>
-      <w:r>
-        <w:rPr>
-          <w:rFonts w:ascii="Times New Roman" w:hAnsi="Times New Roman" w:cs="Times New Roman"/>
-          <w:sz w:val="24"/>
-          <w:szCs w:val="24"/>
-        </w:rPr>
-        <w:t xml:space="preserve"> 300</w:t>
-      </w:r>
-      <w:r>
-        <w:rPr>
-          <w:rFonts w:ascii="Times New Roman" w:hAnsi="Times New Roman" w:cs="Times New Roman"/>
-          <w:sz w:val="24"/>
-          <w:szCs w:val="24"/>
-        </w:rPr>
-        <w:t>pF</w:t>
+        <w:t>= 300pF</w:t>
       </w:r>
     </w:p>
     <w:p>
@@ -4567,17 +4403,7 @@
           <w:szCs w:val="24"/>
           <w:shd w:val="clear" w:color="auto" w:fill="FFFFFF"/>
         </w:rPr>
-        <w:t xml:space="preserve">Price = </w:t>
-      </w:r>
-      <w:r>
-        <w:rPr>
-          <w:rFonts w:ascii="Times New Roman" w:hAnsi="Times New Roman" w:cs="Times New Roman"/>
-          <w:color w:val="000000" w:themeColor="text1"/>
-          <w:sz w:val="24"/>
-          <w:szCs w:val="24"/>
-          <w:shd w:val="clear" w:color="auto" w:fill="FFFFFF"/>
-        </w:rPr>
-        <w:t>$4.74</w:t>
+        <w:t>Price = $4.74</w:t>
       </w:r>
     </w:p>
     <w:p>
@@ -4625,7 +4451,7 @@
       <w:r>
         <w:t xml:space="preserve"> </w:t>
       </w:r>
-      <w:hyperlink r:id="rId23" w:history="1">
+      <w:hyperlink r:id="rId24" w:history="1">
         <w:r>
           <w:rPr>
             <w:rStyle w:val="Kpr"/>
@@ -4697,8 +4523,1203 @@
           <w:szCs w:val="24"/>
         </w:rPr>
       </w:pPr>
+      <w:r>
+        <w:rPr>
+          <w:rFonts w:ascii="Times New Roman" w:hAnsi="Times New Roman" w:cs="Times New Roman"/>
+          <w:noProof/>
+          <w:sz w:val="24"/>
+          <w:szCs w:val="24"/>
+          <w:lang w:val="tr-TR" w:eastAsia="tr-TR"/>
+        </w:rPr>
+        <w:drawing>
+          <wp:inline distT="0" distB="0" distL="0" distR="0">
+            <wp:extent cx="5760720" cy="2809875"/>
+            <wp:effectExtent l="0" t="0" r="0" b="9525"/>
+            <wp:docPr id="4" name="Resim 4"/>
+            <wp:cNvGraphicFramePr>
+              <a:graphicFrameLocks xmlns:a="http://schemas.openxmlformats.org/drawingml/2006/main" noChangeAspect="1"/>
+            </wp:cNvGraphicFramePr>
+            <a:graphic xmlns:a="http://schemas.openxmlformats.org/drawingml/2006/main">
+              <a:graphicData uri="http://schemas.openxmlformats.org/drawingml/2006/picture">
+                <pic:pic xmlns:pic="http://schemas.openxmlformats.org/drawingml/2006/picture">
+                  <pic:nvPicPr>
+                    <pic:cNvPr id="4" name="9046DDF.tmp"/>
+                    <pic:cNvPicPr/>
+                  </pic:nvPicPr>
+                  <pic:blipFill>
+                    <a:blip r:embed="rId25" cstate="print">
+                      <a:extLst>
+                        <a:ext uri="{28A0092B-C50C-407E-A947-70E740481C1C}">
+                          <a14:useLocalDpi xmlns:a14="http://schemas.microsoft.com/office/drawing/2010/main" val="0"/>
+                        </a:ext>
+                      </a:extLst>
+                    </a:blip>
+                    <a:stretch>
+                      <a:fillRect/>
+                    </a:stretch>
+                  </pic:blipFill>
+                  <pic:spPr>
+                    <a:xfrm>
+                      <a:off x="0" y="0"/>
+                      <a:ext cx="5760720" cy="2809875"/>
+                    </a:xfrm>
+                    <a:prstGeom prst="rect">
+                      <a:avLst/>
+                    </a:prstGeom>
+                  </pic:spPr>
+                </pic:pic>
+              </a:graphicData>
+            </a:graphic>
+          </wp:inline>
+        </w:drawing>
+      </w:r>
+    </w:p>
+    <w:p>
+      <w:pPr>
+        <w:jc w:val="center"/>
+        <w:rPr>
+          <w:rFonts w:ascii="Times New Roman" w:hAnsi="Times New Roman" w:cs="Times New Roman"/>
+          <w:sz w:val="24"/>
+          <w:szCs w:val="24"/>
+        </w:rPr>
+      </w:pPr>
+      <w:r>
+        <w:rPr>
+          <w:rFonts w:ascii="Times New Roman" w:hAnsi="Times New Roman" w:cs="Times New Roman"/>
+          <w:sz w:val="24"/>
+          <w:szCs w:val="24"/>
+        </w:rPr>
+        <w:t>Figure 16: Output current waveform with R</w:t>
+      </w:r>
+      <w:r>
+        <w:rPr>
+          <w:rFonts w:ascii="Times New Roman" w:hAnsi="Times New Roman" w:cs="Times New Roman"/>
+          <w:sz w:val="24"/>
+          <w:szCs w:val="24"/>
+          <w:vertAlign w:val="subscript"/>
+        </w:rPr>
+        <w:t>LOAD</w:t>
+      </w:r>
+      <w:r>
+        <w:rPr>
+          <w:rFonts w:ascii="Times New Roman" w:hAnsi="Times New Roman" w:cs="Times New Roman"/>
+          <w:sz w:val="24"/>
+          <w:szCs w:val="24"/>
+        </w:rPr>
+        <w:t xml:space="preserve"> = 100</w:t>
+      </w:r>
+      <w:r>
+        <w:rPr>
+          <w:rFonts w:ascii="Times New Roman" w:hAnsi="Times New Roman" w:cs="Times New Roman"/>
+          <w:sz w:val="24"/>
+          <w:szCs w:val="24"/>
+        </w:rPr>
+        <w:t>Ω</w:t>
+      </w:r>
+      <w:r>
+        <w:rPr>
+          <w:rFonts w:ascii="Times New Roman" w:hAnsi="Times New Roman" w:cs="Times New Roman"/>
+          <w:sz w:val="24"/>
+          <w:szCs w:val="24"/>
+        </w:rPr>
+        <w:t>.</w:t>
+      </w:r>
+    </w:p>
+    <w:p>
+      <w:pPr>
+        <w:jc w:val="both"/>
+        <w:rPr>
+          <w:rFonts w:ascii="Times New Roman" w:hAnsi="Times New Roman" w:cs="Times New Roman"/>
+          <w:sz w:val="24"/>
+          <w:szCs w:val="24"/>
+        </w:rPr>
+      </w:pPr>
+    </w:p>
+    <w:p>
+      <w:pPr>
+        <w:jc w:val="both"/>
+        <w:rPr>
+          <w:rFonts w:ascii="Times New Roman" w:hAnsi="Times New Roman" w:cs="Times New Roman"/>
+          <w:sz w:val="24"/>
+          <w:szCs w:val="24"/>
+        </w:rPr>
+      </w:pPr>
+      <w:r>
+        <w:rPr>
+          <w:rFonts w:ascii="Times New Roman" w:hAnsi="Times New Roman" w:cs="Times New Roman"/>
+          <w:sz w:val="24"/>
+          <w:szCs w:val="24"/>
+        </w:rPr>
+        <w:t>As shown in Figure 16, mean value of output current is about 8A. The calculation of smoothing capacitor is based on this information [1].</w:t>
+      </w:r>
+    </w:p>
+    <w:p>
+      <w:pPr>
+        <w:jc w:val="both"/>
+        <w:rPr>
+          <w:rFonts w:ascii="Times New Roman" w:hAnsi="Times New Roman" w:cs="Times New Roman"/>
+          <w:sz w:val="24"/>
+          <w:szCs w:val="24"/>
+        </w:rPr>
+      </w:pPr>
+    </w:p>
+    <w:p>
+      <w:pPr>
+        <w:jc w:val="both"/>
+        <w:rPr>
+          <w:rFonts w:ascii="Times New Roman" w:hAnsi="Times New Roman" w:cs="Times New Roman"/>
+          <w:sz w:val="24"/>
+          <w:szCs w:val="24"/>
+        </w:rPr>
+      </w:pPr>
+      <m:oMath>
+        <m:r>
+          <w:rPr>
+            <w:rFonts w:ascii="Cambria Math" w:hAnsi="Cambria Math" w:cs="Times New Roman"/>
+            <w:sz w:val="24"/>
+            <w:szCs w:val="24"/>
+          </w:rPr>
+          <m:t>Vripple=</m:t>
+        </m:r>
+        <m:f>
+          <m:fPr>
+            <m:ctrlPr>
+              <w:rPr>
+                <w:rFonts w:ascii="Cambria Math" w:hAnsi="Cambria Math" w:cs="Times New Roman"/>
+                <w:i/>
+                <w:sz w:val="24"/>
+                <w:szCs w:val="24"/>
+              </w:rPr>
+            </m:ctrlPr>
+          </m:fPr>
+          <m:num>
+            <m:r>
+              <w:rPr>
+                <w:rFonts w:ascii="Cambria Math" w:hAnsi="Cambria Math" w:cs="Times New Roman"/>
+                <w:sz w:val="24"/>
+                <w:szCs w:val="24"/>
+              </w:rPr>
+              <m:t>Iload</m:t>
+            </m:r>
+          </m:num>
+          <m:den>
+            <m:r>
+              <w:rPr>
+                <w:rFonts w:ascii="Cambria Math" w:hAnsi="Cambria Math" w:cs="Times New Roman"/>
+                <w:sz w:val="24"/>
+                <w:szCs w:val="24"/>
+              </w:rPr>
+              <m:t>f×C</m:t>
+            </m:r>
+          </m:den>
+        </m:f>
+        <m:r>
+          <w:rPr>
+            <w:rFonts w:ascii="Cambria Math" w:hAnsi="Cambria Math" w:cs="Times New Roman"/>
+            <w:sz w:val="24"/>
+            <w:szCs w:val="24"/>
+          </w:rPr>
+          <m:t>,Volts</m:t>
+        </m:r>
+        <m:r>
+          <w:rPr>
+            <w:rFonts w:ascii="Cambria Math" w:hAnsi="Cambria Math" w:cs="Times New Roman"/>
+            <w:sz w:val="24"/>
+            <w:szCs w:val="24"/>
+          </w:rPr>
+          <m:t xml:space="preserve"> where Vripple=%Ripple×Vmean</m:t>
+        </m:r>
+      </m:oMath>
+      <w:r>
+        <w:rPr>
+          <w:rFonts w:ascii="Times New Roman" w:hAnsi="Times New Roman" w:cs="Times New Roman"/>
+          <w:sz w:val="24"/>
+          <w:szCs w:val="24"/>
+        </w:rPr>
+        <w:tab/>
+      </w:r>
+      <w:r>
+        <w:rPr>
+          <w:rFonts w:ascii="Times New Roman" w:hAnsi="Times New Roman" w:cs="Times New Roman"/>
+          <w:sz w:val="24"/>
+          <w:szCs w:val="24"/>
+        </w:rPr>
+        <w:tab/>
+      </w:r>
+      <w:r>
+        <w:rPr>
+          <w:rFonts w:ascii="Times New Roman" w:hAnsi="Times New Roman" w:cs="Times New Roman"/>
+          <w:sz w:val="24"/>
+          <w:szCs w:val="24"/>
+        </w:rPr>
+        <w:tab/>
+      </w:r>
+      <w:r>
+        <w:rPr>
+          <w:rFonts w:ascii="Times New Roman" w:hAnsi="Times New Roman" w:cs="Times New Roman"/>
+          <w:sz w:val="24"/>
+          <w:szCs w:val="24"/>
+        </w:rPr>
+        <w:tab/>
+        <w:t>(1)</w:t>
+      </w:r>
+    </w:p>
+    <w:p>
+      <w:pPr>
+        <w:jc w:val="both"/>
+        <w:rPr>
+          <w:rFonts w:ascii="Times New Roman" w:hAnsi="Times New Roman" w:cs="Times New Roman"/>
+          <w:sz w:val="24"/>
+          <w:szCs w:val="24"/>
+        </w:rPr>
+      </w:pPr>
+    </w:p>
+    <w:p>
+      <w:pPr>
+        <w:jc w:val="both"/>
+        <w:rPr>
+          <w:rFonts w:ascii="Times New Roman" w:hAnsi="Times New Roman" w:cs="Times New Roman"/>
+          <w:sz w:val="24"/>
+          <w:szCs w:val="24"/>
+        </w:rPr>
+      </w:pPr>
+    </w:p>
+    <w:p>
+      <w:pPr>
+        <w:jc w:val="both"/>
+        <w:rPr>
+          <w:rFonts w:ascii="Times New Roman" w:hAnsi="Times New Roman" w:cs="Times New Roman"/>
+          <w:sz w:val="24"/>
+          <w:szCs w:val="24"/>
+        </w:rPr>
+      </w:pPr>
+      <w:r>
+        <w:rPr>
+          <w:rFonts w:ascii="Times New Roman" w:hAnsi="Times New Roman" w:cs="Times New Roman"/>
+          <w:sz w:val="24"/>
+          <w:szCs w:val="24"/>
+        </w:rPr>
+        <w:lastRenderedPageBreak/>
+        <w:t xml:space="preserve">From equation (1), </w:t>
+      </w:r>
+      <m:oMath>
+        <m:r>
+          <w:rPr>
+            <w:rFonts w:ascii="Cambria Math" w:hAnsi="Cambria Math" w:cs="Times New Roman"/>
+            <w:sz w:val="30"/>
+            <w:szCs w:val="30"/>
+          </w:rPr>
+          <m:t>C</m:t>
+        </m:r>
+        <m:r>
+          <w:rPr>
+            <w:rFonts w:ascii="Cambria Math" w:hAnsi="Cambria Math" w:cs="Times New Roman"/>
+            <w:sz w:val="30"/>
+            <w:szCs w:val="30"/>
+          </w:rPr>
+          <m:t>=</m:t>
+        </m:r>
+        <m:f>
+          <m:fPr>
+            <m:ctrlPr>
+              <w:rPr>
+                <w:rFonts w:ascii="Cambria Math" w:hAnsi="Cambria Math" w:cs="Times New Roman"/>
+                <w:i/>
+                <w:sz w:val="30"/>
+                <w:szCs w:val="30"/>
+              </w:rPr>
+            </m:ctrlPr>
+          </m:fPr>
+          <m:num>
+            <m:r>
+              <w:rPr>
+                <w:rFonts w:ascii="Cambria Math" w:hAnsi="Cambria Math" w:cs="Times New Roman"/>
+                <w:sz w:val="30"/>
+                <w:szCs w:val="30"/>
+              </w:rPr>
+              <m:t>Iload</m:t>
+            </m:r>
+          </m:num>
+          <m:den>
+            <m:r>
+              <w:rPr>
+                <w:rFonts w:ascii="Cambria Math" w:hAnsi="Cambria Math" w:cs="Times New Roman"/>
+                <w:sz w:val="30"/>
+                <w:szCs w:val="30"/>
+              </w:rPr>
+              <m:t>f</m:t>
+            </m:r>
+            <m:r>
+              <w:rPr>
+                <w:rFonts w:ascii="Cambria Math" w:hAnsi="Cambria Math" w:cs="Times New Roman"/>
+                <w:sz w:val="30"/>
+                <w:szCs w:val="30"/>
+              </w:rPr>
+              <m:t>×</m:t>
+            </m:r>
+            <m:r>
+              <w:rPr>
+                <w:rFonts w:ascii="Cambria Math" w:hAnsi="Cambria Math" w:cs="Times New Roman"/>
+                <w:sz w:val="30"/>
+                <w:szCs w:val="30"/>
+              </w:rPr>
+              <m:t>Vripple</m:t>
+            </m:r>
+          </m:den>
+        </m:f>
+        <m:r>
+          <w:rPr>
+            <w:rFonts w:ascii="Cambria Math" w:hAnsi="Cambria Math" w:cs="Times New Roman"/>
+            <w:sz w:val="30"/>
+            <w:szCs w:val="30"/>
+          </w:rPr>
+          <m:t>,</m:t>
+        </m:r>
+        <m:r>
+          <w:rPr>
+            <w:rFonts w:ascii="Cambria Math" w:hAnsi="Cambria Math" w:cs="Times New Roman"/>
+            <w:sz w:val="30"/>
+            <w:szCs w:val="30"/>
+          </w:rPr>
+          <m:t>F=</m:t>
+        </m:r>
+        <m:f>
+          <m:fPr>
+            <m:ctrlPr>
+              <w:rPr>
+                <w:rFonts w:ascii="Cambria Math" w:hAnsi="Cambria Math" w:cs="Times New Roman"/>
+                <w:i/>
+                <w:sz w:val="30"/>
+                <w:szCs w:val="30"/>
+              </w:rPr>
+            </m:ctrlPr>
+          </m:fPr>
+          <m:num>
+            <m:r>
+              <w:rPr>
+                <w:rFonts w:ascii="Cambria Math" w:hAnsi="Cambria Math" w:cs="Times New Roman"/>
+                <w:sz w:val="30"/>
+                <w:szCs w:val="30"/>
+              </w:rPr>
+              <m:t>8A</m:t>
+            </m:r>
+          </m:num>
+          <m:den>
+            <m:r>
+              <w:rPr>
+                <w:rFonts w:ascii="Cambria Math" w:hAnsi="Cambria Math" w:cs="Times New Roman"/>
+                <w:sz w:val="30"/>
+                <w:szCs w:val="30"/>
+              </w:rPr>
+              <m:t>100</m:t>
+            </m:r>
+            <m:r>
+              <w:rPr>
+                <w:rFonts w:ascii="Cambria Math" w:hAnsi="Cambria Math" w:cs="Times New Roman"/>
+                <w:sz w:val="30"/>
+                <w:szCs w:val="30"/>
+              </w:rPr>
+              <m:t>Hz</m:t>
+            </m:r>
+            <m:r>
+              <w:rPr>
+                <w:rFonts w:ascii="Cambria Math" w:hAnsi="Cambria Math" w:cs="Times New Roman"/>
+                <w:sz w:val="30"/>
+                <w:szCs w:val="30"/>
+              </w:rPr>
+              <m:t>×%20×</m:t>
+            </m:r>
+            <m:r>
+              <w:rPr>
+                <w:rFonts w:ascii="Cambria Math" w:hAnsi="Cambria Math" w:cs="Times New Roman"/>
+                <w:sz w:val="30"/>
+                <w:szCs w:val="30"/>
+              </w:rPr>
+              <m:t>203.5V</m:t>
+            </m:r>
+          </m:den>
+        </m:f>
+        <m:r>
+          <w:rPr>
+            <w:rFonts w:ascii="Cambria Math" w:hAnsi="Cambria Math" w:cs="Times New Roman"/>
+            <w:sz w:val="30"/>
+            <w:szCs w:val="30"/>
+          </w:rPr>
+          <m:t>=</m:t>
+        </m:r>
+        <m:r>
+          <w:rPr>
+            <w:rFonts w:ascii="Cambria Math" w:hAnsi="Cambria Math" w:cs="Times New Roman"/>
+            <w:sz w:val="30"/>
+            <w:szCs w:val="30"/>
+          </w:rPr>
+          <m:t>2000</m:t>
+        </m:r>
+        <m:r>
+          <w:rPr>
+            <w:rFonts w:ascii="Cambria Math" w:hAnsi="Cambria Math" w:cs="Times New Roman"/>
+            <w:sz w:val="30"/>
+            <w:szCs w:val="30"/>
+          </w:rPr>
+          <m:t>µ</m:t>
+        </m:r>
+        <m:r>
+          <w:rPr>
+            <w:rFonts w:ascii="Cambria Math" w:hAnsi="Cambria Math" w:cs="Times New Roman"/>
+            <w:sz w:val="30"/>
+            <w:szCs w:val="30"/>
+          </w:rPr>
+          <m:t>F</m:t>
+        </m:r>
+      </m:oMath>
+      <w:r>
+        <w:rPr>
+          <w:rFonts w:ascii="Times New Roman" w:hAnsi="Times New Roman" w:cs="Times New Roman"/>
+          <w:sz w:val="24"/>
+          <w:szCs w:val="24"/>
+        </w:rPr>
+        <w:t xml:space="preserve"> </w:t>
+      </w:r>
+    </w:p>
+    <w:p>
+      <w:pPr>
+        <w:jc w:val="both"/>
+        <w:rPr>
+          <w:rFonts w:ascii="Times New Roman" w:hAnsi="Times New Roman" w:cs="Times New Roman"/>
+          <w:sz w:val="24"/>
+          <w:szCs w:val="24"/>
+        </w:rPr>
+      </w:pPr>
+    </w:p>
+    <w:p>
+      <w:pPr>
+        <w:jc w:val="both"/>
+        <w:rPr>
+          <w:rFonts w:ascii="Times New Roman" w:hAnsi="Times New Roman" w:cs="Times New Roman"/>
+          <w:color w:val="000000" w:themeColor="text1"/>
+          <w:sz w:val="24"/>
+          <w:szCs w:val="24"/>
+        </w:rPr>
+      </w:pPr>
+      <w:r>
+        <w:rPr>
+          <w:rFonts w:ascii="Times New Roman" w:hAnsi="Times New Roman" w:cs="Times New Roman"/>
+          <w:color w:val="000000" w:themeColor="text1"/>
+          <w:sz w:val="24"/>
+          <w:szCs w:val="24"/>
+        </w:rPr>
+        <w:t>Note it is said in [1] that t</w:t>
+      </w:r>
+      <w:r>
+        <w:rPr>
+          <w:rFonts w:ascii="Times New Roman" w:hAnsi="Times New Roman" w:cs="Times New Roman"/>
+          <w:color w:val="000000" w:themeColor="text1"/>
+          <w:sz w:val="24"/>
+          <w:szCs w:val="24"/>
+          <w:shd w:val="clear" w:color="auto" w:fill="FFFFFF"/>
+        </w:rPr>
+        <w:t xml:space="preserve">he main advantages of a full-wave bridge rectifier </w:t>
+      </w:r>
+      <w:proofErr w:type="gramStart"/>
+      <w:r>
+        <w:rPr>
+          <w:rFonts w:ascii="Times New Roman" w:hAnsi="Times New Roman" w:cs="Times New Roman"/>
+          <w:color w:val="000000" w:themeColor="text1"/>
+          <w:sz w:val="24"/>
+          <w:szCs w:val="24"/>
+          <w:shd w:val="clear" w:color="auto" w:fill="FFFFFF"/>
+        </w:rPr>
+        <w:t>is</w:t>
+      </w:r>
+      <w:proofErr w:type="gramEnd"/>
+      <w:r>
+        <w:rPr>
+          <w:rFonts w:ascii="Times New Roman" w:hAnsi="Times New Roman" w:cs="Times New Roman"/>
+          <w:color w:val="000000" w:themeColor="text1"/>
+          <w:sz w:val="24"/>
+          <w:szCs w:val="24"/>
+          <w:shd w:val="clear" w:color="auto" w:fill="FFFFFF"/>
+        </w:rPr>
+        <w:t xml:space="preserve"> that it has a smaller AC ripple value for a given load and a smaller reservoir or smoothing capacitor than an equivalent half-wave rectifier. Therefore, the fundamental frequency of the ripple voltage is twice that of the AC supply frequency (100Hz) where for the half-wave rectifier it is exactly equal to the supply frequency (50Hz).</w:t>
+      </w:r>
+      <w:r>
+        <w:rPr>
+          <w:rFonts w:ascii="Times New Roman" w:hAnsi="Times New Roman" w:cs="Times New Roman"/>
+          <w:color w:val="000000" w:themeColor="text1"/>
+          <w:sz w:val="24"/>
+          <w:szCs w:val="24"/>
+        </w:rPr>
+        <w:t xml:space="preserve"> Hence, frequency</w:t>
+      </w:r>
+      <w:r>
+        <w:rPr>
+          <w:rFonts w:ascii="Times New Roman" w:hAnsi="Times New Roman" w:cs="Times New Roman"/>
+          <w:color w:val="000000" w:themeColor="text1"/>
+          <w:sz w:val="24"/>
+          <w:szCs w:val="24"/>
+        </w:rPr>
+        <w:t xml:space="preserve"> taken as 100Hz. Ripple is %20 of average voltage value. As a </w:t>
+      </w:r>
+      <w:r>
+        <w:rPr>
+          <w:rFonts w:ascii="Times New Roman" w:hAnsi="Times New Roman" w:cs="Times New Roman"/>
+          <w:color w:val="000000" w:themeColor="text1"/>
+          <w:sz w:val="24"/>
+          <w:szCs w:val="24"/>
+        </w:rPr>
+        <w:t>result,</w:t>
+      </w:r>
+      <w:r>
+        <w:rPr>
+          <w:rFonts w:ascii="Times New Roman" w:hAnsi="Times New Roman" w:cs="Times New Roman"/>
+          <w:color w:val="000000" w:themeColor="text1"/>
+          <w:sz w:val="24"/>
+          <w:szCs w:val="24"/>
+        </w:rPr>
+        <w:t xml:space="preserve"> output capacitor is 2mF = 2000µF.</w:t>
+      </w:r>
+    </w:p>
+    <w:p>
+      <w:pPr>
+        <w:jc w:val="both"/>
+        <w:rPr>
+          <w:rFonts w:ascii="Times New Roman" w:hAnsi="Times New Roman" w:cs="Times New Roman"/>
+          <w:color w:val="000000" w:themeColor="text1"/>
+          <w:sz w:val="24"/>
+          <w:szCs w:val="24"/>
+        </w:rPr>
+      </w:pPr>
+    </w:p>
+    <w:p>
+      <w:pPr>
+        <w:jc w:val="both"/>
+        <w:rPr>
+          <w:rFonts w:ascii="Times New Roman" w:hAnsi="Times New Roman" w:cs="Times New Roman"/>
+          <w:color w:val="000000" w:themeColor="text1"/>
+          <w:sz w:val="24"/>
+          <w:szCs w:val="24"/>
+        </w:rPr>
+      </w:pPr>
+      <w:r>
+        <w:rPr>
+          <w:rFonts w:ascii="Times New Roman" w:hAnsi="Times New Roman" w:cs="Times New Roman"/>
+          <w:noProof/>
+          <w:color w:val="000000" w:themeColor="text1"/>
+          <w:sz w:val="24"/>
+          <w:szCs w:val="24"/>
+          <w:lang w:val="tr-TR" w:eastAsia="tr-TR"/>
+        </w:rPr>
+        <w:drawing>
+          <wp:inline distT="0" distB="0" distL="0" distR="0">
+            <wp:extent cx="5760720" cy="2809240"/>
+            <wp:effectExtent l="0" t="0" r="0" b="0"/>
+            <wp:docPr id="6" name="Resim 6"/>
+            <wp:cNvGraphicFramePr>
+              <a:graphicFrameLocks xmlns:a="http://schemas.openxmlformats.org/drawingml/2006/main" noChangeAspect="1"/>
+            </wp:cNvGraphicFramePr>
+            <a:graphic xmlns:a="http://schemas.openxmlformats.org/drawingml/2006/main">
+              <a:graphicData uri="http://schemas.openxmlformats.org/drawingml/2006/picture">
+                <pic:pic xmlns:pic="http://schemas.openxmlformats.org/drawingml/2006/picture">
+                  <pic:nvPicPr>
+                    <pic:cNvPr id="6" name="904AFA8.tmp"/>
+                    <pic:cNvPicPr/>
+                  </pic:nvPicPr>
+                  <pic:blipFill>
+                    <a:blip r:embed="rId26" cstate="print">
+                      <a:extLst>
+                        <a:ext uri="{28A0092B-C50C-407E-A947-70E740481C1C}">
+                          <a14:useLocalDpi xmlns:a14="http://schemas.microsoft.com/office/drawing/2010/main" val="0"/>
+                        </a:ext>
+                      </a:extLst>
+                    </a:blip>
+                    <a:stretch>
+                      <a:fillRect/>
+                    </a:stretch>
+                  </pic:blipFill>
+                  <pic:spPr>
+                    <a:xfrm>
+                      <a:off x="0" y="0"/>
+                      <a:ext cx="5760720" cy="2809240"/>
+                    </a:xfrm>
+                    <a:prstGeom prst="rect">
+                      <a:avLst/>
+                    </a:prstGeom>
+                  </pic:spPr>
+                </pic:pic>
+              </a:graphicData>
+            </a:graphic>
+          </wp:inline>
+        </w:drawing>
+      </w:r>
+    </w:p>
+    <w:p>
+      <w:pPr>
+        <w:jc w:val="center"/>
+        <w:rPr>
+          <w:rFonts w:ascii="Times New Roman" w:hAnsi="Times New Roman" w:cs="Times New Roman"/>
+          <w:color w:val="000000" w:themeColor="text1"/>
+          <w:sz w:val="24"/>
+          <w:szCs w:val="24"/>
+        </w:rPr>
+      </w:pPr>
+      <w:r>
+        <w:rPr>
+          <w:rFonts w:ascii="Times New Roman" w:hAnsi="Times New Roman" w:cs="Times New Roman"/>
+          <w:color w:val="000000" w:themeColor="text1"/>
+          <w:sz w:val="24"/>
+          <w:szCs w:val="24"/>
+        </w:rPr>
+        <w:t>Figure 17: Output voltage with smoothing capacitor and input voltage waveform.</w:t>
+      </w:r>
+    </w:p>
+    <w:p>
+      <w:pPr>
+        <w:jc w:val="both"/>
+        <w:rPr>
+          <w:rFonts w:ascii="Times New Roman" w:hAnsi="Times New Roman" w:cs="Times New Roman"/>
+          <w:color w:val="000000" w:themeColor="text1"/>
+          <w:sz w:val="24"/>
+          <w:szCs w:val="24"/>
+        </w:rPr>
+      </w:pPr>
+    </w:p>
+    <w:p>
+      <w:pPr>
+        <w:jc w:val="both"/>
+        <w:rPr>
+          <w:rFonts w:ascii="Times New Roman" w:hAnsi="Times New Roman" w:cs="Times New Roman"/>
+          <w:color w:val="000000" w:themeColor="text1"/>
+          <w:sz w:val="24"/>
+          <w:szCs w:val="24"/>
+        </w:rPr>
+      </w:pPr>
+      <w:r>
+        <w:rPr>
+          <w:rFonts w:ascii="Times New Roman" w:hAnsi="Times New Roman" w:cs="Times New Roman"/>
+          <w:color w:val="000000" w:themeColor="text1"/>
+          <w:sz w:val="24"/>
+          <w:szCs w:val="24"/>
+        </w:rPr>
+        <w:t>As seen in Figure 17, V</w:t>
+      </w:r>
+      <w:r>
+        <w:rPr>
+          <w:rFonts w:ascii="Times New Roman" w:hAnsi="Times New Roman" w:cs="Times New Roman"/>
+          <w:color w:val="000000" w:themeColor="text1"/>
+          <w:sz w:val="24"/>
+          <w:szCs w:val="24"/>
+          <w:vertAlign w:val="subscript"/>
+        </w:rPr>
+        <w:t>AVG</w:t>
+      </w:r>
+      <w:r>
+        <w:rPr>
+          <w:rFonts w:ascii="Times New Roman" w:hAnsi="Times New Roman" w:cs="Times New Roman"/>
+          <w:color w:val="000000" w:themeColor="text1"/>
+          <w:sz w:val="24"/>
+          <w:szCs w:val="24"/>
+        </w:rPr>
+        <w:t xml:space="preserve"> = 300V with 2000µF capacitor. V</w:t>
+      </w:r>
+      <w:r>
+        <w:rPr>
+          <w:rFonts w:ascii="Times New Roman" w:hAnsi="Times New Roman" w:cs="Times New Roman"/>
+          <w:color w:val="000000" w:themeColor="text1"/>
+          <w:sz w:val="24"/>
+          <w:szCs w:val="24"/>
+          <w:vertAlign w:val="subscript"/>
+        </w:rPr>
+        <w:t>P-</w:t>
+      </w:r>
+      <w:proofErr w:type="spellStart"/>
+      <w:r>
+        <w:rPr>
+          <w:rFonts w:ascii="Times New Roman" w:hAnsi="Times New Roman" w:cs="Times New Roman"/>
+          <w:color w:val="000000" w:themeColor="text1"/>
+          <w:sz w:val="24"/>
+          <w:szCs w:val="24"/>
+          <w:vertAlign w:val="subscript"/>
+        </w:rPr>
+        <w:t>P,ripple</w:t>
+      </w:r>
+      <w:proofErr w:type="spellEnd"/>
+      <w:r>
+        <w:rPr>
+          <w:rFonts w:ascii="Times New Roman" w:hAnsi="Times New Roman" w:cs="Times New Roman"/>
+          <w:color w:val="000000" w:themeColor="text1"/>
+          <w:sz w:val="24"/>
+          <w:szCs w:val="24"/>
+        </w:rPr>
+        <w:t xml:space="preserve">= 45V. Hence, </w:t>
+      </w:r>
+      <w:r>
+        <w:rPr>
+          <w:rFonts w:ascii="Times New Roman" w:hAnsi="Times New Roman" w:cs="Times New Roman"/>
+          <w:color w:val="000000" w:themeColor="text1"/>
+          <w:sz w:val="24"/>
+          <w:szCs w:val="24"/>
+        </w:rPr>
+        <w:t>V</w:t>
+      </w:r>
+      <w:r>
+        <w:rPr>
+          <w:rFonts w:ascii="Times New Roman" w:hAnsi="Times New Roman" w:cs="Times New Roman"/>
+          <w:color w:val="000000" w:themeColor="text1"/>
+          <w:sz w:val="24"/>
+          <w:szCs w:val="24"/>
+          <w:vertAlign w:val="subscript"/>
+        </w:rPr>
+        <w:t>P-</w:t>
+      </w:r>
+      <w:proofErr w:type="spellStart"/>
+      <w:proofErr w:type="gramStart"/>
+      <w:r>
+        <w:rPr>
+          <w:rFonts w:ascii="Times New Roman" w:hAnsi="Times New Roman" w:cs="Times New Roman"/>
+          <w:color w:val="000000" w:themeColor="text1"/>
+          <w:sz w:val="24"/>
+          <w:szCs w:val="24"/>
+          <w:vertAlign w:val="subscript"/>
+        </w:rPr>
+        <w:t>P,ripple</w:t>
+      </w:r>
+      <w:proofErr w:type="spellEnd"/>
+      <w:proofErr w:type="gramEnd"/>
+      <w:r>
+        <w:rPr>
+          <w:rFonts w:ascii="Times New Roman" w:hAnsi="Times New Roman" w:cs="Times New Roman"/>
+          <w:color w:val="000000" w:themeColor="text1"/>
+          <w:sz w:val="24"/>
+          <w:szCs w:val="24"/>
+        </w:rPr>
+        <w:t xml:space="preserve"> is %20. It is %15. Therefore, we can select a lower valued capacitor but this one makes our job done. Let’s now choose a commercial diode.</w:t>
+      </w:r>
+    </w:p>
+    <w:p>
+      <w:pPr>
+        <w:jc w:val="both"/>
+        <w:rPr>
+          <w:rFonts w:ascii="Times New Roman" w:hAnsi="Times New Roman" w:cs="Times New Roman"/>
+          <w:color w:val="000000" w:themeColor="text1"/>
+          <w:sz w:val="24"/>
+          <w:szCs w:val="24"/>
+        </w:rPr>
+      </w:pPr>
+    </w:p>
+    <w:p>
+      <w:pPr>
+        <w:jc w:val="both"/>
+        <w:rPr>
+          <w:rFonts w:ascii="Times New Roman" w:hAnsi="Times New Roman" w:cs="Times New Roman"/>
+          <w:color w:val="000000" w:themeColor="text1"/>
+          <w:sz w:val="24"/>
+          <w:szCs w:val="24"/>
+        </w:rPr>
+      </w:pPr>
+      <w:r>
+        <w:rPr>
+          <w:rFonts w:ascii="Times New Roman" w:hAnsi="Times New Roman" w:cs="Times New Roman"/>
+          <w:color w:val="000000" w:themeColor="text1"/>
+          <w:sz w:val="24"/>
+          <w:szCs w:val="24"/>
+        </w:rPr>
+        <w:t>ALS70H202KE400-ND</w:t>
+      </w:r>
+      <w:r>
+        <w:rPr>
+          <w:rFonts w:ascii="Times New Roman" w:hAnsi="Times New Roman" w:cs="Times New Roman"/>
+          <w:color w:val="000000" w:themeColor="text1"/>
+          <w:sz w:val="24"/>
+          <w:szCs w:val="24"/>
+        </w:rPr>
+        <w:t xml:space="preserve"> of KEMET is chosen as a bulk capacitor.</w:t>
+      </w:r>
+      <w:r>
+        <w:rPr>
+          <w:rFonts w:ascii="Times New Roman" w:hAnsi="Times New Roman" w:cs="Times New Roman"/>
+          <w:color w:val="000000" w:themeColor="text1"/>
+          <w:sz w:val="24"/>
+          <w:szCs w:val="24"/>
+        </w:rPr>
+        <w:t xml:space="preserve"> The features of it:</w:t>
+      </w:r>
+    </w:p>
+    <w:p>
+      <w:pPr>
+        <w:jc w:val="both"/>
+        <w:rPr>
+          <w:rFonts w:ascii="Times New Roman" w:hAnsi="Times New Roman" w:cs="Times New Roman"/>
+          <w:color w:val="000000" w:themeColor="text1"/>
+          <w:sz w:val="24"/>
+          <w:szCs w:val="24"/>
+        </w:rPr>
+      </w:pPr>
+    </w:p>
+    <w:p>
+      <w:pPr>
+        <w:jc w:val="both"/>
+        <w:rPr>
+          <w:rFonts w:ascii="Times New Roman" w:hAnsi="Times New Roman" w:cs="Times New Roman"/>
+          <w:color w:val="000000" w:themeColor="text1"/>
+          <w:sz w:val="24"/>
+          <w:szCs w:val="24"/>
+        </w:rPr>
+      </w:pPr>
+      <w:proofErr w:type="spellStart"/>
+      <w:r>
+        <w:rPr>
+          <w:rFonts w:ascii="Times New Roman" w:hAnsi="Times New Roman" w:cs="Times New Roman"/>
+          <w:color w:val="000000" w:themeColor="text1"/>
+          <w:sz w:val="24"/>
+          <w:szCs w:val="24"/>
+        </w:rPr>
+        <w:t>V</w:t>
+      </w:r>
+      <w:r>
+        <w:rPr>
+          <w:rFonts w:ascii="Times New Roman" w:hAnsi="Times New Roman" w:cs="Times New Roman"/>
+          <w:color w:val="000000" w:themeColor="text1"/>
+          <w:sz w:val="24"/>
+          <w:szCs w:val="24"/>
+          <w:vertAlign w:val="subscript"/>
+        </w:rPr>
+        <w:t>Rated</w:t>
+      </w:r>
+      <w:proofErr w:type="spellEnd"/>
+      <w:r>
+        <w:rPr>
+          <w:rFonts w:ascii="Times New Roman" w:hAnsi="Times New Roman" w:cs="Times New Roman"/>
+          <w:color w:val="000000" w:themeColor="text1"/>
+          <w:sz w:val="24"/>
+          <w:szCs w:val="24"/>
+        </w:rPr>
+        <w:t xml:space="preserve"> =400V</w:t>
+      </w:r>
+    </w:p>
+    <w:p>
+      <w:pPr>
+        <w:jc w:val="both"/>
+        <w:rPr>
+          <w:rFonts w:ascii="Times New Roman" w:hAnsi="Times New Roman" w:cs="Times New Roman"/>
+          <w:color w:val="000000" w:themeColor="text1"/>
+          <w:sz w:val="24"/>
+          <w:szCs w:val="24"/>
+        </w:rPr>
+      </w:pPr>
+      <w:r>
+        <w:rPr>
+          <w:rFonts w:ascii="Times New Roman" w:hAnsi="Times New Roman" w:cs="Times New Roman"/>
+          <w:color w:val="000000" w:themeColor="text1"/>
+          <w:sz w:val="24"/>
+          <w:szCs w:val="24"/>
+        </w:rPr>
+        <w:t>C = 2000µF</w:t>
+      </w:r>
+    </w:p>
+    <w:p>
+      <w:pPr>
+        <w:jc w:val="both"/>
+        <w:rPr>
+          <w:rFonts w:ascii="Times New Roman" w:hAnsi="Times New Roman" w:cs="Times New Roman"/>
+          <w:color w:val="000000" w:themeColor="text1"/>
+          <w:sz w:val="24"/>
+          <w:szCs w:val="24"/>
+        </w:rPr>
+      </w:pPr>
+      <w:r>
+        <w:rPr>
+          <w:rFonts w:ascii="Times New Roman" w:hAnsi="Times New Roman" w:cs="Times New Roman"/>
+          <w:color w:val="000000" w:themeColor="text1"/>
+          <w:sz w:val="24"/>
+          <w:szCs w:val="24"/>
+        </w:rPr>
+        <w:t>Aluminum Electrolytic Capacitor</w:t>
+      </w:r>
+    </w:p>
+    <w:p>
+      <w:pPr>
+        <w:jc w:val="both"/>
+        <w:rPr>
+          <w:rFonts w:ascii="Times New Roman" w:hAnsi="Times New Roman" w:cs="Times New Roman"/>
+          <w:color w:val="000000" w:themeColor="text1"/>
+          <w:sz w:val="24"/>
+          <w:szCs w:val="24"/>
+        </w:rPr>
+      </w:pPr>
+    </w:p>
+    <w:p>
+      <w:pPr>
+        <w:jc w:val="both"/>
+        <w:rPr>
+          <w:rFonts w:ascii="Times New Roman" w:hAnsi="Times New Roman" w:cs="Times New Roman"/>
+          <w:color w:val="000000" w:themeColor="text1"/>
+          <w:sz w:val="24"/>
+          <w:szCs w:val="24"/>
+        </w:rPr>
+      </w:pPr>
+      <w:r>
+        <w:rPr>
+          <w:rFonts w:ascii="Times New Roman" w:hAnsi="Times New Roman" w:cs="Times New Roman"/>
+          <w:color w:val="000000" w:themeColor="text1"/>
+          <w:sz w:val="24"/>
+          <w:szCs w:val="24"/>
+        </w:rPr>
+        <w:t xml:space="preserve">Price: </w:t>
+      </w:r>
+      <w:r>
+        <w:rPr>
+          <w:rFonts w:ascii="Times New Roman" w:hAnsi="Times New Roman" w:cs="Times New Roman"/>
+          <w:color w:val="000000" w:themeColor="text1"/>
+          <w:sz w:val="24"/>
+          <w:szCs w:val="24"/>
+          <w:shd w:val="clear" w:color="auto" w:fill="FFFFFF"/>
+        </w:rPr>
+        <w:t>$</w:t>
+      </w:r>
+      <w:r>
+        <w:rPr>
+          <w:rFonts w:ascii="Times New Roman" w:hAnsi="Times New Roman" w:cs="Times New Roman"/>
+          <w:color w:val="000000" w:themeColor="text1"/>
+          <w:sz w:val="24"/>
+          <w:szCs w:val="24"/>
+        </w:rPr>
+        <w:t>18</w:t>
+      </w:r>
+    </w:p>
+    <w:p>
+      <w:pPr>
+        <w:jc w:val="both"/>
+        <w:rPr>
+          <w:rFonts w:ascii="Times New Roman" w:hAnsi="Times New Roman" w:cs="Times New Roman"/>
+          <w:color w:val="000000" w:themeColor="text1"/>
+          <w:sz w:val="24"/>
+          <w:szCs w:val="24"/>
+        </w:rPr>
+      </w:pPr>
+    </w:p>
+    <w:p>
+      <w:pPr>
+        <w:jc w:val="both"/>
+        <w:rPr>
+          <w:rFonts w:ascii="Times New Roman" w:hAnsi="Times New Roman" w:cs="Times New Roman"/>
+          <w:color w:val="000000" w:themeColor="text1"/>
+          <w:sz w:val="24"/>
+          <w:szCs w:val="24"/>
+        </w:rPr>
+      </w:pPr>
+      <w:r>
+        <w:rPr>
+          <w:rFonts w:ascii="Times New Roman" w:hAnsi="Times New Roman" w:cs="Times New Roman"/>
+          <w:color w:val="000000" w:themeColor="text1"/>
+          <w:sz w:val="24"/>
+          <w:szCs w:val="24"/>
+        </w:rPr>
+        <w:t>This capacitor is highly reliable and it has high capacitance and voltage rating. That is why it is a little bit expensive but it is suitable for our need.</w:t>
+      </w:r>
+    </w:p>
+    <w:p>
+      <w:pPr>
+        <w:jc w:val="both"/>
+        <w:rPr>
+          <w:rFonts w:ascii="Times New Roman" w:hAnsi="Times New Roman" w:cs="Times New Roman"/>
+          <w:color w:val="000000" w:themeColor="text1"/>
+          <w:sz w:val="24"/>
+          <w:szCs w:val="24"/>
+        </w:rPr>
+      </w:pPr>
+    </w:p>
+    <w:p>
+      <w:pPr>
+        <w:rPr>
+          <w:rFonts w:ascii="Times New Roman" w:hAnsi="Times New Roman" w:cs="Times New Roman"/>
+          <w:color w:val="000000" w:themeColor="text1"/>
+          <w:sz w:val="24"/>
+          <w:szCs w:val="24"/>
+        </w:rPr>
+      </w:pPr>
+      <w:r>
+        <w:rPr>
+          <w:rFonts w:ascii="Times New Roman" w:hAnsi="Times New Roman" w:cs="Times New Roman"/>
+          <w:color w:val="000000" w:themeColor="text1"/>
+          <w:sz w:val="24"/>
+          <w:szCs w:val="24"/>
+        </w:rPr>
+        <w:t>Link for capacitor:</w:t>
+      </w:r>
+      <w:r>
+        <w:t xml:space="preserve"> </w:t>
+      </w:r>
+      <w:hyperlink r:id="rId27" w:history="1">
+        <w:r>
+          <w:rPr>
+            <w:rStyle w:val="Kpr"/>
+            <w:rFonts w:ascii="Times New Roman" w:hAnsi="Times New Roman" w:cs="Times New Roman"/>
+            <w:sz w:val="24"/>
+            <w:szCs w:val="24"/>
+          </w:rPr>
+          <w:t>https://www.digikey.com/product-detail/en/kemet/ALS70H202KE400/ALS70H202KE400-ND/6871053</w:t>
+        </w:r>
+      </w:hyperlink>
+    </w:p>
+    <w:p>
+      <w:pPr>
+        <w:rPr>
+          <w:rFonts w:ascii="Times New Roman" w:hAnsi="Times New Roman" w:cs="Times New Roman"/>
+          <w:color w:val="000000" w:themeColor="text1"/>
+          <w:sz w:val="24"/>
+          <w:szCs w:val="24"/>
+        </w:rPr>
+      </w:pPr>
+    </w:p>
+    <w:p>
+      <w:pPr>
+        <w:rPr>
+          <w:rFonts w:ascii="Times New Roman" w:hAnsi="Times New Roman" w:cs="Times New Roman"/>
+          <w:color w:val="000000" w:themeColor="text1"/>
+          <w:sz w:val="24"/>
+          <w:szCs w:val="24"/>
+        </w:rPr>
+      </w:pPr>
+    </w:p>
+    <w:p>
+      <w:pPr>
+        <w:rPr>
+          <w:rFonts w:ascii="Times New Roman" w:hAnsi="Times New Roman" w:cs="Times New Roman"/>
+          <w:color w:val="000000" w:themeColor="text1"/>
+          <w:sz w:val="24"/>
+          <w:szCs w:val="24"/>
+        </w:rPr>
+      </w:pPr>
+    </w:p>
+    <w:p>
+      <w:pPr>
+        <w:rPr>
+          <w:rFonts w:ascii="Times New Roman" w:hAnsi="Times New Roman" w:cs="Times New Roman"/>
+          <w:color w:val="000000" w:themeColor="text1"/>
+          <w:sz w:val="24"/>
+          <w:szCs w:val="24"/>
+        </w:rPr>
+      </w:pPr>
+    </w:p>
+    <w:p>
+      <w:pPr>
+        <w:rPr>
+          <w:rFonts w:ascii="Times New Roman" w:hAnsi="Times New Roman" w:cs="Times New Roman"/>
+          <w:color w:val="000000" w:themeColor="text1"/>
+          <w:sz w:val="24"/>
+          <w:szCs w:val="24"/>
+        </w:rPr>
+      </w:pPr>
       <w:bookmarkStart w:id="0" w:name="_GoBack"/>
       <w:bookmarkEnd w:id="0"/>
+    </w:p>
+    <w:p>
+      <w:pPr>
+        <w:jc w:val="both"/>
+        <w:rPr>
+          <w:rFonts w:ascii="Times New Roman" w:hAnsi="Times New Roman" w:cs="Times New Roman"/>
+          <w:color w:val="000000" w:themeColor="text1"/>
+          <w:sz w:val="24"/>
+          <w:szCs w:val="24"/>
+        </w:rPr>
+      </w:pPr>
+      <w:r>
+        <w:rPr>
+          <w:rFonts w:ascii="Times New Roman" w:hAnsi="Times New Roman" w:cs="Times New Roman"/>
+          <w:color w:val="000000" w:themeColor="text1"/>
+          <w:sz w:val="24"/>
+          <w:szCs w:val="24"/>
+        </w:rPr>
+        <w:lastRenderedPageBreak/>
+        <w:t>2.4-</w:t>
+      </w:r>
+    </w:p>
+    <w:p>
+      <w:pPr>
+        <w:jc w:val="both"/>
+        <w:rPr>
+          <w:rFonts w:ascii="Times New Roman" w:hAnsi="Times New Roman" w:cs="Times New Roman"/>
+          <w:color w:val="000000" w:themeColor="text1"/>
+          <w:sz w:val="24"/>
+          <w:szCs w:val="24"/>
+        </w:rPr>
+      </w:pPr>
+    </w:p>
+    <w:p>
+      <w:pPr>
+        <w:jc w:val="both"/>
+        <w:rPr>
+          <w:rFonts w:ascii="Times New Roman" w:hAnsi="Times New Roman" w:cs="Times New Roman"/>
+          <w:color w:val="000000" w:themeColor="text1"/>
+          <w:sz w:val="24"/>
+          <w:szCs w:val="24"/>
+        </w:rPr>
+      </w:pPr>
+    </w:p>
+    <w:p>
+      <w:pPr>
+        <w:jc w:val="both"/>
+        <w:rPr>
+          <w:rFonts w:ascii="Times New Roman" w:hAnsi="Times New Roman" w:cs="Times New Roman"/>
+          <w:sz w:val="40"/>
+          <w:szCs w:val="40"/>
+        </w:rPr>
+      </w:pPr>
+      <w:r>
+        <w:rPr>
+          <w:rFonts w:ascii="Times New Roman" w:hAnsi="Times New Roman" w:cs="Times New Roman"/>
+          <w:sz w:val="40"/>
+          <w:szCs w:val="40"/>
+        </w:rPr>
+        <w:t>References</w:t>
+      </w:r>
+    </w:p>
+    <w:p>
+      <w:pPr>
+        <w:jc w:val="both"/>
+        <w:rPr>
+          <w:rFonts w:ascii="Times New Roman" w:hAnsi="Times New Roman" w:cs="Times New Roman"/>
+          <w:sz w:val="24"/>
+          <w:szCs w:val="24"/>
+        </w:rPr>
+      </w:pPr>
+    </w:p>
+    <w:p>
+      <w:pPr>
+        <w:rPr>
+          <w:rFonts w:ascii="Times New Roman" w:hAnsi="Times New Roman" w:cs="Times New Roman"/>
+          <w:sz w:val="24"/>
+          <w:szCs w:val="24"/>
+        </w:rPr>
+      </w:pPr>
+      <w:r>
+        <w:rPr>
+          <w:rFonts w:ascii="Times New Roman" w:hAnsi="Times New Roman" w:cs="Times New Roman"/>
+          <w:sz w:val="24"/>
+          <w:szCs w:val="24"/>
+        </w:rPr>
+        <w:t xml:space="preserve">[1] Bridge Rectifier Ripple Voltage. Retrieved from </w:t>
+      </w:r>
+      <w:hyperlink r:id="rId28" w:history="1">
+        <w:r>
+          <w:rPr>
+            <w:rStyle w:val="Kpr"/>
+            <w:rFonts w:ascii="Times New Roman" w:hAnsi="Times New Roman" w:cs="Times New Roman"/>
+            <w:sz w:val="24"/>
+            <w:szCs w:val="24"/>
+          </w:rPr>
+          <w:t>https://www.electronics-tutorials.ws/diode/diode_6.html</w:t>
+        </w:r>
+      </w:hyperlink>
+    </w:p>
+    <w:p>
+      <w:pPr>
+        <w:rPr>
+          <w:rFonts w:ascii="Times New Roman" w:hAnsi="Times New Roman" w:cs="Times New Roman"/>
+          <w:sz w:val="24"/>
+          <w:szCs w:val="24"/>
+        </w:rPr>
+      </w:pPr>
     </w:p>
     <w:p>
       <w:pPr>
@@ -5369,6 +6390,16 @@
       <w:szCs w:val="26"/>
     </w:rPr>
   </w:style>
+  <w:style w:type="character" w:styleId="YerTutucuMetni">
+    <w:name w:val="Placeholder Text"/>
+    <w:basedOn w:val="VarsaylanParagrafYazTipi"/>
+    <w:uiPriority w:val="99"/>
+    <w:semiHidden/>
+    <w:rsid w:val="00F95EF8"/>
+    <w:rPr>
+      <w:color w:val="808080"/>
+    </w:rPr>
+  </w:style>
 </w:styles>
 </file>
 
@@ -5631,4 +6662,16 @@
     </a:ext>
   </a:extLst>
 </a:theme>
+</file>
+
+<file path=customXml/item1.xml><?xml version="1.0" encoding="utf-8"?>
+<b:Sources xmlns:b="http://schemas.openxmlformats.org/officeDocument/2006/bibliography" xmlns="http://schemas.openxmlformats.org/officeDocument/2006/bibliography" SelectedStyle="\APASixthEditionOfficeOnline.xsl" StyleName="APA" Version="6"/>
+</file>
+
+<file path=customXml/itemProps1.xml><?xml version="1.0" encoding="utf-8"?>
+<ds:datastoreItem xmlns:ds="http://schemas.openxmlformats.org/officeDocument/2006/customXml" ds:itemID="{9DF09398-C4AF-45C8-9134-ADDC79E65615}">
+  <ds:schemaRefs>
+    <ds:schemaRef ds:uri="http://schemas.openxmlformats.org/officeDocument/2006/bibliography"/>
+  </ds:schemaRefs>
+</ds:datastoreItem>
 </file>
</xml_diff>

<commit_message>
Report is updated with Q2.4
Question 2.4- is completed and reported
</commit_message>
<xml_diff>
--- a/Report/EE463_Project1.docx
+++ b/Report/EE463_Project1.docx
@@ -4719,15 +4719,7 @@
             <w:sz w:val="24"/>
             <w:szCs w:val="24"/>
           </w:rPr>
-          <m:t>,Volts</m:t>
-        </m:r>
-        <m:r>
-          <w:rPr>
-            <w:rFonts w:ascii="Cambria Math" w:hAnsi="Cambria Math" w:cs="Times New Roman"/>
-            <w:sz w:val="24"/>
-            <w:szCs w:val="24"/>
-          </w:rPr>
-          <m:t xml:space="preserve"> where Vripple=%Ripple×Vmean</m:t>
+          <m:t>,Volts where Vripple=%Ripple×Vmean</m:t>
         </m:r>
       </m:oMath>
       <w:r>
@@ -4809,15 +4801,7 @@
             <w:sz w:val="30"/>
             <w:szCs w:val="30"/>
           </w:rPr>
-          <m:t>C</m:t>
-        </m:r>
-        <m:r>
-          <w:rPr>
-            <w:rFonts w:ascii="Cambria Math" w:hAnsi="Cambria Math" w:cs="Times New Roman"/>
-            <w:sz w:val="30"/>
-            <w:szCs w:val="30"/>
-          </w:rPr>
-          <m:t>=</m:t>
+          <m:t>C=</m:t>
         </m:r>
         <m:f>
           <m:fPr>
@@ -4847,23 +4831,7 @@
                 <w:sz w:val="30"/>
                 <w:szCs w:val="30"/>
               </w:rPr>
-              <m:t>f</m:t>
-            </m:r>
-            <m:r>
-              <w:rPr>
-                <w:rFonts w:ascii="Cambria Math" w:hAnsi="Cambria Math" w:cs="Times New Roman"/>
-                <w:sz w:val="30"/>
-                <w:szCs w:val="30"/>
-              </w:rPr>
-              <m:t>×</m:t>
-            </m:r>
-            <m:r>
-              <w:rPr>
-                <w:rFonts w:ascii="Cambria Math" w:hAnsi="Cambria Math" w:cs="Times New Roman"/>
-                <w:sz w:val="30"/>
-                <w:szCs w:val="30"/>
-              </w:rPr>
-              <m:t>Vripple</m:t>
+              <m:t>f×Vripple</m:t>
             </m:r>
           </m:den>
         </m:f>
@@ -4873,15 +4841,7 @@
             <w:sz w:val="30"/>
             <w:szCs w:val="30"/>
           </w:rPr>
-          <m:t>,</m:t>
-        </m:r>
-        <m:r>
-          <w:rPr>
-            <w:rFonts w:ascii="Cambria Math" w:hAnsi="Cambria Math" w:cs="Times New Roman"/>
-            <w:sz w:val="30"/>
-            <w:szCs w:val="30"/>
-          </w:rPr>
-          <m:t>F=</m:t>
+          <m:t>,F=</m:t>
         </m:r>
         <m:f>
           <m:fPr>
@@ -4911,31 +4871,7 @@
                 <w:sz w:val="30"/>
                 <w:szCs w:val="30"/>
               </w:rPr>
-              <m:t>100</m:t>
-            </m:r>
-            <m:r>
-              <w:rPr>
-                <w:rFonts w:ascii="Cambria Math" w:hAnsi="Cambria Math" w:cs="Times New Roman"/>
-                <w:sz w:val="30"/>
-                <w:szCs w:val="30"/>
-              </w:rPr>
-              <m:t>Hz</m:t>
-            </m:r>
-            <m:r>
-              <w:rPr>
-                <w:rFonts w:ascii="Cambria Math" w:hAnsi="Cambria Math" w:cs="Times New Roman"/>
-                <w:sz w:val="30"/>
-                <w:szCs w:val="30"/>
-              </w:rPr>
-              <m:t>×%20×</m:t>
-            </m:r>
-            <m:r>
-              <w:rPr>
-                <w:rFonts w:ascii="Cambria Math" w:hAnsi="Cambria Math" w:cs="Times New Roman"/>
-                <w:sz w:val="30"/>
-                <w:szCs w:val="30"/>
-              </w:rPr>
-              <m:t>203.5V</m:t>
+              <m:t>100Hz×%20×203.5V</m:t>
             </m:r>
           </m:den>
         </m:f>
@@ -4945,31 +4881,7 @@
             <w:sz w:val="30"/>
             <w:szCs w:val="30"/>
           </w:rPr>
-          <m:t>=</m:t>
-        </m:r>
-        <m:r>
-          <w:rPr>
-            <w:rFonts w:ascii="Cambria Math" w:hAnsi="Cambria Math" w:cs="Times New Roman"/>
-            <w:sz w:val="30"/>
-            <w:szCs w:val="30"/>
-          </w:rPr>
-          <m:t>2000</m:t>
-        </m:r>
-        <m:r>
-          <w:rPr>
-            <w:rFonts w:ascii="Cambria Math" w:hAnsi="Cambria Math" w:cs="Times New Roman"/>
-            <w:sz w:val="30"/>
-            <w:szCs w:val="30"/>
-          </w:rPr>
-          <m:t>µ</m:t>
-        </m:r>
-        <m:r>
-          <w:rPr>
-            <w:rFonts w:ascii="Cambria Math" w:hAnsi="Cambria Math" w:cs="Times New Roman"/>
-            <w:sz w:val="30"/>
-            <w:szCs w:val="30"/>
-          </w:rPr>
-          <m:t>F</m:t>
+          <m:t>=2000µF</m:t>
         </m:r>
       </m:oMath>
       <w:r>
@@ -5250,16 +5162,7 @@
           <w:sz w:val="24"/>
           <w:szCs w:val="24"/>
         </w:rPr>
-        <w:t xml:space="preserve">= 45V. Hence, </w:t>
-      </w:r>
-      <w:r>
-        <w:rPr>
-          <w:rFonts w:ascii="Times New Roman" w:hAnsi="Times New Roman" w:cs="Times New Roman"/>
-          <w:color w:val="000000" w:themeColor="text1"/>
-          <w:sz w:val="24"/>
-          <w:szCs w:val="24"/>
-        </w:rPr>
-        <w:t>V</w:t>
+        <w:t>= 45V. Hence, V</w:t>
       </w:r>
       <w:r>
         <w:rPr>
@@ -5323,16 +5226,7 @@
           <w:sz w:val="24"/>
           <w:szCs w:val="24"/>
         </w:rPr>
-        <w:t>ALS70H202KE400-ND</w:t>
-      </w:r>
-      <w:r>
-        <w:rPr>
-          <w:rFonts w:ascii="Times New Roman" w:hAnsi="Times New Roman" w:cs="Times New Roman"/>
-          <w:color w:val="000000" w:themeColor="text1"/>
-          <w:sz w:val="24"/>
-          <w:szCs w:val="24"/>
-        </w:rPr>
-        <w:t xml:space="preserve"> of KEMET is chosen as a bulk capacitor.</w:t>
+        <w:t>ALS70H202KE400-ND of KEMET is chosen as a bulk capacitor.</w:t>
       </w:r>
       <w:r>
         <w:rPr>
@@ -5610,6 +5504,421 @@
           <w:szCs w:val="24"/>
         </w:rPr>
       </w:pPr>
+    </w:p>
+    <w:p>
+      <w:pPr>
+        <w:jc w:val="both"/>
+        <w:rPr>
+          <w:rFonts w:ascii="Times New Roman" w:hAnsi="Times New Roman" w:cs="Times New Roman"/>
+          <w:color w:val="000000" w:themeColor="text1"/>
+          <w:sz w:val="24"/>
+          <w:szCs w:val="24"/>
+        </w:rPr>
+      </w:pPr>
+      <w:r>
+        <w:rPr>
+          <w:rFonts w:ascii="Times New Roman" w:hAnsi="Times New Roman" w:cs="Times New Roman"/>
+          <w:color w:val="000000" w:themeColor="text1"/>
+          <w:sz w:val="24"/>
+          <w:szCs w:val="24"/>
+        </w:rPr>
+        <w:lastRenderedPageBreak/>
+        <w:t>2.4-</w:t>
+      </w:r>
+    </w:p>
+    <w:p>
+      <w:pPr>
+        <w:jc w:val="both"/>
+        <w:rPr>
+          <w:rFonts w:ascii="Times New Roman" w:hAnsi="Times New Roman" w:cs="Times New Roman"/>
+          <w:color w:val="000000" w:themeColor="text1"/>
+          <w:sz w:val="24"/>
+          <w:szCs w:val="24"/>
+        </w:rPr>
+      </w:pPr>
+      <w:r>
+        <w:rPr>
+          <w:rFonts w:ascii="Times New Roman" w:hAnsi="Times New Roman" w:cs="Times New Roman"/>
+          <w:noProof/>
+          <w:color w:val="000000" w:themeColor="text1"/>
+          <w:sz w:val="24"/>
+          <w:szCs w:val="24"/>
+          <w:lang w:val="tr-TR" w:eastAsia="tr-TR"/>
+        </w:rPr>
+        <w:drawing>
+          <wp:inline distT="0" distB="0" distL="0" distR="0">
+            <wp:extent cx="5760720" cy="2133600"/>
+            <wp:effectExtent l="0" t="0" r="0" b="0"/>
+            <wp:docPr id="3" name="Resim 3"/>
+            <wp:cNvGraphicFramePr>
+              <a:graphicFrameLocks xmlns:a="http://schemas.openxmlformats.org/drawingml/2006/main" noChangeAspect="1"/>
+            </wp:cNvGraphicFramePr>
+            <a:graphic xmlns:a="http://schemas.openxmlformats.org/drawingml/2006/main">
+              <a:graphicData uri="http://schemas.openxmlformats.org/drawingml/2006/picture">
+                <pic:pic xmlns:pic="http://schemas.openxmlformats.org/drawingml/2006/picture">
+                  <pic:nvPicPr>
+                    <pic:cNvPr id="3" name="B28983C.tmp"/>
+                    <pic:cNvPicPr/>
+                  </pic:nvPicPr>
+                  <pic:blipFill>
+                    <a:blip r:embed="rId28" cstate="print">
+                      <a:extLst>
+                        <a:ext uri="{28A0092B-C50C-407E-A947-70E740481C1C}">
+                          <a14:useLocalDpi xmlns:a14="http://schemas.microsoft.com/office/drawing/2010/main" val="0"/>
+                        </a:ext>
+                      </a:extLst>
+                    </a:blip>
+                    <a:stretch>
+                      <a:fillRect/>
+                    </a:stretch>
+                  </pic:blipFill>
+                  <pic:spPr>
+                    <a:xfrm>
+                      <a:off x="0" y="0"/>
+                      <a:ext cx="5760720" cy="2133600"/>
+                    </a:xfrm>
+                    <a:prstGeom prst="rect">
+                      <a:avLst/>
+                    </a:prstGeom>
+                  </pic:spPr>
+                </pic:pic>
+              </a:graphicData>
+            </a:graphic>
+          </wp:inline>
+        </w:drawing>
+      </w:r>
+    </w:p>
+    <w:p>
+      <w:pPr>
+        <w:jc w:val="center"/>
+        <w:rPr>
+          <w:rFonts w:ascii="Times New Roman" w:hAnsi="Times New Roman" w:cs="Times New Roman"/>
+          <w:color w:val="000000" w:themeColor="text1"/>
+          <w:sz w:val="24"/>
+          <w:szCs w:val="24"/>
+        </w:rPr>
+      </w:pPr>
+      <w:r>
+        <w:rPr>
+          <w:rFonts w:ascii="Times New Roman" w:hAnsi="Times New Roman" w:cs="Times New Roman"/>
+          <w:color w:val="000000" w:themeColor="text1"/>
+          <w:sz w:val="24"/>
+          <w:szCs w:val="24"/>
+        </w:rPr>
+        <w:t>Figure 18: Simulated circuit</w:t>
+      </w:r>
+    </w:p>
+    <w:p>
+      <w:pPr>
+        <w:jc w:val="both"/>
+        <w:rPr>
+          <w:rFonts w:ascii="Times New Roman" w:hAnsi="Times New Roman" w:cs="Times New Roman"/>
+          <w:color w:val="000000" w:themeColor="text1"/>
+          <w:sz w:val="24"/>
+          <w:szCs w:val="24"/>
+        </w:rPr>
+      </w:pPr>
+      <w:r>
+        <w:rPr>
+          <w:rFonts w:ascii="Times New Roman" w:hAnsi="Times New Roman" w:cs="Times New Roman"/>
+          <w:noProof/>
+          <w:color w:val="000000" w:themeColor="text1"/>
+          <w:sz w:val="24"/>
+          <w:szCs w:val="24"/>
+          <w:lang w:val="tr-TR" w:eastAsia="tr-TR"/>
+        </w:rPr>
+        <w:drawing>
+          <wp:inline distT="0" distB="0" distL="0" distR="0">
+            <wp:extent cx="5760720" cy="2708275"/>
+            <wp:effectExtent l="0" t="0" r="0" b="0"/>
+            <wp:docPr id="16" name="Resim 16"/>
+            <wp:cNvGraphicFramePr>
+              <a:graphicFrameLocks xmlns:a="http://schemas.openxmlformats.org/drawingml/2006/main" noChangeAspect="1"/>
+            </wp:cNvGraphicFramePr>
+            <a:graphic xmlns:a="http://schemas.openxmlformats.org/drawingml/2006/main">
+              <a:graphicData uri="http://schemas.openxmlformats.org/drawingml/2006/picture">
+                <pic:pic xmlns:pic="http://schemas.openxmlformats.org/drawingml/2006/picture">
+                  <pic:nvPicPr>
+                    <pic:cNvPr id="16" name="B28A123.tmp"/>
+                    <pic:cNvPicPr/>
+                  </pic:nvPicPr>
+                  <pic:blipFill>
+                    <a:blip r:embed="rId29" cstate="print">
+                      <a:extLst>
+                        <a:ext uri="{28A0092B-C50C-407E-A947-70E740481C1C}">
+                          <a14:useLocalDpi xmlns:a14="http://schemas.microsoft.com/office/drawing/2010/main" val="0"/>
+                        </a:ext>
+                      </a:extLst>
+                    </a:blip>
+                    <a:stretch>
+                      <a:fillRect/>
+                    </a:stretch>
+                  </pic:blipFill>
+                  <pic:spPr>
+                    <a:xfrm>
+                      <a:off x="0" y="0"/>
+                      <a:ext cx="5760720" cy="2708275"/>
+                    </a:xfrm>
+                    <a:prstGeom prst="rect">
+                      <a:avLst/>
+                    </a:prstGeom>
+                  </pic:spPr>
+                </pic:pic>
+              </a:graphicData>
+            </a:graphic>
+          </wp:inline>
+        </w:drawing>
+      </w:r>
+    </w:p>
+    <w:p>
+      <w:pPr>
+        <w:jc w:val="center"/>
+        <w:rPr>
+          <w:rFonts w:ascii="Times New Roman" w:hAnsi="Times New Roman" w:cs="Times New Roman"/>
+          <w:color w:val="000000" w:themeColor="text1"/>
+          <w:sz w:val="24"/>
+          <w:szCs w:val="24"/>
+          <w:shd w:val="clear" w:color="auto" w:fill="FFFFFF"/>
+        </w:rPr>
+      </w:pPr>
+      <w:r>
+        <w:rPr>
+          <w:rFonts w:ascii="Times New Roman" w:hAnsi="Times New Roman" w:cs="Times New Roman"/>
+          <w:color w:val="000000" w:themeColor="text1"/>
+          <w:sz w:val="24"/>
+          <w:szCs w:val="24"/>
+          <w:shd w:val="clear" w:color="auto" w:fill="FFFFFF"/>
+        </w:rPr>
+        <w:t xml:space="preserve">Figure </w:t>
+      </w:r>
+      <w:r>
+        <w:rPr>
+          <w:rFonts w:ascii="Times New Roman" w:hAnsi="Times New Roman" w:cs="Times New Roman"/>
+          <w:color w:val="000000" w:themeColor="text1"/>
+          <w:sz w:val="24"/>
+          <w:szCs w:val="24"/>
+          <w:shd w:val="clear" w:color="auto" w:fill="FFFFFF"/>
+        </w:rPr>
+        <w:t>19</w:t>
+      </w:r>
+      <w:r>
+        <w:rPr>
+          <w:rFonts w:ascii="Times New Roman" w:hAnsi="Times New Roman" w:cs="Times New Roman"/>
+          <w:color w:val="000000" w:themeColor="text1"/>
+          <w:sz w:val="24"/>
+          <w:szCs w:val="24"/>
+          <w:shd w:val="clear" w:color="auto" w:fill="FFFFFF"/>
+        </w:rPr>
+        <w:t xml:space="preserve">: Input and output voltage waveforms of SPD Rectifier </w:t>
+      </w:r>
+    </w:p>
+    <w:p>
+      <w:pPr>
+        <w:jc w:val="center"/>
+        <w:rPr>
+          <w:rFonts w:ascii="Times New Roman" w:hAnsi="Times New Roman" w:cs="Times New Roman"/>
+          <w:sz w:val="24"/>
+          <w:szCs w:val="24"/>
+        </w:rPr>
+      </w:pPr>
+      <w:r>
+        <w:rPr>
+          <w:rFonts w:ascii="Times New Roman" w:hAnsi="Times New Roman" w:cs="Times New Roman"/>
+          <w:color w:val="000000" w:themeColor="text1"/>
+          <w:sz w:val="24"/>
+          <w:szCs w:val="24"/>
+          <w:shd w:val="clear" w:color="auto" w:fill="FFFFFF"/>
+        </w:rPr>
+        <w:t>with R</w:t>
+      </w:r>
+      <w:r>
+        <w:rPr>
+          <w:rFonts w:ascii="Times New Roman" w:hAnsi="Times New Roman" w:cs="Times New Roman"/>
+          <w:color w:val="000000" w:themeColor="text1"/>
+          <w:sz w:val="24"/>
+          <w:szCs w:val="24"/>
+          <w:shd w:val="clear" w:color="auto" w:fill="FFFFFF"/>
+          <w:vertAlign w:val="subscript"/>
+        </w:rPr>
+        <w:t>LOAD</w:t>
+      </w:r>
+      <w:r>
+        <w:rPr>
+          <w:rFonts w:ascii="Times New Roman" w:hAnsi="Times New Roman" w:cs="Times New Roman"/>
+          <w:color w:val="000000" w:themeColor="text1"/>
+          <w:sz w:val="24"/>
+          <w:szCs w:val="24"/>
+          <w:shd w:val="clear" w:color="auto" w:fill="FFFFFF"/>
+        </w:rPr>
+        <w:t xml:space="preserve"> 25</w:t>
+      </w:r>
+      <w:r>
+        <w:rPr>
+          <w:rFonts w:ascii="Times New Roman" w:hAnsi="Times New Roman" w:cs="Times New Roman"/>
+          <w:sz w:val="24"/>
+          <w:szCs w:val="24"/>
+        </w:rPr>
+        <w:t>Ω and L</w:t>
+      </w:r>
+      <w:r>
+        <w:rPr>
+          <w:rFonts w:ascii="Times New Roman" w:hAnsi="Times New Roman" w:cs="Times New Roman"/>
+          <w:sz w:val="24"/>
+          <w:szCs w:val="24"/>
+          <w:vertAlign w:val="subscript"/>
+        </w:rPr>
+        <w:t>LOAD</w:t>
+      </w:r>
+      <w:r>
+        <w:rPr>
+          <w:rFonts w:ascii="Times New Roman" w:hAnsi="Times New Roman" w:cs="Times New Roman"/>
+          <w:sz w:val="24"/>
+          <w:szCs w:val="24"/>
+        </w:rPr>
+        <w:t xml:space="preserve"> 1</w:t>
+      </w:r>
+      <w:r>
+        <w:rPr>
+          <w:rFonts w:ascii="Times New Roman" w:hAnsi="Times New Roman" w:cs="Times New Roman"/>
+          <w:sz w:val="24"/>
+          <w:szCs w:val="24"/>
+        </w:rPr>
+        <w:t>H</w:t>
+      </w:r>
+      <w:r>
+        <w:rPr>
+          <w:rFonts w:ascii="Times New Roman" w:hAnsi="Times New Roman" w:cs="Times New Roman"/>
+          <w:sz w:val="24"/>
+          <w:szCs w:val="24"/>
+        </w:rPr>
+        <w:t xml:space="preserve"> and L</w:t>
+      </w:r>
+      <w:r>
+        <w:rPr>
+          <w:rFonts w:ascii="Times New Roman" w:hAnsi="Times New Roman" w:cs="Times New Roman"/>
+          <w:sz w:val="24"/>
+          <w:szCs w:val="24"/>
+          <w:vertAlign w:val="subscript"/>
+        </w:rPr>
+        <w:t>S</w:t>
+      </w:r>
+      <w:r>
+        <w:rPr>
+          <w:rFonts w:ascii="Times New Roman" w:hAnsi="Times New Roman" w:cs="Times New Roman"/>
+          <w:sz w:val="24"/>
+          <w:szCs w:val="24"/>
+        </w:rPr>
+        <w:t xml:space="preserve"> 10mS</w:t>
+      </w:r>
+      <w:r>
+        <w:rPr>
+          <w:rFonts w:ascii="Times New Roman" w:hAnsi="Times New Roman" w:cs="Times New Roman"/>
+          <w:sz w:val="24"/>
+          <w:szCs w:val="24"/>
+        </w:rPr>
+        <w:t>.</w:t>
+      </w:r>
+    </w:p>
+    <w:p>
+      <w:pPr>
+        <w:jc w:val="both"/>
+        <w:rPr>
+          <w:rFonts w:ascii="Times New Roman" w:hAnsi="Times New Roman" w:cs="Times New Roman"/>
+          <w:color w:val="000000" w:themeColor="text1"/>
+          <w:sz w:val="24"/>
+          <w:szCs w:val="24"/>
+        </w:rPr>
+      </w:pPr>
+    </w:p>
+    <w:p>
+      <w:pPr>
+        <w:jc w:val="both"/>
+        <w:rPr>
+          <w:rFonts w:ascii="Times New Roman" w:hAnsi="Times New Roman" w:cs="Times New Roman"/>
+          <w:color w:val="000000" w:themeColor="text1"/>
+          <w:sz w:val="24"/>
+          <w:szCs w:val="24"/>
+        </w:rPr>
+      </w:pPr>
+      <w:r>
+        <w:rPr>
+          <w:rFonts w:ascii="Times New Roman" w:hAnsi="Times New Roman" w:cs="Times New Roman"/>
+          <w:color w:val="000000" w:themeColor="text1"/>
+          <w:sz w:val="24"/>
+          <w:szCs w:val="24"/>
+        </w:rPr>
+        <w:t>As seen from figure 18 and 19, we have seen the effect of commutation on the grid side. Voltage waveform is distorted with the effect of commutation which resulted in decrease in V</w:t>
+      </w:r>
+      <w:r>
+        <w:rPr>
+          <w:rFonts w:ascii="Times New Roman" w:hAnsi="Times New Roman" w:cs="Times New Roman"/>
+          <w:color w:val="000000" w:themeColor="text1"/>
+          <w:sz w:val="24"/>
+          <w:szCs w:val="24"/>
+          <w:vertAlign w:val="subscript"/>
+        </w:rPr>
+        <w:t>MEAN</w:t>
+      </w:r>
+      <w:r>
+        <w:rPr>
+          <w:rFonts w:ascii="Times New Roman" w:hAnsi="Times New Roman" w:cs="Times New Roman"/>
+          <w:color w:val="000000" w:themeColor="text1"/>
+          <w:sz w:val="24"/>
+          <w:szCs w:val="24"/>
+        </w:rPr>
+        <w:t>.</w:t>
+      </w:r>
+      <w:r>
+        <w:rPr>
+          <w:rFonts w:ascii="Times New Roman" w:hAnsi="Times New Roman" w:cs="Times New Roman"/>
+          <w:color w:val="000000" w:themeColor="text1"/>
+          <w:sz w:val="24"/>
+          <w:szCs w:val="24"/>
+        </w:rPr>
+        <w:t xml:space="preserve"> This is because the inductor cannot charge or discharge suddenly. It requires some time for that. At this period, there is a moment in which 4 diodes are one and output is shorted. That is the reason we see 0 Voltage at the output during commutation.</w:t>
+      </w:r>
+    </w:p>
+    <w:p>
+      <w:pPr>
+        <w:jc w:val="both"/>
+        <w:rPr>
+          <w:rFonts w:ascii="Times New Roman" w:hAnsi="Times New Roman" w:cs="Times New Roman"/>
+          <w:color w:val="000000" w:themeColor="text1"/>
+          <w:sz w:val="24"/>
+          <w:szCs w:val="24"/>
+        </w:rPr>
+      </w:pPr>
+    </w:p>
+    <w:p>
+      <w:pPr>
+        <w:jc w:val="both"/>
+        <w:rPr>
+          <w:rFonts w:ascii="Times New Roman" w:hAnsi="Times New Roman" w:cs="Times New Roman"/>
+          <w:color w:val="000000" w:themeColor="text1"/>
+          <w:sz w:val="24"/>
+          <w:szCs w:val="24"/>
+        </w:rPr>
+      </w:pPr>
+      <w:r>
+        <w:rPr>
+          <w:rFonts w:ascii="Times New Roman" w:hAnsi="Times New Roman" w:cs="Times New Roman"/>
+          <w:color w:val="000000" w:themeColor="text1"/>
+          <w:sz w:val="24"/>
+          <w:szCs w:val="24"/>
+        </w:rPr>
+        <w:t>2.5-</w:t>
+      </w:r>
+    </w:p>
+    <w:p>
+      <w:pPr>
+        <w:jc w:val="both"/>
+        <w:rPr>
+          <w:rFonts w:ascii="Times New Roman" w:hAnsi="Times New Roman" w:cs="Times New Roman"/>
+          <w:color w:val="000000" w:themeColor="text1"/>
+          <w:sz w:val="24"/>
+          <w:szCs w:val="24"/>
+        </w:rPr>
+      </w:pPr>
       <w:bookmarkStart w:id="0" w:name="_GoBack"/>
       <w:bookmarkEnd w:id="0"/>
     </w:p>
@@ -5618,49 +5927,6 @@
         <w:jc w:val="both"/>
         <w:rPr>
           <w:rFonts w:ascii="Times New Roman" w:hAnsi="Times New Roman" w:cs="Times New Roman"/>
-          <w:color w:val="000000" w:themeColor="text1"/>
-          <w:sz w:val="24"/>
-          <w:szCs w:val="24"/>
-        </w:rPr>
-      </w:pPr>
-      <w:r>
-        <w:rPr>
-          <w:rFonts w:ascii="Times New Roman" w:hAnsi="Times New Roman" w:cs="Times New Roman"/>
-          <w:color w:val="000000" w:themeColor="text1"/>
-          <w:sz w:val="24"/>
-          <w:szCs w:val="24"/>
-        </w:rPr>
-        <w:lastRenderedPageBreak/>
-        <w:t>2.4-</w:t>
-      </w:r>
-    </w:p>
-    <w:p>
-      <w:pPr>
-        <w:jc w:val="both"/>
-        <w:rPr>
-          <w:rFonts w:ascii="Times New Roman" w:hAnsi="Times New Roman" w:cs="Times New Roman"/>
-          <w:color w:val="000000" w:themeColor="text1"/>
-          <w:sz w:val="24"/>
-          <w:szCs w:val="24"/>
-        </w:rPr>
-      </w:pPr>
-    </w:p>
-    <w:p>
-      <w:pPr>
-        <w:jc w:val="both"/>
-        <w:rPr>
-          <w:rFonts w:ascii="Times New Roman" w:hAnsi="Times New Roman" w:cs="Times New Roman"/>
-          <w:color w:val="000000" w:themeColor="text1"/>
-          <w:sz w:val="24"/>
-          <w:szCs w:val="24"/>
-        </w:rPr>
-      </w:pPr>
-    </w:p>
-    <w:p>
-      <w:pPr>
-        <w:jc w:val="both"/>
-        <w:rPr>
-          <w:rFonts w:ascii="Times New Roman" w:hAnsi="Times New Roman" w:cs="Times New Roman"/>
           <w:sz w:val="40"/>
           <w:szCs w:val="40"/>
         </w:rPr>
@@ -5700,7 +5966,7 @@
         </w:rPr>
         <w:t xml:space="preserve">[1] Bridge Rectifier Ripple Voltage. Retrieved from </w:t>
       </w:r>
-      <w:hyperlink r:id="rId28" w:history="1">
+      <w:hyperlink r:id="rId30" w:history="1">
         <w:r>
           <w:rPr>
             <w:rStyle w:val="Kpr"/>
@@ -6669,7 +6935,7 @@
 </file>
 
 <file path=customXml/itemProps1.xml><?xml version="1.0" encoding="utf-8"?>
-<ds:datastoreItem xmlns:ds="http://schemas.openxmlformats.org/officeDocument/2006/customXml" ds:itemID="{9DF09398-C4AF-45C8-9134-ADDC79E65615}">
+<ds:datastoreItem xmlns:ds="http://schemas.openxmlformats.org/officeDocument/2006/customXml" ds:itemID="{778052FE-AD1D-411D-BF01-3E9B8E631C82}">
   <ds:schemaRefs>
     <ds:schemaRef ds:uri="http://schemas.openxmlformats.org/officeDocument/2006/bibliography"/>
   </ds:schemaRefs>

</xml_diff>

<commit_message>
Q2 is completed and reported.
Q2 is now completed. Related figures and equations are inserted. Also, references are updated. Moving on to next question.
</commit_message>
<xml_diff>
--- a/Report/EE463_Project1.docx
+++ b/Report/EE463_Project1.docx
@@ -5899,15 +5899,898 @@
           <w:szCs w:val="24"/>
         </w:rPr>
       </w:pPr>
-      <w:r>
-        <w:rPr>
-          <w:rFonts w:ascii="Times New Roman" w:hAnsi="Times New Roman" w:cs="Times New Roman"/>
-          <w:color w:val="000000" w:themeColor="text1"/>
-          <w:sz w:val="24"/>
-          <w:szCs w:val="24"/>
-        </w:rPr>
+    </w:p>
+    <w:p>
+      <w:pPr>
+        <w:jc w:val="both"/>
+        <w:rPr>
+          <w:rFonts w:ascii="Times New Roman" w:hAnsi="Times New Roman" w:cs="Times New Roman"/>
+          <w:color w:val="000000" w:themeColor="text1"/>
+          <w:sz w:val="24"/>
+          <w:szCs w:val="24"/>
+        </w:rPr>
+      </w:pPr>
+    </w:p>
+    <w:p>
+      <w:pPr>
+        <w:jc w:val="both"/>
+        <w:rPr>
+          <w:rFonts w:ascii="Times New Roman" w:hAnsi="Times New Roman" w:cs="Times New Roman"/>
+          <w:color w:val="000000" w:themeColor="text1"/>
+          <w:sz w:val="24"/>
+          <w:szCs w:val="24"/>
+        </w:rPr>
+      </w:pPr>
+    </w:p>
+    <w:p>
+      <w:pPr>
+        <w:jc w:val="both"/>
+        <w:rPr>
+          <w:rFonts w:ascii="Times New Roman" w:hAnsi="Times New Roman" w:cs="Times New Roman"/>
+          <w:color w:val="000000" w:themeColor="text1"/>
+          <w:sz w:val="24"/>
+          <w:szCs w:val="24"/>
+        </w:rPr>
+      </w:pPr>
+    </w:p>
+    <w:p>
+      <w:pPr>
+        <w:jc w:val="both"/>
+        <w:rPr>
+          <w:rFonts w:ascii="Times New Roman" w:hAnsi="Times New Roman" w:cs="Times New Roman"/>
+          <w:color w:val="000000" w:themeColor="text1"/>
+          <w:sz w:val="24"/>
+          <w:szCs w:val="24"/>
+        </w:rPr>
+      </w:pPr>
+    </w:p>
+    <w:p>
+      <w:pPr>
+        <w:jc w:val="both"/>
+        <w:rPr>
+          <w:rFonts w:ascii="Times New Roman" w:hAnsi="Times New Roman" w:cs="Times New Roman"/>
+          <w:color w:val="000000" w:themeColor="text1"/>
+          <w:sz w:val="24"/>
+          <w:szCs w:val="24"/>
+        </w:rPr>
+      </w:pPr>
+    </w:p>
+    <w:p>
+      <w:pPr>
+        <w:jc w:val="both"/>
+        <w:rPr>
+          <w:rFonts w:ascii="Times New Roman" w:hAnsi="Times New Roman" w:cs="Times New Roman"/>
+          <w:color w:val="000000" w:themeColor="text1"/>
+          <w:sz w:val="24"/>
+          <w:szCs w:val="24"/>
+        </w:rPr>
+      </w:pPr>
+    </w:p>
+    <w:p>
+      <w:pPr>
+        <w:jc w:val="both"/>
+        <w:rPr>
+          <w:rFonts w:ascii="Times New Roman" w:hAnsi="Times New Roman" w:cs="Times New Roman"/>
+          <w:color w:val="000000" w:themeColor="text1"/>
+          <w:sz w:val="24"/>
+          <w:szCs w:val="24"/>
+        </w:rPr>
+      </w:pPr>
+    </w:p>
+    <w:p>
+      <w:pPr>
+        <w:jc w:val="both"/>
+        <w:rPr>
+          <w:rFonts w:ascii="Times New Roman" w:hAnsi="Times New Roman" w:cs="Times New Roman"/>
+          <w:color w:val="000000" w:themeColor="text1"/>
+          <w:sz w:val="24"/>
+          <w:szCs w:val="24"/>
+        </w:rPr>
+      </w:pPr>
+    </w:p>
+    <w:p>
+      <w:pPr>
+        <w:jc w:val="both"/>
+        <w:rPr>
+          <w:rFonts w:ascii="Times New Roman" w:hAnsi="Times New Roman" w:cs="Times New Roman"/>
+          <w:color w:val="000000" w:themeColor="text1"/>
+          <w:sz w:val="24"/>
+          <w:szCs w:val="24"/>
+        </w:rPr>
+      </w:pPr>
+    </w:p>
+    <w:p>
+      <w:pPr>
+        <w:jc w:val="both"/>
+        <w:rPr>
+          <w:rFonts w:ascii="Times New Roman" w:hAnsi="Times New Roman" w:cs="Times New Roman"/>
+          <w:color w:val="000000" w:themeColor="text1"/>
+          <w:sz w:val="24"/>
+          <w:szCs w:val="24"/>
+        </w:rPr>
+      </w:pPr>
+    </w:p>
+    <w:p>
+      <w:pPr>
+        <w:jc w:val="both"/>
+        <w:rPr>
+          <w:rFonts w:ascii="Times New Roman" w:hAnsi="Times New Roman" w:cs="Times New Roman"/>
+          <w:color w:val="000000" w:themeColor="text1"/>
+          <w:sz w:val="24"/>
+          <w:szCs w:val="24"/>
+        </w:rPr>
+      </w:pPr>
+    </w:p>
+    <w:p>
+      <w:pPr>
+        <w:jc w:val="both"/>
+        <w:rPr>
+          <w:rFonts w:ascii="Times New Roman" w:hAnsi="Times New Roman" w:cs="Times New Roman"/>
+          <w:color w:val="000000" w:themeColor="text1"/>
+          <w:sz w:val="24"/>
+          <w:szCs w:val="24"/>
+        </w:rPr>
+      </w:pPr>
+      <w:r>
+        <w:rPr>
+          <w:rFonts w:ascii="Times New Roman" w:hAnsi="Times New Roman" w:cs="Times New Roman"/>
+          <w:color w:val="000000" w:themeColor="text1"/>
+          <w:sz w:val="24"/>
+          <w:szCs w:val="24"/>
+        </w:rPr>
+        <w:lastRenderedPageBreak/>
         <w:t>2.5-</w:t>
       </w:r>
+    </w:p>
+    <w:p>
+      <w:pPr>
+        <w:jc w:val="both"/>
+        <w:rPr>
+          <w:rFonts w:ascii="Times New Roman" w:hAnsi="Times New Roman" w:cs="Times New Roman"/>
+          <w:color w:val="000000" w:themeColor="text1"/>
+          <w:sz w:val="24"/>
+          <w:szCs w:val="24"/>
+        </w:rPr>
+      </w:pPr>
+      <w:r>
+        <w:rPr>
+          <w:rFonts w:ascii="Times New Roman" w:hAnsi="Times New Roman" w:cs="Times New Roman"/>
+          <w:noProof/>
+          <w:color w:val="000000" w:themeColor="text1"/>
+          <w:sz w:val="24"/>
+          <w:szCs w:val="24"/>
+          <w:lang w:val="tr-TR" w:eastAsia="tr-TR"/>
+        </w:rPr>
+        <w:drawing>
+          <wp:inline distT="0" distB="0" distL="0" distR="0">
+            <wp:extent cx="5760720" cy="2004060"/>
+            <wp:effectExtent l="0" t="0" r="0" b="0"/>
+            <wp:docPr id="10" name="Resim 10"/>
+            <wp:cNvGraphicFramePr>
+              <a:graphicFrameLocks xmlns:a="http://schemas.openxmlformats.org/drawingml/2006/main" noChangeAspect="1"/>
+            </wp:cNvGraphicFramePr>
+            <a:graphic xmlns:a="http://schemas.openxmlformats.org/drawingml/2006/main">
+              <a:graphicData uri="http://schemas.openxmlformats.org/drawingml/2006/picture">
+                <pic:pic xmlns:pic="http://schemas.openxmlformats.org/drawingml/2006/picture">
+                  <pic:nvPicPr>
+                    <pic:cNvPr id="10" name="B282EE2.tmp"/>
+                    <pic:cNvPicPr/>
+                  </pic:nvPicPr>
+                  <pic:blipFill>
+                    <a:blip r:embed="rId30" cstate="print">
+                      <a:extLst>
+                        <a:ext uri="{28A0092B-C50C-407E-A947-70E740481C1C}">
+                          <a14:useLocalDpi xmlns:a14="http://schemas.microsoft.com/office/drawing/2010/main" val="0"/>
+                        </a:ext>
+                      </a:extLst>
+                    </a:blip>
+                    <a:stretch>
+                      <a:fillRect/>
+                    </a:stretch>
+                  </pic:blipFill>
+                  <pic:spPr>
+                    <a:xfrm>
+                      <a:off x="0" y="0"/>
+                      <a:ext cx="5760720" cy="2004060"/>
+                    </a:xfrm>
+                    <a:prstGeom prst="rect">
+                      <a:avLst/>
+                    </a:prstGeom>
+                  </pic:spPr>
+                </pic:pic>
+              </a:graphicData>
+            </a:graphic>
+          </wp:inline>
+        </w:drawing>
+      </w:r>
+    </w:p>
+    <w:p>
+      <w:pPr>
+        <w:jc w:val="center"/>
+        <w:rPr>
+          <w:rFonts w:ascii="Times New Roman" w:hAnsi="Times New Roman" w:cs="Times New Roman"/>
+          <w:color w:val="000000" w:themeColor="text1"/>
+          <w:sz w:val="24"/>
+          <w:szCs w:val="24"/>
+        </w:rPr>
+      </w:pPr>
+      <w:r>
+        <w:rPr>
+          <w:rFonts w:ascii="Times New Roman" w:hAnsi="Times New Roman" w:cs="Times New Roman"/>
+          <w:color w:val="000000" w:themeColor="text1"/>
+          <w:sz w:val="24"/>
+          <w:szCs w:val="24"/>
+        </w:rPr>
+        <w:t>Figure 1</w:t>
+      </w:r>
+      <w:r>
+        <w:rPr>
+          <w:rFonts w:ascii="Times New Roman" w:hAnsi="Times New Roman" w:cs="Times New Roman"/>
+          <w:color w:val="000000" w:themeColor="text1"/>
+          <w:sz w:val="24"/>
+          <w:szCs w:val="24"/>
+        </w:rPr>
+        <w:t>9</w:t>
+      </w:r>
+      <w:r>
+        <w:rPr>
+          <w:rFonts w:ascii="Times New Roman" w:hAnsi="Times New Roman" w:cs="Times New Roman"/>
+          <w:color w:val="000000" w:themeColor="text1"/>
+          <w:sz w:val="24"/>
+          <w:szCs w:val="24"/>
+        </w:rPr>
+        <w:t>: Simulated circuit</w:t>
+      </w:r>
+    </w:p>
+    <w:p>
+      <w:pPr>
+        <w:jc w:val="both"/>
+        <w:rPr>
+          <w:rFonts w:ascii="Times New Roman" w:hAnsi="Times New Roman" w:cs="Times New Roman"/>
+          <w:color w:val="000000" w:themeColor="text1"/>
+          <w:sz w:val="24"/>
+          <w:szCs w:val="24"/>
+        </w:rPr>
+      </w:pPr>
+      <w:r>
+        <w:rPr>
+          <w:rFonts w:ascii="Times New Roman" w:hAnsi="Times New Roman" w:cs="Times New Roman"/>
+          <w:noProof/>
+          <w:color w:val="000000" w:themeColor="text1"/>
+          <w:sz w:val="24"/>
+          <w:szCs w:val="24"/>
+          <w:lang w:val="tr-TR" w:eastAsia="tr-TR"/>
+        </w:rPr>
+        <w:drawing>
+          <wp:inline distT="0" distB="0" distL="0" distR="0" wp14:anchorId="10D56600" wp14:editId="65B6BF27">
+            <wp:extent cx="5760720" cy="2729865"/>
+            <wp:effectExtent l="0" t="0" r="0" b="0"/>
+            <wp:docPr id="9" name="Resim 9"/>
+            <wp:cNvGraphicFramePr>
+              <a:graphicFrameLocks xmlns:a="http://schemas.openxmlformats.org/drawingml/2006/main" noChangeAspect="1"/>
+            </wp:cNvGraphicFramePr>
+            <a:graphic xmlns:a="http://schemas.openxmlformats.org/drawingml/2006/main">
+              <a:graphicData uri="http://schemas.openxmlformats.org/drawingml/2006/picture">
+                <pic:pic xmlns:pic="http://schemas.openxmlformats.org/drawingml/2006/picture">
+                  <pic:nvPicPr>
+                    <pic:cNvPr id="9" name="B28601.tmp"/>
+                    <pic:cNvPicPr/>
+                  </pic:nvPicPr>
+                  <pic:blipFill>
+                    <a:blip r:embed="rId31" cstate="print">
+                      <a:extLst>
+                        <a:ext uri="{28A0092B-C50C-407E-A947-70E740481C1C}">
+                          <a14:useLocalDpi xmlns:a14="http://schemas.microsoft.com/office/drawing/2010/main" val="0"/>
+                        </a:ext>
+                      </a:extLst>
+                    </a:blip>
+                    <a:stretch>
+                      <a:fillRect/>
+                    </a:stretch>
+                  </pic:blipFill>
+                  <pic:spPr>
+                    <a:xfrm>
+                      <a:off x="0" y="0"/>
+                      <a:ext cx="5760720" cy="2729865"/>
+                    </a:xfrm>
+                    <a:prstGeom prst="rect">
+                      <a:avLst/>
+                    </a:prstGeom>
+                  </pic:spPr>
+                </pic:pic>
+              </a:graphicData>
+            </a:graphic>
+          </wp:inline>
+        </w:drawing>
+      </w:r>
+    </w:p>
+    <w:p>
+      <w:pPr>
+        <w:jc w:val="center"/>
+        <w:rPr>
+          <w:rFonts w:ascii="Times New Roman" w:hAnsi="Times New Roman" w:cs="Times New Roman"/>
+          <w:color w:val="000000" w:themeColor="text1"/>
+          <w:sz w:val="24"/>
+          <w:szCs w:val="24"/>
+          <w:shd w:val="clear" w:color="auto" w:fill="FFFFFF"/>
+        </w:rPr>
+      </w:pPr>
+      <w:r>
+        <w:rPr>
+          <w:rFonts w:ascii="Times New Roman" w:hAnsi="Times New Roman" w:cs="Times New Roman"/>
+          <w:color w:val="000000" w:themeColor="text1"/>
+          <w:sz w:val="24"/>
+          <w:szCs w:val="24"/>
+          <w:shd w:val="clear" w:color="auto" w:fill="FFFFFF"/>
+        </w:rPr>
+        <w:t xml:space="preserve">Figure </w:t>
+      </w:r>
+      <w:r>
+        <w:rPr>
+          <w:rFonts w:ascii="Times New Roman" w:hAnsi="Times New Roman" w:cs="Times New Roman"/>
+          <w:color w:val="000000" w:themeColor="text1"/>
+          <w:sz w:val="24"/>
+          <w:szCs w:val="24"/>
+          <w:shd w:val="clear" w:color="auto" w:fill="FFFFFF"/>
+        </w:rPr>
+        <w:t>20</w:t>
+      </w:r>
+      <w:r>
+        <w:rPr>
+          <w:rFonts w:ascii="Times New Roman" w:hAnsi="Times New Roman" w:cs="Times New Roman"/>
+          <w:color w:val="000000" w:themeColor="text1"/>
+          <w:sz w:val="24"/>
+          <w:szCs w:val="24"/>
+          <w:shd w:val="clear" w:color="auto" w:fill="FFFFFF"/>
+        </w:rPr>
+        <w:t xml:space="preserve">: </w:t>
+      </w:r>
+      <w:r>
+        <w:rPr>
+          <w:rFonts w:ascii="Times New Roman" w:hAnsi="Times New Roman" w:cs="Times New Roman"/>
+          <w:color w:val="000000" w:themeColor="text1"/>
+          <w:sz w:val="24"/>
+          <w:szCs w:val="24"/>
+          <w:shd w:val="clear" w:color="auto" w:fill="FFFFFF"/>
+        </w:rPr>
+        <w:t>V</w:t>
+      </w:r>
+      <w:r>
+        <w:rPr>
+          <w:rFonts w:ascii="Times New Roman" w:hAnsi="Times New Roman" w:cs="Times New Roman"/>
+          <w:color w:val="000000" w:themeColor="text1"/>
+          <w:sz w:val="24"/>
+          <w:szCs w:val="24"/>
+          <w:shd w:val="clear" w:color="auto" w:fill="FFFFFF"/>
+          <w:vertAlign w:val="subscript"/>
+        </w:rPr>
+        <w:t>PPC</w:t>
+      </w:r>
+      <w:r>
+        <w:rPr>
+          <w:rFonts w:ascii="Times New Roman" w:hAnsi="Times New Roman" w:cs="Times New Roman"/>
+          <w:color w:val="000000" w:themeColor="text1"/>
+          <w:sz w:val="24"/>
+          <w:szCs w:val="24"/>
+          <w:shd w:val="clear" w:color="auto" w:fill="FFFFFF"/>
+        </w:rPr>
+        <w:t xml:space="preserve"> voltage </w:t>
+      </w:r>
+      <w:r>
+        <w:rPr>
+          <w:rFonts w:ascii="Times New Roman" w:hAnsi="Times New Roman" w:cs="Times New Roman"/>
+          <w:color w:val="000000" w:themeColor="text1"/>
+          <w:sz w:val="24"/>
+          <w:szCs w:val="24"/>
+          <w:shd w:val="clear" w:color="auto" w:fill="FFFFFF"/>
+        </w:rPr>
+        <w:t xml:space="preserve">and input current </w:t>
+      </w:r>
+      <w:r>
+        <w:rPr>
+          <w:rFonts w:ascii="Times New Roman" w:hAnsi="Times New Roman" w:cs="Times New Roman"/>
+          <w:color w:val="000000" w:themeColor="text1"/>
+          <w:sz w:val="24"/>
+          <w:szCs w:val="24"/>
+          <w:shd w:val="clear" w:color="auto" w:fill="FFFFFF"/>
+        </w:rPr>
+        <w:t xml:space="preserve">waveforms of SPD Rectifier </w:t>
+      </w:r>
+    </w:p>
+    <w:p>
+      <w:pPr>
+        <w:jc w:val="center"/>
+        <w:rPr>
+          <w:rFonts w:ascii="Times New Roman" w:hAnsi="Times New Roman" w:cs="Times New Roman"/>
+          <w:sz w:val="24"/>
+          <w:szCs w:val="24"/>
+        </w:rPr>
+      </w:pPr>
+      <w:r>
+        <w:rPr>
+          <w:rFonts w:ascii="Times New Roman" w:hAnsi="Times New Roman" w:cs="Times New Roman"/>
+          <w:color w:val="000000" w:themeColor="text1"/>
+          <w:sz w:val="24"/>
+          <w:szCs w:val="24"/>
+          <w:shd w:val="clear" w:color="auto" w:fill="FFFFFF"/>
+        </w:rPr>
+        <w:t>with R</w:t>
+      </w:r>
+      <w:r>
+        <w:rPr>
+          <w:rFonts w:ascii="Times New Roman" w:hAnsi="Times New Roman" w:cs="Times New Roman"/>
+          <w:color w:val="000000" w:themeColor="text1"/>
+          <w:sz w:val="24"/>
+          <w:szCs w:val="24"/>
+          <w:shd w:val="clear" w:color="auto" w:fill="FFFFFF"/>
+          <w:vertAlign w:val="subscript"/>
+        </w:rPr>
+        <w:t>LOAD</w:t>
+      </w:r>
+      <w:r>
+        <w:rPr>
+          <w:rFonts w:ascii="Times New Roman" w:hAnsi="Times New Roman" w:cs="Times New Roman"/>
+          <w:color w:val="000000" w:themeColor="text1"/>
+          <w:sz w:val="24"/>
+          <w:szCs w:val="24"/>
+          <w:shd w:val="clear" w:color="auto" w:fill="FFFFFF"/>
+        </w:rPr>
+        <w:t xml:space="preserve"> 25</w:t>
+      </w:r>
+      <w:r>
+        <w:rPr>
+          <w:rFonts w:ascii="Times New Roman" w:hAnsi="Times New Roman" w:cs="Times New Roman"/>
+          <w:sz w:val="24"/>
+          <w:szCs w:val="24"/>
+        </w:rPr>
+        <w:t>Ω and L</w:t>
+      </w:r>
+      <w:r>
+        <w:rPr>
+          <w:rFonts w:ascii="Times New Roman" w:hAnsi="Times New Roman" w:cs="Times New Roman"/>
+          <w:sz w:val="24"/>
+          <w:szCs w:val="24"/>
+          <w:vertAlign w:val="subscript"/>
+        </w:rPr>
+        <w:t>S1</w:t>
+      </w:r>
+      <w:r>
+        <w:rPr>
+          <w:rFonts w:ascii="Times New Roman" w:hAnsi="Times New Roman" w:cs="Times New Roman"/>
+          <w:sz w:val="24"/>
+          <w:szCs w:val="24"/>
+        </w:rPr>
+        <w:t xml:space="preserve"> </w:t>
+      </w:r>
+      <w:r>
+        <w:rPr>
+          <w:rFonts w:ascii="Times New Roman" w:hAnsi="Times New Roman" w:cs="Times New Roman"/>
+          <w:sz w:val="24"/>
+          <w:szCs w:val="24"/>
+        </w:rPr>
+        <w:t>600µ</w:t>
+      </w:r>
+      <w:r>
+        <w:rPr>
+          <w:rFonts w:ascii="Times New Roman" w:hAnsi="Times New Roman" w:cs="Times New Roman"/>
+          <w:sz w:val="24"/>
+          <w:szCs w:val="24"/>
+        </w:rPr>
+        <w:t>H</w:t>
+      </w:r>
+      <w:r>
+        <w:rPr>
+          <w:rFonts w:ascii="Times New Roman" w:hAnsi="Times New Roman" w:cs="Times New Roman"/>
+          <w:sz w:val="24"/>
+          <w:szCs w:val="24"/>
+        </w:rPr>
+        <w:t xml:space="preserve"> and L</w:t>
+      </w:r>
+      <w:r>
+        <w:rPr>
+          <w:rFonts w:ascii="Times New Roman" w:hAnsi="Times New Roman" w:cs="Times New Roman"/>
+          <w:sz w:val="24"/>
+          <w:szCs w:val="24"/>
+          <w:vertAlign w:val="subscript"/>
+        </w:rPr>
+        <w:t>S</w:t>
+      </w:r>
+      <w:r>
+        <w:rPr>
+          <w:rFonts w:ascii="Times New Roman" w:hAnsi="Times New Roman" w:cs="Times New Roman"/>
+          <w:sz w:val="24"/>
+          <w:szCs w:val="24"/>
+          <w:vertAlign w:val="subscript"/>
+        </w:rPr>
+        <w:t>2</w:t>
+      </w:r>
+      <w:r>
+        <w:rPr>
+          <w:rFonts w:ascii="Times New Roman" w:hAnsi="Times New Roman" w:cs="Times New Roman"/>
+          <w:sz w:val="24"/>
+          <w:szCs w:val="24"/>
+        </w:rPr>
+        <w:t xml:space="preserve"> 600µ</w:t>
+      </w:r>
+      <w:r>
+        <w:rPr>
+          <w:rFonts w:ascii="Times New Roman" w:hAnsi="Times New Roman" w:cs="Times New Roman"/>
+          <w:sz w:val="24"/>
+          <w:szCs w:val="24"/>
+        </w:rPr>
+        <w:t>S</w:t>
+      </w:r>
+      <w:r>
+        <w:rPr>
+          <w:rFonts w:ascii="Times New Roman" w:hAnsi="Times New Roman" w:cs="Times New Roman"/>
+          <w:sz w:val="24"/>
+          <w:szCs w:val="24"/>
+        </w:rPr>
+        <w:t>.</w:t>
+      </w:r>
+    </w:p>
+    <w:p>
+      <w:pPr>
+        <w:jc w:val="both"/>
+        <w:rPr>
+          <w:rFonts w:ascii="Times New Roman" w:hAnsi="Times New Roman" w:cs="Times New Roman"/>
+          <w:color w:val="000000" w:themeColor="text1"/>
+          <w:sz w:val="24"/>
+          <w:szCs w:val="24"/>
+        </w:rPr>
+      </w:pPr>
+    </w:p>
+    <w:p>
+      <w:pPr>
+        <w:jc w:val="both"/>
+        <w:rPr>
+          <w:rFonts w:ascii="Times New Roman" w:hAnsi="Times New Roman" w:cs="Times New Roman"/>
+          <w:color w:val="000000" w:themeColor="text1"/>
+          <w:sz w:val="24"/>
+          <w:szCs w:val="24"/>
+        </w:rPr>
+      </w:pPr>
+      <w:r>
+        <w:rPr>
+          <w:rFonts w:ascii="Times New Roman" w:hAnsi="Times New Roman" w:cs="Times New Roman"/>
+          <w:color w:val="000000" w:themeColor="text1"/>
+          <w:sz w:val="24"/>
+          <w:szCs w:val="24"/>
+        </w:rPr>
+        <w:t>Output voltage is being distorted by the harmonics of current drawn. The ratio of distortion is also given in Mohan as [2]:</w:t>
+      </w:r>
+    </w:p>
+    <w:p>
+      <w:pPr>
+        <w:jc w:val="both"/>
+        <w:rPr>
+          <w:rFonts w:ascii="Times New Roman" w:hAnsi="Times New Roman" w:cs="Times New Roman"/>
+          <w:color w:val="000000" w:themeColor="text1"/>
+          <w:sz w:val="24"/>
+          <w:szCs w:val="24"/>
+        </w:rPr>
+      </w:pPr>
+    </w:p>
+    <w:p>
+      <w:pPr>
+        <w:jc w:val="both"/>
+        <w:rPr>
+          <w:rFonts w:ascii="Times New Roman" w:hAnsi="Times New Roman" w:cs="Times New Roman"/>
+          <w:color w:val="000000" w:themeColor="text1"/>
+          <w:sz w:val="24"/>
+          <w:szCs w:val="24"/>
+        </w:rPr>
+      </w:pPr>
+      <m:oMath>
+        <m:sSub>
+          <m:sSubPr>
+            <m:ctrlPr>
+              <w:rPr>
+                <w:rFonts w:ascii="Cambria Math" w:hAnsi="Cambria Math" w:cs="Times New Roman"/>
+                <w:i/>
+                <w:color w:val="000000" w:themeColor="text1"/>
+                <w:sz w:val="30"/>
+                <w:szCs w:val="30"/>
+              </w:rPr>
+            </m:ctrlPr>
+          </m:sSubPr>
+          <m:e>
+            <m:r>
+              <w:rPr>
+                <w:rFonts w:ascii="Cambria Math" w:hAnsi="Cambria Math" w:cs="Times New Roman"/>
+                <w:color w:val="000000" w:themeColor="text1"/>
+                <w:sz w:val="30"/>
+                <w:szCs w:val="30"/>
+              </w:rPr>
+              <m:t>v</m:t>
+            </m:r>
+          </m:e>
+          <m:sub>
+            <m:d>
+              <m:dPr>
+                <m:ctrlPr>
+                  <w:rPr>
+                    <w:rFonts w:ascii="Cambria Math" w:hAnsi="Cambria Math" w:cs="Times New Roman"/>
+                    <w:i/>
+                    <w:color w:val="000000" w:themeColor="text1"/>
+                    <w:sz w:val="30"/>
+                    <w:szCs w:val="30"/>
+                  </w:rPr>
+                </m:ctrlPr>
+              </m:dPr>
+              <m:e>
+                <m:r>
+                  <w:rPr>
+                    <w:rFonts w:ascii="Cambria Math" w:hAnsi="Cambria Math" w:cs="Times New Roman"/>
+                    <w:color w:val="000000" w:themeColor="text1"/>
+                    <w:sz w:val="30"/>
+                    <w:szCs w:val="30"/>
+                  </w:rPr>
+                  <m:t>PCC</m:t>
+                </m:r>
+              </m:e>
+            </m:d>
+            <m:r>
+              <w:rPr>
+                <w:rFonts w:ascii="Cambria Math" w:hAnsi="Cambria Math" w:cs="Times New Roman"/>
+                <w:color w:val="000000" w:themeColor="text1"/>
+                <w:sz w:val="30"/>
+                <w:szCs w:val="30"/>
+              </w:rPr>
+              <m:t>dis</m:t>
+            </m:r>
+          </m:sub>
+        </m:sSub>
+        <m:r>
+          <w:rPr>
+            <w:rFonts w:ascii="Cambria Math" w:hAnsi="Cambria Math" w:cs="Times New Roman"/>
+            <w:color w:val="000000" w:themeColor="text1"/>
+            <w:sz w:val="30"/>
+            <w:szCs w:val="30"/>
+          </w:rPr>
+          <m:t>=-</m:t>
+        </m:r>
+        <m:sSub>
+          <m:sSubPr>
+            <m:ctrlPr>
+              <w:rPr>
+                <w:rFonts w:ascii="Cambria Math" w:hAnsi="Cambria Math" w:cs="Times New Roman"/>
+                <w:i/>
+                <w:color w:val="000000" w:themeColor="text1"/>
+                <w:sz w:val="30"/>
+                <w:szCs w:val="30"/>
+              </w:rPr>
+            </m:ctrlPr>
+          </m:sSubPr>
+          <m:e>
+            <m:r>
+              <w:rPr>
+                <w:rFonts w:ascii="Cambria Math" w:hAnsi="Cambria Math" w:cs="Times New Roman"/>
+                <w:color w:val="000000" w:themeColor="text1"/>
+                <w:sz w:val="30"/>
+                <w:szCs w:val="30"/>
+              </w:rPr>
+              <m:t>L</m:t>
+            </m:r>
+          </m:e>
+          <m:sub>
+            <m:r>
+              <w:rPr>
+                <w:rFonts w:ascii="Cambria Math" w:hAnsi="Cambria Math" w:cs="Times New Roman"/>
+                <w:color w:val="000000" w:themeColor="text1"/>
+                <w:sz w:val="30"/>
+                <w:szCs w:val="30"/>
+              </w:rPr>
+              <m:t>S1</m:t>
+            </m:r>
+          </m:sub>
+        </m:sSub>
+        <m:nary>
+          <m:naryPr>
+            <m:chr m:val="∑"/>
+            <m:limLoc m:val="undOvr"/>
+            <m:supHide m:val="1"/>
+            <m:ctrlPr>
+              <w:rPr>
+                <w:rFonts w:ascii="Cambria Math" w:hAnsi="Cambria Math" w:cs="Times New Roman"/>
+                <w:i/>
+                <w:color w:val="000000" w:themeColor="text1"/>
+                <w:sz w:val="30"/>
+                <w:szCs w:val="30"/>
+              </w:rPr>
+            </m:ctrlPr>
+          </m:naryPr>
+          <m:sub>
+            <m:r>
+              <w:rPr>
+                <w:rFonts w:ascii="Cambria Math" w:hAnsi="Cambria Math" w:cs="Times New Roman"/>
+                <w:color w:val="000000" w:themeColor="text1"/>
+                <w:sz w:val="30"/>
+                <w:szCs w:val="30"/>
+              </w:rPr>
+              <m:t>h≠1</m:t>
+            </m:r>
+          </m:sub>
+          <m:sup/>
+          <m:e>
+            <m:f>
+              <m:fPr>
+                <m:ctrlPr>
+                  <w:rPr>
+                    <w:rFonts w:ascii="Cambria Math" w:hAnsi="Cambria Math" w:cs="Times New Roman"/>
+                    <w:i/>
+                    <w:color w:val="000000" w:themeColor="text1"/>
+                    <w:sz w:val="30"/>
+                    <w:szCs w:val="30"/>
+                  </w:rPr>
+                </m:ctrlPr>
+              </m:fPr>
+              <m:num>
+                <m:sSub>
+                  <m:sSubPr>
+                    <m:ctrlPr>
+                      <w:rPr>
+                        <w:rFonts w:ascii="Cambria Math" w:hAnsi="Cambria Math" w:cs="Times New Roman"/>
+                        <w:i/>
+                        <w:color w:val="000000" w:themeColor="text1"/>
+                        <w:sz w:val="30"/>
+                        <w:szCs w:val="30"/>
+                      </w:rPr>
+                    </m:ctrlPr>
+                  </m:sSubPr>
+                  <m:e>
+                    <m:r>
+                      <w:rPr>
+                        <w:rFonts w:ascii="Cambria Math" w:hAnsi="Cambria Math" w:cs="Times New Roman"/>
+                        <w:color w:val="000000" w:themeColor="text1"/>
+                        <w:sz w:val="30"/>
+                        <w:szCs w:val="30"/>
+                      </w:rPr>
+                      <m:t>di</m:t>
+                    </m:r>
+                  </m:e>
+                  <m:sub>
+                    <m:r>
+                      <w:rPr>
+                        <w:rFonts w:ascii="Cambria Math" w:hAnsi="Cambria Math" w:cs="Times New Roman"/>
+                        <w:color w:val="000000" w:themeColor="text1"/>
+                        <w:sz w:val="30"/>
+                        <w:szCs w:val="30"/>
+                      </w:rPr>
+                      <m:t>sh</m:t>
+                    </m:r>
+                  </m:sub>
+                </m:sSub>
+              </m:num>
+              <m:den>
+                <m:r>
+                  <w:rPr>
+                    <w:rFonts w:ascii="Cambria Math" w:hAnsi="Cambria Math" w:cs="Times New Roman"/>
+                    <w:color w:val="000000" w:themeColor="text1"/>
+                    <w:sz w:val="30"/>
+                    <w:szCs w:val="30"/>
+                  </w:rPr>
+                  <m:t>dt</m:t>
+                </m:r>
+              </m:den>
+            </m:f>
+          </m:e>
+        </m:nary>
+      </m:oMath>
+      <w:r>
+        <w:rPr>
+          <w:rFonts w:ascii="Times New Roman" w:hAnsi="Times New Roman" w:cs="Times New Roman"/>
+          <w:color w:val="000000" w:themeColor="text1"/>
+          <w:sz w:val="24"/>
+          <w:szCs w:val="24"/>
+        </w:rPr>
+        <w:tab/>
+      </w:r>
+      <w:r>
+        <w:rPr>
+          <w:rFonts w:ascii="Times New Roman" w:hAnsi="Times New Roman" w:cs="Times New Roman"/>
+          <w:color w:val="000000" w:themeColor="text1"/>
+          <w:sz w:val="24"/>
+          <w:szCs w:val="24"/>
+        </w:rPr>
+        <w:tab/>
+      </w:r>
+      <w:r>
+        <w:rPr>
+          <w:rFonts w:ascii="Times New Roman" w:hAnsi="Times New Roman" w:cs="Times New Roman"/>
+          <w:color w:val="000000" w:themeColor="text1"/>
+          <w:sz w:val="24"/>
+          <w:szCs w:val="24"/>
+        </w:rPr>
+        <w:tab/>
+      </w:r>
+      <w:r>
+        <w:rPr>
+          <w:rFonts w:ascii="Times New Roman" w:hAnsi="Times New Roman" w:cs="Times New Roman"/>
+          <w:color w:val="000000" w:themeColor="text1"/>
+          <w:sz w:val="24"/>
+          <w:szCs w:val="24"/>
+        </w:rPr>
+        <w:tab/>
+      </w:r>
+      <w:r>
+        <w:rPr>
+          <w:rFonts w:ascii="Times New Roman" w:hAnsi="Times New Roman" w:cs="Times New Roman"/>
+          <w:color w:val="000000" w:themeColor="text1"/>
+          <w:sz w:val="24"/>
+          <w:szCs w:val="24"/>
+        </w:rPr>
+        <w:tab/>
+      </w:r>
+      <w:r>
+        <w:rPr>
+          <w:rFonts w:ascii="Times New Roman" w:hAnsi="Times New Roman" w:cs="Times New Roman"/>
+          <w:color w:val="000000" w:themeColor="text1"/>
+          <w:sz w:val="24"/>
+          <w:szCs w:val="24"/>
+        </w:rPr>
+        <w:tab/>
+      </w:r>
+      <w:r>
+        <w:rPr>
+          <w:rFonts w:ascii="Times New Roman" w:hAnsi="Times New Roman" w:cs="Times New Roman"/>
+          <w:color w:val="000000" w:themeColor="text1"/>
+          <w:sz w:val="24"/>
+          <w:szCs w:val="24"/>
+        </w:rPr>
+        <w:tab/>
+      </w:r>
+      <w:r>
+        <w:rPr>
+          <w:rFonts w:ascii="Times New Roman" w:hAnsi="Times New Roman" w:cs="Times New Roman"/>
+          <w:color w:val="000000" w:themeColor="text1"/>
+          <w:sz w:val="24"/>
+          <w:szCs w:val="24"/>
+        </w:rPr>
+        <w:t>(2)</w:t>
+      </w:r>
+    </w:p>
+    <w:p>
+      <w:pPr>
+        <w:jc w:val="both"/>
+        <w:rPr>
+          <w:rFonts w:ascii="Times New Roman" w:hAnsi="Times New Roman" w:cs="Times New Roman"/>
+          <w:color w:val="000000" w:themeColor="text1"/>
+          <w:sz w:val="24"/>
+          <w:szCs w:val="24"/>
+        </w:rPr>
+      </w:pPr>
+    </w:p>
+    <w:p>
+      <w:pPr>
+        <w:jc w:val="both"/>
+        <w:rPr>
+          <w:rFonts w:ascii="Times New Roman" w:hAnsi="Times New Roman" w:cs="Times New Roman"/>
+          <w:color w:val="000000" w:themeColor="text1"/>
+          <w:sz w:val="24"/>
+          <w:szCs w:val="24"/>
+        </w:rPr>
+      </w:pPr>
+      <w:r>
+        <w:rPr>
+          <w:rFonts w:ascii="Times New Roman" w:hAnsi="Times New Roman" w:cs="Times New Roman"/>
+          <w:color w:val="000000" w:themeColor="text1"/>
+          <w:sz w:val="24"/>
+          <w:szCs w:val="24"/>
+        </w:rPr>
+        <w:t>Therefore, we have a decrease in output voltage and distortion in the waveform due to harmonics.</w:t>
+      </w:r>
+    </w:p>
+    <w:p>
+      <w:pPr>
+        <w:jc w:val="both"/>
+        <w:rPr>
+          <w:rFonts w:ascii="Times New Roman" w:hAnsi="Times New Roman" w:cs="Times New Roman"/>
+          <w:color w:val="000000" w:themeColor="text1"/>
+          <w:sz w:val="24"/>
+          <w:szCs w:val="24"/>
+        </w:rPr>
+      </w:pPr>
     </w:p>
     <w:p>
       <w:pPr>
@@ -5964,9 +6847,26 @@
           <w:sz w:val="24"/>
           <w:szCs w:val="24"/>
         </w:rPr>
-        <w:t xml:space="preserve">[1] Bridge Rectifier Ripple Voltage. Retrieved from </w:t>
-      </w:r>
-      <w:hyperlink r:id="rId30" w:history="1">
+        <w:t xml:space="preserve">[1] </w:t>
+      </w:r>
+      <w:r>
+        <w:rPr>
+          <w:rFonts w:ascii="Times New Roman" w:hAnsi="Times New Roman" w:cs="Times New Roman"/>
+          <w:i/>
+          <w:sz w:val="24"/>
+          <w:szCs w:val="24"/>
+        </w:rPr>
+        <w:t>Bridge Rectifier Ripple Voltage</w:t>
+      </w:r>
+      <w:r>
+        <w:rPr>
+          <w:rFonts w:ascii="Times New Roman" w:hAnsi="Times New Roman" w:cs="Times New Roman"/>
+          <w:sz w:val="24"/>
+          <w:szCs w:val="24"/>
+        </w:rPr>
+        <w:t xml:space="preserve">. Retrieved from </w:t>
+      </w:r>
+      <w:hyperlink r:id="rId32" w:history="1">
         <w:r>
           <w:rPr>
             <w:rStyle w:val="Kpr"/>
@@ -5996,6 +6896,67 @@
           <w:szCs w:val="24"/>
         </w:rPr>
       </w:pPr>
+      <w:r>
+        <w:rPr>
+          <w:rFonts w:ascii="Times New Roman" w:hAnsi="Times New Roman" w:cs="Times New Roman"/>
+          <w:sz w:val="24"/>
+          <w:szCs w:val="24"/>
+        </w:rPr>
+        <w:t xml:space="preserve">[2] </w:t>
+      </w:r>
+      <w:r>
+        <w:rPr>
+          <w:rFonts w:ascii="Times New Roman" w:hAnsi="Times New Roman" w:cs="Times New Roman"/>
+          <w:color w:val="000000" w:themeColor="text1"/>
+          <w:sz w:val="24"/>
+          <w:szCs w:val="24"/>
+          <w:shd w:val="clear" w:color="auto" w:fill="FFFFFF"/>
+        </w:rPr>
+        <w:t xml:space="preserve">Mohan, N., </w:t>
+      </w:r>
+      <w:proofErr w:type="spellStart"/>
+      <w:r>
+        <w:rPr>
+          <w:rFonts w:ascii="Times New Roman" w:hAnsi="Times New Roman" w:cs="Times New Roman"/>
+          <w:color w:val="000000" w:themeColor="text1"/>
+          <w:sz w:val="24"/>
+          <w:szCs w:val="24"/>
+          <w:shd w:val="clear" w:color="auto" w:fill="FFFFFF"/>
+        </w:rPr>
+        <w:t>Undeland</w:t>
+      </w:r>
+      <w:proofErr w:type="spellEnd"/>
+      <w:r>
+        <w:rPr>
+          <w:rFonts w:ascii="Times New Roman" w:hAnsi="Times New Roman" w:cs="Times New Roman"/>
+          <w:color w:val="000000" w:themeColor="text1"/>
+          <w:sz w:val="24"/>
+          <w:szCs w:val="24"/>
+          <w:shd w:val="clear" w:color="auto" w:fill="FFFFFF"/>
+        </w:rPr>
+        <w:t>, T. M., &amp; Robbins, W. P. (2002). </w:t>
+      </w:r>
+      <w:r>
+        <w:rPr>
+          <w:rFonts w:ascii="Times New Roman" w:hAnsi="Times New Roman" w:cs="Times New Roman"/>
+          <w:i/>
+          <w:iCs/>
+          <w:color w:val="000000" w:themeColor="text1"/>
+          <w:sz w:val="24"/>
+          <w:szCs w:val="24"/>
+        </w:rPr>
+        <w:t>Power electronics: Converters, applications, and design</w:t>
+      </w:r>
+      <w:r>
+        <w:rPr>
+          <w:rFonts w:ascii="Times New Roman" w:hAnsi="Times New Roman" w:cs="Times New Roman"/>
+          <w:color w:val="000000" w:themeColor="text1"/>
+          <w:sz w:val="24"/>
+          <w:szCs w:val="24"/>
+          <w:shd w:val="clear" w:color="auto" w:fill="FFFFFF"/>
+        </w:rPr>
+        <w:t>. New York: John Wiley.</w:t>
+      </w:r>
     </w:p>
     <w:sectPr>
       <w:pgSz w:w="11906" w:h="16838"/>
@@ -6935,7 +7896,7 @@
 </file>
 
 <file path=customXml/itemProps1.xml><?xml version="1.0" encoding="utf-8"?>
-<ds:datastoreItem xmlns:ds="http://schemas.openxmlformats.org/officeDocument/2006/customXml" ds:itemID="{778052FE-AD1D-411D-BF01-3E9B8E631C82}">
+<ds:datastoreItem xmlns:ds="http://schemas.openxmlformats.org/officeDocument/2006/customXml" ds:itemID="{E1D3DC6D-AE9D-4636-8810-B57C3ECFA3CC}">
   <ds:schemaRefs>
     <ds:schemaRef ds:uri="http://schemas.openxmlformats.org/officeDocument/2006/bibliography"/>
   </ds:schemaRefs>

</xml_diff>

<commit_message>
Q3 is added into report.
Q3 is added into project report and it is now finalized. After a great effort, I am now successful of finalizing the 1st Simulation project by myself.
</commit_message>
<xml_diff>
--- a/Report/EE463_Project1.docx
+++ b/Report/EE463_Project1.docx
@@ -2726,6 +2726,17 @@
           <w:szCs w:val="24"/>
         </w:rPr>
       </w:pPr>
+    </w:p>
+    <w:p>
+      <w:pPr>
+        <w:jc w:val="both"/>
+        <w:rPr>
+          <w:rFonts w:ascii="Times New Roman" w:hAnsi="Times New Roman" w:cs="Times New Roman"/>
+          <w:color w:val="000000" w:themeColor="text1"/>
+          <w:sz w:val="24"/>
+          <w:szCs w:val="24"/>
+        </w:rPr>
+      </w:pPr>
       <w:r>
         <w:rPr>
           <w:rFonts w:ascii="Times New Roman" w:hAnsi="Times New Roman" w:cs="Times New Roman"/>
@@ -2766,6 +2777,19 @@
           <w:szCs w:val="24"/>
         </w:rPr>
       </w:pPr>
+    </w:p>
+    <w:p>
+      <w:pPr>
+        <w:jc w:val="both"/>
+        <w:rPr>
+          <w:rFonts w:ascii="Times New Roman" w:hAnsi="Times New Roman" w:cs="Times New Roman"/>
+          <w:color w:val="000000" w:themeColor="text1"/>
+          <w:sz w:val="24"/>
+          <w:szCs w:val="24"/>
+        </w:rPr>
+      </w:pPr>
+      <w:bookmarkStart w:id="0" w:name="_GoBack"/>
+      <w:bookmarkEnd w:id="0"/>
       <w:r>
         <w:rPr>
           <w:rFonts w:ascii="Times New Roman" w:hAnsi="Times New Roman" w:cs="Times New Roman"/>
@@ -2965,7 +2989,6 @@
           <w:sz w:val="24"/>
           <w:szCs w:val="24"/>
         </w:rPr>
-        <w:lastRenderedPageBreak/>
         <w:t>2.2-</w:t>
       </w:r>
     </w:p>
@@ -3913,7 +3936,6 @@
           <w:sz w:val="24"/>
           <w:szCs w:val="24"/>
         </w:rPr>
-        <w:lastRenderedPageBreak/>
         <w:t>Some important features of rectifier module:</w:t>
       </w:r>
     </w:p>
@@ -4791,7 +4813,6 @@
           <w:sz w:val="24"/>
           <w:szCs w:val="24"/>
         </w:rPr>
-        <w:lastRenderedPageBreak/>
         <w:t xml:space="preserve">From equation (1), </w:t>
       </w:r>
       <m:oMath>
@@ -5522,7 +5543,6 @@
           <w:sz w:val="24"/>
           <w:szCs w:val="24"/>
         </w:rPr>
-        <w:lastRenderedPageBreak/>
         <w:t>2.4-</w:t>
       </w:r>
     </w:p>
@@ -6038,7 +6058,6 @@
           <w:sz w:val="24"/>
           <w:szCs w:val="24"/>
         </w:rPr>
-        <w:lastRenderedPageBreak/>
         <w:t>2.5-</w:t>
       </w:r>
     </w:p>
@@ -6121,25 +6140,7 @@
           <w:sz w:val="24"/>
           <w:szCs w:val="24"/>
         </w:rPr>
-        <w:t>Figure 1</w:t>
-      </w:r>
-      <w:r>
-        <w:rPr>
-          <w:rFonts w:ascii="Times New Roman" w:hAnsi="Times New Roman" w:cs="Times New Roman"/>
-          <w:color w:val="000000" w:themeColor="text1"/>
-          <w:sz w:val="24"/>
-          <w:szCs w:val="24"/>
-        </w:rPr>
-        <w:t>9</w:t>
-      </w:r>
-      <w:r>
-        <w:rPr>
-          <w:rFonts w:ascii="Times New Roman" w:hAnsi="Times New Roman" w:cs="Times New Roman"/>
-          <w:color w:val="000000" w:themeColor="text1"/>
-          <w:sz w:val="24"/>
-          <w:szCs w:val="24"/>
-        </w:rPr>
-        <w:t>: Simulated circuit</w:t>
+        <w:t>Figure 19: Simulated circuit</w:t>
       </w:r>
     </w:p>
     <w:p>
@@ -6360,15 +6361,7 @@
           <w:sz w:val="24"/>
           <w:szCs w:val="24"/>
         </w:rPr>
-        <w:t xml:space="preserve"> </w:t>
-      </w:r>
-      <w:r>
-        <w:rPr>
-          <w:rFonts w:ascii="Times New Roman" w:hAnsi="Times New Roman" w:cs="Times New Roman"/>
-          <w:sz w:val="24"/>
-          <w:szCs w:val="24"/>
-        </w:rPr>
-        <w:t>600µ</w:t>
+        <w:t xml:space="preserve"> 600µ</w:t>
       </w:r>
       <w:r>
         <w:rPr>
@@ -6393,32 +6386,15 @@
           <w:szCs w:val="24"/>
           <w:vertAlign w:val="subscript"/>
         </w:rPr>
-        <w:t>S</w:t>
-      </w:r>
-      <w:r>
-        <w:rPr>
-          <w:rFonts w:ascii="Times New Roman" w:hAnsi="Times New Roman" w:cs="Times New Roman"/>
-          <w:sz w:val="24"/>
-          <w:szCs w:val="24"/>
-          <w:vertAlign w:val="subscript"/>
-        </w:rPr>
-        <w:t>2</w:t>
-      </w:r>
-      <w:r>
-        <w:rPr>
-          <w:rFonts w:ascii="Times New Roman" w:hAnsi="Times New Roman" w:cs="Times New Roman"/>
-          <w:sz w:val="24"/>
-          <w:szCs w:val="24"/>
-        </w:rPr>
-        <w:t xml:space="preserve"> 600µ</w:t>
-      </w:r>
-      <w:r>
-        <w:rPr>
-          <w:rFonts w:ascii="Times New Roman" w:hAnsi="Times New Roman" w:cs="Times New Roman"/>
-          <w:sz w:val="24"/>
-          <w:szCs w:val="24"/>
-        </w:rPr>
-        <w:t>S</w:t>
+        <w:t>S2</w:t>
+      </w:r>
+      <w:r>
+        <w:rPr>
+          <w:rFonts w:ascii="Times New Roman" w:hAnsi="Times New Roman" w:cs="Times New Roman"/>
+          <w:sz w:val="24"/>
+          <w:szCs w:val="24"/>
+        </w:rPr>
+        <w:t xml:space="preserve"> 600µS</w:t>
       </w:r>
       <w:r>
         <w:rPr>
@@ -6802,8 +6778,3498 @@
           <w:szCs w:val="24"/>
         </w:rPr>
       </w:pPr>
-      <w:bookmarkStart w:id="0" w:name="_GoBack"/>
-      <w:bookmarkEnd w:id="0"/>
+    </w:p>
+    <w:p>
+      <w:pPr>
+        <w:jc w:val="both"/>
+        <w:rPr>
+          <w:rFonts w:ascii="Times New Roman" w:hAnsi="Times New Roman" w:cs="Times New Roman"/>
+          <w:color w:val="000000" w:themeColor="text1"/>
+          <w:sz w:val="24"/>
+          <w:szCs w:val="24"/>
+        </w:rPr>
+      </w:pPr>
+    </w:p>
+    <w:p>
+      <w:pPr>
+        <w:jc w:val="both"/>
+        <w:rPr>
+          <w:rFonts w:ascii="Times New Roman" w:hAnsi="Times New Roman" w:cs="Times New Roman"/>
+          <w:color w:val="000000" w:themeColor="text1"/>
+          <w:sz w:val="24"/>
+          <w:szCs w:val="24"/>
+        </w:rPr>
+      </w:pPr>
+    </w:p>
+    <w:p>
+      <w:pPr>
+        <w:jc w:val="both"/>
+        <w:rPr>
+          <w:rFonts w:ascii="Times New Roman" w:hAnsi="Times New Roman" w:cs="Times New Roman"/>
+          <w:color w:val="000000" w:themeColor="text1"/>
+          <w:sz w:val="24"/>
+          <w:szCs w:val="24"/>
+        </w:rPr>
+      </w:pPr>
+    </w:p>
+    <w:p>
+      <w:pPr>
+        <w:jc w:val="both"/>
+        <w:rPr>
+          <w:rFonts w:ascii="Times New Roman" w:hAnsi="Times New Roman" w:cs="Times New Roman"/>
+          <w:color w:val="000000" w:themeColor="text1"/>
+          <w:sz w:val="24"/>
+          <w:szCs w:val="24"/>
+        </w:rPr>
+      </w:pPr>
+    </w:p>
+    <w:p>
+      <w:pPr>
+        <w:jc w:val="both"/>
+        <w:rPr>
+          <w:rFonts w:ascii="Times New Roman" w:hAnsi="Times New Roman" w:cs="Times New Roman"/>
+          <w:color w:val="000000" w:themeColor="text1"/>
+          <w:sz w:val="24"/>
+          <w:szCs w:val="24"/>
+        </w:rPr>
+      </w:pPr>
+    </w:p>
+    <w:p>
+      <w:pPr>
+        <w:jc w:val="both"/>
+        <w:rPr>
+          <w:rFonts w:ascii="Times New Roman" w:hAnsi="Times New Roman" w:cs="Times New Roman"/>
+          <w:color w:val="000000" w:themeColor="text1"/>
+          <w:sz w:val="24"/>
+          <w:szCs w:val="24"/>
+        </w:rPr>
+      </w:pPr>
+    </w:p>
+    <w:p>
+      <w:pPr>
+        <w:jc w:val="both"/>
+        <w:rPr>
+          <w:rFonts w:ascii="Times New Roman" w:hAnsi="Times New Roman" w:cs="Times New Roman"/>
+          <w:color w:val="000000" w:themeColor="text1"/>
+          <w:sz w:val="24"/>
+          <w:szCs w:val="24"/>
+        </w:rPr>
+      </w:pPr>
+    </w:p>
+    <w:p>
+      <w:pPr>
+        <w:jc w:val="both"/>
+        <w:rPr>
+          <w:rFonts w:ascii="Times New Roman" w:hAnsi="Times New Roman" w:cs="Times New Roman"/>
+          <w:color w:val="000000" w:themeColor="text1"/>
+          <w:sz w:val="24"/>
+          <w:szCs w:val="24"/>
+        </w:rPr>
+      </w:pPr>
+    </w:p>
+    <w:p>
+      <w:pPr>
+        <w:jc w:val="both"/>
+        <w:rPr>
+          <w:rFonts w:ascii="Times New Roman" w:hAnsi="Times New Roman" w:cs="Times New Roman"/>
+          <w:color w:val="000000" w:themeColor="text1"/>
+          <w:sz w:val="24"/>
+          <w:szCs w:val="24"/>
+        </w:rPr>
+      </w:pPr>
+      <w:r>
+        <w:rPr>
+          <w:rFonts w:ascii="Times New Roman" w:hAnsi="Times New Roman" w:cs="Times New Roman"/>
+          <w:color w:val="000000" w:themeColor="text1"/>
+          <w:sz w:val="24"/>
+          <w:szCs w:val="24"/>
+        </w:rPr>
+        <w:t>Q3</w:t>
+      </w:r>
+      <w:r>
+        <w:rPr>
+          <w:rFonts w:ascii="Times New Roman" w:hAnsi="Times New Roman" w:cs="Times New Roman"/>
+          <w:color w:val="000000" w:themeColor="text1"/>
+          <w:sz w:val="24"/>
+          <w:szCs w:val="24"/>
+        </w:rPr>
+        <w:t>) The step size is taken as 1µS for this question</w:t>
+      </w:r>
+      <w:r>
+        <w:rPr>
+          <w:rFonts w:ascii="Times New Roman" w:hAnsi="Times New Roman" w:cs="Times New Roman"/>
+          <w:color w:val="000000" w:themeColor="text1"/>
+          <w:sz w:val="24"/>
+          <w:szCs w:val="24"/>
+        </w:rPr>
+        <w:t xml:space="preserve"> as well</w:t>
+      </w:r>
+      <w:r>
+        <w:rPr>
+          <w:rFonts w:ascii="Times New Roman" w:hAnsi="Times New Roman" w:cs="Times New Roman"/>
+          <w:color w:val="000000" w:themeColor="text1"/>
+          <w:sz w:val="24"/>
+          <w:szCs w:val="24"/>
+        </w:rPr>
+        <w:t>.</w:t>
+      </w:r>
+    </w:p>
+    <w:p>
+      <w:pPr>
+        <w:jc w:val="both"/>
+        <w:rPr>
+          <w:rFonts w:ascii="Times New Roman" w:hAnsi="Times New Roman" w:cs="Times New Roman"/>
+          <w:color w:val="000000" w:themeColor="text1"/>
+          <w:sz w:val="24"/>
+          <w:szCs w:val="24"/>
+        </w:rPr>
+      </w:pPr>
+    </w:p>
+    <w:p>
+      <w:pPr>
+        <w:jc w:val="both"/>
+        <w:rPr>
+          <w:rFonts w:ascii="Times New Roman" w:hAnsi="Times New Roman" w:cs="Times New Roman"/>
+          <w:color w:val="000000" w:themeColor="text1"/>
+          <w:sz w:val="24"/>
+          <w:szCs w:val="24"/>
+        </w:rPr>
+      </w:pPr>
+      <w:r>
+        <w:rPr>
+          <w:rFonts w:ascii="Times New Roman" w:hAnsi="Times New Roman" w:cs="Times New Roman"/>
+          <w:color w:val="000000" w:themeColor="text1"/>
+          <w:sz w:val="24"/>
+          <w:szCs w:val="24"/>
+        </w:rPr>
+        <w:t>3.1-</w:t>
+      </w:r>
+    </w:p>
+    <w:p>
+      <w:pPr>
+        <w:jc w:val="both"/>
+        <w:rPr>
+          <w:rFonts w:ascii="Times New Roman" w:hAnsi="Times New Roman" w:cs="Times New Roman"/>
+          <w:color w:val="000000" w:themeColor="text1"/>
+          <w:sz w:val="24"/>
+          <w:szCs w:val="24"/>
+        </w:rPr>
+      </w:pPr>
+    </w:p>
+    <w:p>
+      <w:pPr>
+        <w:jc w:val="both"/>
+        <w:rPr>
+          <w:rFonts w:ascii="Times New Roman" w:hAnsi="Times New Roman" w:cs="Times New Roman"/>
+          <w:color w:val="000000" w:themeColor="text1"/>
+          <w:sz w:val="24"/>
+          <w:szCs w:val="24"/>
+          <w:shd w:val="clear" w:color="auto" w:fill="FFFFFF"/>
+        </w:rPr>
+      </w:pPr>
+      <w:r>
+        <w:rPr>
+          <w:rFonts w:ascii="Times New Roman" w:hAnsi="Times New Roman" w:cs="Times New Roman"/>
+          <w:noProof/>
+          <w:color w:val="000000" w:themeColor="text1"/>
+          <w:sz w:val="24"/>
+          <w:szCs w:val="24"/>
+          <w:shd w:val="clear" w:color="auto" w:fill="FFFFFF"/>
+          <w:lang w:val="tr-TR" w:eastAsia="tr-TR"/>
+        </w:rPr>
+        <w:drawing>
+          <wp:inline distT="0" distB="0" distL="0" distR="0">
+            <wp:extent cx="6156960" cy="4590573"/>
+            <wp:effectExtent l="0" t="0" r="0" b="635"/>
+            <wp:docPr id="35" name="Resim 35"/>
+            <wp:cNvGraphicFramePr>
+              <a:graphicFrameLocks xmlns:a="http://schemas.openxmlformats.org/drawingml/2006/main" noChangeAspect="1"/>
+            </wp:cNvGraphicFramePr>
+            <a:graphic xmlns:a="http://schemas.openxmlformats.org/drawingml/2006/main">
+              <a:graphicData uri="http://schemas.openxmlformats.org/drawingml/2006/picture">
+                <pic:pic xmlns:pic="http://schemas.openxmlformats.org/drawingml/2006/picture">
+                  <pic:nvPicPr>
+                    <pic:cNvPr id="35" name="B285AED.tmp"/>
+                    <pic:cNvPicPr/>
+                  </pic:nvPicPr>
+                  <pic:blipFill>
+                    <a:blip r:embed="rId32">
+                      <a:extLst>
+                        <a:ext uri="{28A0092B-C50C-407E-A947-70E740481C1C}">
+                          <a14:useLocalDpi xmlns:a14="http://schemas.microsoft.com/office/drawing/2010/main" val="0"/>
+                        </a:ext>
+                      </a:extLst>
+                    </a:blip>
+                    <a:stretch>
+                      <a:fillRect/>
+                    </a:stretch>
+                  </pic:blipFill>
+                  <pic:spPr>
+                    <a:xfrm>
+                      <a:off x="0" y="0"/>
+                      <a:ext cx="6173609" cy="4602986"/>
+                    </a:xfrm>
+                    <a:prstGeom prst="rect">
+                      <a:avLst/>
+                    </a:prstGeom>
+                  </pic:spPr>
+                </pic:pic>
+              </a:graphicData>
+            </a:graphic>
+          </wp:inline>
+        </w:drawing>
+      </w:r>
+    </w:p>
+    <w:p>
+      <w:pPr>
+        <w:jc w:val="center"/>
+        <w:rPr>
+          <w:rFonts w:ascii="Times New Roman" w:hAnsi="Times New Roman" w:cs="Times New Roman"/>
+          <w:color w:val="000000" w:themeColor="text1"/>
+          <w:sz w:val="24"/>
+          <w:szCs w:val="24"/>
+          <w:shd w:val="clear" w:color="auto" w:fill="FFFFFF"/>
+        </w:rPr>
+      </w:pPr>
+      <w:r>
+        <w:rPr>
+          <w:rFonts w:ascii="Times New Roman" w:hAnsi="Times New Roman" w:cs="Times New Roman"/>
+          <w:color w:val="000000" w:themeColor="text1"/>
+          <w:sz w:val="24"/>
+          <w:szCs w:val="24"/>
+          <w:shd w:val="clear" w:color="auto" w:fill="FFFFFF"/>
+        </w:rPr>
+        <w:t>Figure 21</w:t>
+      </w:r>
+      <w:r>
+        <w:rPr>
+          <w:rFonts w:ascii="Times New Roman" w:hAnsi="Times New Roman" w:cs="Times New Roman"/>
+          <w:color w:val="000000" w:themeColor="text1"/>
+          <w:sz w:val="24"/>
+          <w:szCs w:val="24"/>
+          <w:shd w:val="clear" w:color="auto" w:fill="FFFFFF"/>
+        </w:rPr>
+        <w:t xml:space="preserve">: </w:t>
+      </w:r>
+      <w:r>
+        <w:rPr>
+          <w:rFonts w:ascii="Times New Roman" w:hAnsi="Times New Roman" w:cs="Times New Roman"/>
+          <w:color w:val="000000" w:themeColor="text1"/>
+          <w:sz w:val="24"/>
+          <w:szCs w:val="24"/>
+          <w:shd w:val="clear" w:color="auto" w:fill="FFFFFF"/>
+        </w:rPr>
+        <w:t>Schematic of single-phase rectifiers operated with 3Ɵ grid with neutral wire</w:t>
+      </w:r>
+    </w:p>
+    <w:p>
+      <w:pPr>
+        <w:jc w:val="both"/>
+        <w:rPr>
+          <w:rFonts w:ascii="Times New Roman" w:hAnsi="Times New Roman" w:cs="Times New Roman"/>
+          <w:color w:val="000000" w:themeColor="text1"/>
+          <w:sz w:val="24"/>
+          <w:szCs w:val="24"/>
+          <w:shd w:val="clear" w:color="auto" w:fill="FFFFFF"/>
+        </w:rPr>
+      </w:pPr>
+    </w:p>
+    <w:p>
+      <w:pPr>
+        <w:jc w:val="both"/>
+        <w:rPr>
+          <w:rFonts w:ascii="Times New Roman" w:hAnsi="Times New Roman" w:cs="Times New Roman"/>
+          <w:color w:val="000000" w:themeColor="text1"/>
+          <w:sz w:val="24"/>
+          <w:szCs w:val="24"/>
+          <w:shd w:val="clear" w:color="auto" w:fill="FFFFFF"/>
+        </w:rPr>
+      </w:pPr>
+      <w:r>
+        <w:rPr>
+          <w:rFonts w:ascii="Times New Roman" w:hAnsi="Times New Roman" w:cs="Times New Roman"/>
+          <w:color w:val="000000" w:themeColor="text1"/>
+          <w:sz w:val="24"/>
+          <w:szCs w:val="24"/>
+          <w:shd w:val="clear" w:color="auto" w:fill="FFFFFF"/>
+        </w:rPr>
+        <w:t>For Power Factor calculations, I have used math operators of Simulink. As seen from Figure 21, PF = 0.99.</w:t>
+      </w:r>
+    </w:p>
+    <w:p>
+      <w:pPr>
+        <w:jc w:val="both"/>
+        <w:rPr>
+          <w:rFonts w:ascii="Times New Roman" w:hAnsi="Times New Roman" w:cs="Times New Roman"/>
+          <w:color w:val="000000" w:themeColor="text1"/>
+          <w:sz w:val="24"/>
+          <w:szCs w:val="24"/>
+          <w:shd w:val="clear" w:color="auto" w:fill="FFFFFF"/>
+        </w:rPr>
+      </w:pPr>
+    </w:p>
+    <w:p>
+      <w:pPr>
+        <w:jc w:val="both"/>
+        <w:rPr>
+          <w:rFonts w:ascii="Times New Roman" w:hAnsi="Times New Roman" w:cs="Times New Roman"/>
+          <w:color w:val="000000" w:themeColor="text1"/>
+          <w:sz w:val="24"/>
+          <w:szCs w:val="24"/>
+          <w:shd w:val="clear" w:color="auto" w:fill="FFFFFF"/>
+        </w:rPr>
+      </w:pPr>
+      <w:r>
+        <w:rPr>
+          <w:rFonts w:ascii="Times New Roman" w:hAnsi="Times New Roman" w:cs="Times New Roman"/>
+          <w:color w:val="000000" w:themeColor="text1"/>
+          <w:sz w:val="24"/>
+          <w:szCs w:val="24"/>
+          <w:shd w:val="clear" w:color="auto" w:fill="FFFFFF"/>
+        </w:rPr>
+        <w:t>Note that RMS value calculations will be done from Scope5/Signal statistics.</w:t>
+      </w:r>
+    </w:p>
+    <w:p>
+      <w:pPr>
+        <w:jc w:val="both"/>
+        <w:rPr>
+          <w:rFonts w:ascii="Times New Roman" w:hAnsi="Times New Roman" w:cs="Times New Roman"/>
+          <w:color w:val="000000" w:themeColor="text1"/>
+          <w:sz w:val="24"/>
+          <w:szCs w:val="24"/>
+          <w:shd w:val="clear" w:color="auto" w:fill="FFFFFF"/>
+        </w:rPr>
+      </w:pPr>
+      <w:r>
+        <w:rPr>
+          <w:rFonts w:ascii="Times New Roman" w:hAnsi="Times New Roman" w:cs="Times New Roman"/>
+          <w:noProof/>
+          <w:color w:val="000000" w:themeColor="text1"/>
+          <w:sz w:val="24"/>
+          <w:szCs w:val="24"/>
+          <w:shd w:val="clear" w:color="auto" w:fill="FFFFFF"/>
+          <w:lang w:val="tr-TR" w:eastAsia="tr-TR"/>
+        </w:rPr>
+        <w:lastRenderedPageBreak/>
+        <w:drawing>
+          <wp:inline distT="0" distB="0" distL="0" distR="0">
+            <wp:extent cx="6012180" cy="4798745"/>
+            <wp:effectExtent l="0" t="0" r="7620" b="1905"/>
+            <wp:docPr id="32" name="Resim 32"/>
+            <wp:cNvGraphicFramePr>
+              <a:graphicFrameLocks xmlns:a="http://schemas.openxmlformats.org/drawingml/2006/main" noChangeAspect="1"/>
+            </wp:cNvGraphicFramePr>
+            <a:graphic xmlns:a="http://schemas.openxmlformats.org/drawingml/2006/main">
+              <a:graphicData uri="http://schemas.openxmlformats.org/drawingml/2006/picture">
+                <pic:pic xmlns:pic="http://schemas.openxmlformats.org/drawingml/2006/picture">
+                  <pic:nvPicPr>
+                    <pic:cNvPr id="32" name="B28D645.tmp"/>
+                    <pic:cNvPicPr/>
+                  </pic:nvPicPr>
+                  <pic:blipFill>
+                    <a:blip r:embed="rId33">
+                      <a:extLst>
+                        <a:ext uri="{28A0092B-C50C-407E-A947-70E740481C1C}">
+                          <a14:useLocalDpi xmlns:a14="http://schemas.microsoft.com/office/drawing/2010/main" val="0"/>
+                        </a:ext>
+                      </a:extLst>
+                    </a:blip>
+                    <a:stretch>
+                      <a:fillRect/>
+                    </a:stretch>
+                  </pic:blipFill>
+                  <pic:spPr>
+                    <a:xfrm>
+                      <a:off x="0" y="0"/>
+                      <a:ext cx="6057773" cy="4835136"/>
+                    </a:xfrm>
+                    <a:prstGeom prst="rect">
+                      <a:avLst/>
+                    </a:prstGeom>
+                  </pic:spPr>
+                </pic:pic>
+              </a:graphicData>
+            </a:graphic>
+          </wp:inline>
+        </w:drawing>
+      </w:r>
+    </w:p>
+    <w:p>
+      <w:pPr>
+        <w:jc w:val="center"/>
+        <w:rPr>
+          <w:rFonts w:ascii="Times New Roman" w:hAnsi="Times New Roman" w:cs="Times New Roman"/>
+          <w:sz w:val="24"/>
+          <w:szCs w:val="24"/>
+        </w:rPr>
+      </w:pPr>
+      <w:r>
+        <w:rPr>
+          <w:rFonts w:ascii="Times New Roman" w:hAnsi="Times New Roman" w:cs="Times New Roman"/>
+          <w:color w:val="000000" w:themeColor="text1"/>
+          <w:sz w:val="24"/>
+          <w:szCs w:val="24"/>
+          <w:shd w:val="clear" w:color="auto" w:fill="FFFFFF"/>
+        </w:rPr>
+        <w:t>Figure 22</w:t>
+      </w:r>
+      <w:r>
+        <w:rPr>
+          <w:rFonts w:ascii="Times New Roman" w:hAnsi="Times New Roman" w:cs="Times New Roman"/>
+          <w:color w:val="000000" w:themeColor="text1"/>
+          <w:sz w:val="24"/>
+          <w:szCs w:val="24"/>
+          <w:shd w:val="clear" w:color="auto" w:fill="FFFFFF"/>
+        </w:rPr>
+        <w:t>: THD of line current</w:t>
+      </w:r>
+    </w:p>
+    <w:p>
+      <w:pPr>
+        <w:jc w:val="both"/>
+        <w:rPr>
+          <w:rFonts w:ascii="Times New Roman" w:hAnsi="Times New Roman" w:cs="Times New Roman"/>
+          <w:color w:val="000000" w:themeColor="text1"/>
+          <w:sz w:val="24"/>
+          <w:szCs w:val="24"/>
+        </w:rPr>
+      </w:pPr>
+    </w:p>
+    <w:p>
+      <w:pPr>
+        <w:jc w:val="both"/>
+        <w:rPr>
+          <w:rFonts w:ascii="Times New Roman" w:hAnsi="Times New Roman" w:cs="Times New Roman"/>
+          <w:color w:val="000000" w:themeColor="text1"/>
+          <w:sz w:val="24"/>
+          <w:szCs w:val="24"/>
+        </w:rPr>
+      </w:pPr>
+    </w:p>
+    <w:p>
+      <w:pPr>
+        <w:jc w:val="both"/>
+        <w:rPr>
+          <w:rFonts w:ascii="Times New Roman" w:hAnsi="Times New Roman" w:cs="Times New Roman"/>
+          <w:color w:val="000000" w:themeColor="text1"/>
+          <w:sz w:val="24"/>
+          <w:szCs w:val="24"/>
+        </w:rPr>
+      </w:pPr>
+      <w:r>
+        <w:rPr>
+          <w:rFonts w:ascii="Times New Roman" w:hAnsi="Times New Roman" w:cs="Times New Roman"/>
+          <w:color w:val="000000" w:themeColor="text1"/>
+          <w:sz w:val="24"/>
+          <w:szCs w:val="24"/>
+        </w:rPr>
+        <w:drawing>
+          <wp:inline distT="0" distB="0" distL="0" distR="0" wp14:anchorId="70264937" wp14:editId="55C41D1D">
+            <wp:extent cx="5760720" cy="2714625"/>
+            <wp:effectExtent l="0" t="0" r="0" b="9525"/>
+            <wp:docPr id="17" name="Resim 17"/>
+            <wp:cNvGraphicFramePr>
+              <a:graphicFrameLocks xmlns:a="http://schemas.openxmlformats.org/drawingml/2006/main" noChangeAspect="1"/>
+            </wp:cNvGraphicFramePr>
+            <a:graphic xmlns:a="http://schemas.openxmlformats.org/drawingml/2006/main">
+              <a:graphicData uri="http://schemas.openxmlformats.org/drawingml/2006/picture">
+                <pic:pic xmlns:pic="http://schemas.openxmlformats.org/drawingml/2006/picture">
+                  <pic:nvPicPr>
+                    <pic:cNvPr id="1" name=""/>
+                    <pic:cNvPicPr/>
+                  </pic:nvPicPr>
+                  <pic:blipFill>
+                    <a:blip r:embed="rId34"/>
+                    <a:stretch>
+                      <a:fillRect/>
+                    </a:stretch>
+                  </pic:blipFill>
+                  <pic:spPr>
+                    <a:xfrm>
+                      <a:off x="0" y="0"/>
+                      <a:ext cx="5760720" cy="2714625"/>
+                    </a:xfrm>
+                    <a:prstGeom prst="rect">
+                      <a:avLst/>
+                    </a:prstGeom>
+                  </pic:spPr>
+                </pic:pic>
+              </a:graphicData>
+            </a:graphic>
+          </wp:inline>
+        </w:drawing>
+      </w:r>
+    </w:p>
+    <w:p>
+      <w:pPr>
+        <w:jc w:val="center"/>
+        <w:rPr>
+          <w:rFonts w:ascii="Times New Roman" w:hAnsi="Times New Roman" w:cs="Times New Roman"/>
+          <w:color w:val="000000" w:themeColor="text1"/>
+          <w:sz w:val="24"/>
+          <w:szCs w:val="24"/>
+        </w:rPr>
+      </w:pPr>
+      <w:r>
+        <w:rPr>
+          <w:rFonts w:ascii="Times New Roman" w:hAnsi="Times New Roman" w:cs="Times New Roman"/>
+          <w:color w:val="000000" w:themeColor="text1"/>
+          <w:sz w:val="24"/>
+          <w:szCs w:val="24"/>
+        </w:rPr>
+        <w:t xml:space="preserve">Figure </w:t>
+      </w:r>
+      <w:r>
+        <w:rPr>
+          <w:rFonts w:ascii="Times New Roman" w:hAnsi="Times New Roman" w:cs="Times New Roman"/>
+          <w:color w:val="000000" w:themeColor="text1"/>
+          <w:sz w:val="24"/>
+          <w:szCs w:val="24"/>
+        </w:rPr>
+        <w:t>23</w:t>
+      </w:r>
+      <w:r>
+        <w:rPr>
+          <w:rFonts w:ascii="Times New Roman" w:hAnsi="Times New Roman" w:cs="Times New Roman"/>
+          <w:color w:val="000000" w:themeColor="text1"/>
+          <w:sz w:val="24"/>
+          <w:szCs w:val="24"/>
+        </w:rPr>
+        <w:t>: Current waveform of Phase A</w:t>
+      </w:r>
+    </w:p>
+    <w:p>
+      <w:pPr>
+        <w:jc w:val="both"/>
+        <w:rPr>
+          <w:rFonts w:ascii="Times New Roman" w:hAnsi="Times New Roman" w:cs="Times New Roman"/>
+          <w:color w:val="000000" w:themeColor="text1"/>
+          <w:sz w:val="24"/>
+          <w:szCs w:val="24"/>
+        </w:rPr>
+      </w:pPr>
+    </w:p>
+    <w:p>
+      <w:pPr>
+        <w:jc w:val="both"/>
+        <w:rPr>
+          <w:rFonts w:ascii="Times New Roman" w:hAnsi="Times New Roman" w:cs="Times New Roman"/>
+          <w:color w:val="000000" w:themeColor="text1"/>
+          <w:sz w:val="24"/>
+          <w:szCs w:val="24"/>
+        </w:rPr>
+      </w:pPr>
+    </w:p>
+    <w:p>
+      <w:pPr>
+        <w:jc w:val="both"/>
+        <w:rPr>
+          <w:rFonts w:ascii="Times New Roman" w:hAnsi="Times New Roman" w:cs="Times New Roman"/>
+          <w:color w:val="000000" w:themeColor="text1"/>
+          <w:sz w:val="24"/>
+          <w:szCs w:val="24"/>
+        </w:rPr>
+      </w:pPr>
+      <w:r>
+        <w:rPr>
+          <w:rFonts w:ascii="Times New Roman" w:hAnsi="Times New Roman" w:cs="Times New Roman"/>
+          <w:color w:val="000000" w:themeColor="text1"/>
+          <w:sz w:val="24"/>
+          <w:szCs w:val="24"/>
+        </w:rPr>
+        <w:lastRenderedPageBreak/>
+        <w:drawing>
+          <wp:inline distT="0" distB="0" distL="0" distR="0" wp14:anchorId="0EF06D21" wp14:editId="6E05905D">
+            <wp:extent cx="5760720" cy="2714625"/>
+            <wp:effectExtent l="0" t="0" r="0" b="9525"/>
+            <wp:docPr id="20" name="Resim 20"/>
+            <wp:cNvGraphicFramePr>
+              <a:graphicFrameLocks xmlns:a="http://schemas.openxmlformats.org/drawingml/2006/main" noChangeAspect="1"/>
+            </wp:cNvGraphicFramePr>
+            <a:graphic xmlns:a="http://schemas.openxmlformats.org/drawingml/2006/main">
+              <a:graphicData uri="http://schemas.openxmlformats.org/drawingml/2006/picture">
+                <pic:pic xmlns:pic="http://schemas.openxmlformats.org/drawingml/2006/picture">
+                  <pic:nvPicPr>
+                    <pic:cNvPr id="1" name=""/>
+                    <pic:cNvPicPr/>
+                  </pic:nvPicPr>
+                  <pic:blipFill>
+                    <a:blip r:embed="rId35"/>
+                    <a:stretch>
+                      <a:fillRect/>
+                    </a:stretch>
+                  </pic:blipFill>
+                  <pic:spPr>
+                    <a:xfrm>
+                      <a:off x="0" y="0"/>
+                      <a:ext cx="5760720" cy="2714625"/>
+                    </a:xfrm>
+                    <a:prstGeom prst="rect">
+                      <a:avLst/>
+                    </a:prstGeom>
+                  </pic:spPr>
+                </pic:pic>
+              </a:graphicData>
+            </a:graphic>
+          </wp:inline>
+        </w:drawing>
+      </w:r>
+    </w:p>
+    <w:p>
+      <w:pPr>
+        <w:jc w:val="center"/>
+        <w:rPr>
+          <w:rFonts w:ascii="Times New Roman" w:hAnsi="Times New Roman" w:cs="Times New Roman"/>
+          <w:color w:val="000000" w:themeColor="text1"/>
+          <w:sz w:val="24"/>
+          <w:szCs w:val="24"/>
+        </w:rPr>
+      </w:pPr>
+      <w:r>
+        <w:rPr>
+          <w:rFonts w:ascii="Times New Roman" w:hAnsi="Times New Roman" w:cs="Times New Roman"/>
+          <w:color w:val="000000" w:themeColor="text1"/>
+          <w:sz w:val="24"/>
+          <w:szCs w:val="24"/>
+        </w:rPr>
+        <w:t xml:space="preserve">Figure </w:t>
+      </w:r>
+      <w:r>
+        <w:rPr>
+          <w:rFonts w:ascii="Times New Roman" w:hAnsi="Times New Roman" w:cs="Times New Roman"/>
+          <w:color w:val="000000" w:themeColor="text1"/>
+          <w:sz w:val="24"/>
+          <w:szCs w:val="24"/>
+        </w:rPr>
+        <w:t>24</w:t>
+      </w:r>
+      <w:r>
+        <w:rPr>
+          <w:rFonts w:ascii="Times New Roman" w:hAnsi="Times New Roman" w:cs="Times New Roman"/>
+          <w:color w:val="000000" w:themeColor="text1"/>
+          <w:sz w:val="24"/>
+          <w:szCs w:val="24"/>
+        </w:rPr>
+        <w:t xml:space="preserve">: Current waveform of </w:t>
+      </w:r>
+      <w:r>
+        <w:rPr>
+          <w:rFonts w:ascii="Times New Roman" w:hAnsi="Times New Roman" w:cs="Times New Roman"/>
+          <w:color w:val="000000" w:themeColor="text1"/>
+          <w:sz w:val="24"/>
+          <w:szCs w:val="24"/>
+        </w:rPr>
+        <w:t>Neutral wire</w:t>
+      </w:r>
+    </w:p>
+    <w:p>
+      <w:pPr>
+        <w:jc w:val="center"/>
+        <w:rPr>
+          <w:rFonts w:ascii="Times New Roman" w:hAnsi="Times New Roman" w:cs="Times New Roman"/>
+          <w:color w:val="000000" w:themeColor="text1"/>
+          <w:sz w:val="24"/>
+          <w:szCs w:val="24"/>
+        </w:rPr>
+      </w:pPr>
+    </w:p>
+    <w:p>
+      <w:pPr>
+        <w:jc w:val="both"/>
+        <w:rPr>
+          <w:rFonts w:ascii="Times New Roman" w:hAnsi="Times New Roman" w:cs="Times New Roman"/>
+          <w:color w:val="000000" w:themeColor="text1"/>
+          <w:sz w:val="24"/>
+          <w:szCs w:val="24"/>
+        </w:rPr>
+      </w:pPr>
+      <w:r>
+        <w:rPr>
+          <w:rFonts w:ascii="Times New Roman" w:hAnsi="Times New Roman" w:cs="Times New Roman"/>
+          <w:color w:val="000000" w:themeColor="text1"/>
+          <w:sz w:val="24"/>
+          <w:szCs w:val="24"/>
+        </w:rPr>
+        <w:drawing>
+          <wp:inline distT="0" distB="0" distL="0" distR="0" wp14:anchorId="5831508A" wp14:editId="76EBA515">
+            <wp:extent cx="5570220" cy="2624856"/>
+            <wp:effectExtent l="0" t="0" r="0" b="4445"/>
+            <wp:docPr id="31" name="Resim 31"/>
+            <wp:cNvGraphicFramePr>
+              <a:graphicFrameLocks xmlns:a="http://schemas.openxmlformats.org/drawingml/2006/main" noChangeAspect="1"/>
+            </wp:cNvGraphicFramePr>
+            <a:graphic xmlns:a="http://schemas.openxmlformats.org/drawingml/2006/main">
+              <a:graphicData uri="http://schemas.openxmlformats.org/drawingml/2006/picture">
+                <pic:pic xmlns:pic="http://schemas.openxmlformats.org/drawingml/2006/picture">
+                  <pic:nvPicPr>
+                    <pic:cNvPr id="1" name=""/>
+                    <pic:cNvPicPr/>
+                  </pic:nvPicPr>
+                  <pic:blipFill>
+                    <a:blip r:embed="rId36"/>
+                    <a:stretch>
+                      <a:fillRect/>
+                    </a:stretch>
+                  </pic:blipFill>
+                  <pic:spPr>
+                    <a:xfrm>
+                      <a:off x="0" y="0"/>
+                      <a:ext cx="5574321" cy="2626788"/>
+                    </a:xfrm>
+                    <a:prstGeom prst="rect">
+                      <a:avLst/>
+                    </a:prstGeom>
+                  </pic:spPr>
+                </pic:pic>
+              </a:graphicData>
+            </a:graphic>
+          </wp:inline>
+        </w:drawing>
+      </w:r>
+    </w:p>
+    <w:p>
+      <w:pPr>
+        <w:jc w:val="center"/>
+        <w:rPr>
+          <w:rFonts w:ascii="Times New Roman" w:hAnsi="Times New Roman" w:cs="Times New Roman"/>
+          <w:color w:val="000000" w:themeColor="text1"/>
+          <w:sz w:val="24"/>
+          <w:szCs w:val="24"/>
+        </w:rPr>
+      </w:pPr>
+      <w:r>
+        <w:rPr>
+          <w:rFonts w:ascii="Times New Roman" w:hAnsi="Times New Roman" w:cs="Times New Roman"/>
+          <w:color w:val="000000" w:themeColor="text1"/>
+          <w:sz w:val="24"/>
+          <w:szCs w:val="24"/>
+        </w:rPr>
+        <w:t xml:space="preserve">Figure </w:t>
+      </w:r>
+      <w:r>
+        <w:rPr>
+          <w:rFonts w:ascii="Times New Roman" w:hAnsi="Times New Roman" w:cs="Times New Roman"/>
+          <w:color w:val="000000" w:themeColor="text1"/>
+          <w:sz w:val="24"/>
+          <w:szCs w:val="24"/>
+        </w:rPr>
+        <w:t>25</w:t>
+      </w:r>
+      <w:r>
+        <w:rPr>
+          <w:rFonts w:ascii="Times New Roman" w:hAnsi="Times New Roman" w:cs="Times New Roman"/>
+          <w:color w:val="000000" w:themeColor="text1"/>
+          <w:sz w:val="24"/>
+          <w:szCs w:val="24"/>
+        </w:rPr>
+        <w:t xml:space="preserve">: </w:t>
+      </w:r>
+      <w:r>
+        <w:rPr>
+          <w:rFonts w:ascii="Times New Roman" w:hAnsi="Times New Roman" w:cs="Times New Roman"/>
+          <w:color w:val="000000" w:themeColor="text1"/>
+          <w:sz w:val="24"/>
+          <w:szCs w:val="24"/>
+        </w:rPr>
+        <w:t>Voltage</w:t>
+      </w:r>
+      <w:r>
+        <w:rPr>
+          <w:rFonts w:ascii="Times New Roman" w:hAnsi="Times New Roman" w:cs="Times New Roman"/>
+          <w:color w:val="000000" w:themeColor="text1"/>
+          <w:sz w:val="24"/>
+          <w:szCs w:val="24"/>
+        </w:rPr>
+        <w:t xml:space="preserve"> waveform of </w:t>
+      </w:r>
+      <w:r>
+        <w:rPr>
+          <w:rFonts w:ascii="Times New Roman" w:hAnsi="Times New Roman" w:cs="Times New Roman"/>
+          <w:color w:val="000000" w:themeColor="text1"/>
+          <w:sz w:val="24"/>
+          <w:szCs w:val="24"/>
+        </w:rPr>
+        <w:t>Diode Bridge 1</w:t>
+      </w:r>
+    </w:p>
+    <w:p>
+      <w:pPr>
+        <w:jc w:val="center"/>
+        <w:rPr>
+          <w:rFonts w:ascii="Times New Roman" w:hAnsi="Times New Roman" w:cs="Times New Roman"/>
+          <w:color w:val="000000" w:themeColor="text1"/>
+          <w:sz w:val="24"/>
+          <w:szCs w:val="24"/>
+        </w:rPr>
+      </w:pPr>
+    </w:p>
+    <w:p>
+      <w:pPr>
+        <w:jc w:val="both"/>
+        <w:rPr>
+          <w:rFonts w:ascii="Times New Roman" w:hAnsi="Times New Roman" w:cs="Times New Roman"/>
+          <w:color w:val="000000" w:themeColor="text1"/>
+          <w:sz w:val="24"/>
+          <w:szCs w:val="24"/>
+        </w:rPr>
+      </w:pPr>
+      <w:r>
+        <w:rPr>
+          <w:rFonts w:ascii="Times New Roman" w:hAnsi="Times New Roman" w:cs="Times New Roman"/>
+          <w:color w:val="000000" w:themeColor="text1"/>
+          <w:sz w:val="24"/>
+          <w:szCs w:val="24"/>
+        </w:rPr>
+        <w:drawing>
+          <wp:inline distT="0" distB="0" distL="0" distR="0" wp14:anchorId="122F955C" wp14:editId="468197C1">
+            <wp:extent cx="5600700" cy="2639219"/>
+            <wp:effectExtent l="0" t="0" r="0" b="8890"/>
+            <wp:docPr id="26" name="Resim 26"/>
+            <wp:cNvGraphicFramePr>
+              <a:graphicFrameLocks xmlns:a="http://schemas.openxmlformats.org/drawingml/2006/main" noChangeAspect="1"/>
+            </wp:cNvGraphicFramePr>
+            <a:graphic xmlns:a="http://schemas.openxmlformats.org/drawingml/2006/main">
+              <a:graphicData uri="http://schemas.openxmlformats.org/drawingml/2006/picture">
+                <pic:pic xmlns:pic="http://schemas.openxmlformats.org/drawingml/2006/picture">
+                  <pic:nvPicPr>
+                    <pic:cNvPr id="1" name=""/>
+                    <pic:cNvPicPr/>
+                  </pic:nvPicPr>
+                  <pic:blipFill>
+                    <a:blip r:embed="rId37"/>
+                    <a:stretch>
+                      <a:fillRect/>
+                    </a:stretch>
+                  </pic:blipFill>
+                  <pic:spPr>
+                    <a:xfrm>
+                      <a:off x="0" y="0"/>
+                      <a:ext cx="5605515" cy="2641488"/>
+                    </a:xfrm>
+                    <a:prstGeom prst="rect">
+                      <a:avLst/>
+                    </a:prstGeom>
+                  </pic:spPr>
+                </pic:pic>
+              </a:graphicData>
+            </a:graphic>
+          </wp:inline>
+        </w:drawing>
+      </w:r>
+    </w:p>
+    <w:p>
+      <w:pPr>
+        <w:jc w:val="center"/>
+        <w:rPr>
+          <w:rFonts w:ascii="Times New Roman" w:hAnsi="Times New Roman" w:cs="Times New Roman"/>
+          <w:color w:val="000000" w:themeColor="text1"/>
+          <w:sz w:val="24"/>
+          <w:szCs w:val="24"/>
+        </w:rPr>
+      </w:pPr>
+      <w:r>
+        <w:rPr>
+          <w:rFonts w:ascii="Times New Roman" w:hAnsi="Times New Roman" w:cs="Times New Roman"/>
+          <w:color w:val="000000" w:themeColor="text1"/>
+          <w:sz w:val="24"/>
+          <w:szCs w:val="24"/>
+        </w:rPr>
+        <w:t xml:space="preserve">Figure </w:t>
+      </w:r>
+      <w:r>
+        <w:rPr>
+          <w:rFonts w:ascii="Times New Roman" w:hAnsi="Times New Roman" w:cs="Times New Roman"/>
+          <w:color w:val="000000" w:themeColor="text1"/>
+          <w:sz w:val="24"/>
+          <w:szCs w:val="24"/>
+        </w:rPr>
+        <w:t>26</w:t>
+      </w:r>
+      <w:r>
+        <w:rPr>
+          <w:rFonts w:ascii="Times New Roman" w:hAnsi="Times New Roman" w:cs="Times New Roman"/>
+          <w:color w:val="000000" w:themeColor="text1"/>
+          <w:sz w:val="24"/>
+          <w:szCs w:val="24"/>
+        </w:rPr>
+        <w:t>: Voltage waveform of Diode Bridge 1</w:t>
+      </w:r>
+      <w:r>
+        <w:rPr>
+          <w:rFonts w:ascii="Times New Roman" w:hAnsi="Times New Roman" w:cs="Times New Roman"/>
+          <w:color w:val="000000" w:themeColor="text1"/>
+          <w:sz w:val="24"/>
+          <w:szCs w:val="24"/>
+        </w:rPr>
+        <w:t xml:space="preserve"> zoomed in</w:t>
+      </w:r>
+    </w:p>
+    <w:p>
+      <w:pPr>
+        <w:jc w:val="both"/>
+        <w:rPr>
+          <w:rFonts w:ascii="Times New Roman" w:hAnsi="Times New Roman" w:cs="Times New Roman"/>
+          <w:color w:val="000000" w:themeColor="text1"/>
+          <w:sz w:val="24"/>
+          <w:szCs w:val="24"/>
+        </w:rPr>
+      </w:pPr>
+    </w:p>
+    <w:p>
+      <w:pPr>
+        <w:jc w:val="both"/>
+        <w:rPr>
+          <w:rFonts w:ascii="Times New Roman" w:hAnsi="Times New Roman" w:cs="Times New Roman"/>
+          <w:color w:val="000000" w:themeColor="text1"/>
+          <w:sz w:val="24"/>
+          <w:szCs w:val="24"/>
+        </w:rPr>
+      </w:pPr>
+      <w:r>
+        <w:rPr>
+          <w:rFonts w:ascii="Times New Roman" w:hAnsi="Times New Roman" w:cs="Times New Roman"/>
+          <w:color w:val="000000" w:themeColor="text1"/>
+          <w:sz w:val="24"/>
+          <w:szCs w:val="24"/>
+        </w:rPr>
+        <w:t>3.2-  Note that following values are found using Signal Statistics part of Simulink/Scope.</w:t>
+      </w:r>
+    </w:p>
+    <w:p>
+      <w:pPr>
+        <w:jc w:val="both"/>
+        <w:rPr>
+          <w:rFonts w:ascii="Times New Roman" w:hAnsi="Times New Roman" w:cs="Times New Roman"/>
+          <w:color w:val="000000" w:themeColor="text1"/>
+          <w:sz w:val="24"/>
+          <w:szCs w:val="24"/>
+        </w:rPr>
+      </w:pPr>
+    </w:p>
+    <w:tbl>
+      <w:tblPr>
+        <w:tblStyle w:val="DzTablo1"/>
+        <w:tblW w:w="0" w:type="auto"/>
+        <w:tblLook w:val="04A0" w:firstRow="1" w:lastRow="0" w:firstColumn="1" w:lastColumn="0" w:noHBand="0" w:noVBand="1"/>
+      </w:tblPr>
+      <w:tblGrid>
+        <w:gridCol w:w="4531"/>
+        <w:gridCol w:w="4531"/>
+      </w:tblGrid>
+      <w:tr>
+        <w:trPr>
+          <w:cnfStyle w:val="100000000000" w:firstRow="1" w:lastRow="0" w:firstColumn="0" w:lastColumn="0" w:oddVBand="0" w:evenVBand="0" w:oddHBand="0" w:evenHBand="0" w:firstRowFirstColumn="0" w:firstRowLastColumn="0" w:lastRowFirstColumn="0" w:lastRowLastColumn="0"/>
+        </w:trPr>
+        <w:tc>
+          <w:tcPr>
+            <w:cnfStyle w:val="001000000000" w:firstRow="0" w:lastRow="0" w:firstColumn="1" w:lastColumn="0" w:oddVBand="0" w:evenVBand="0" w:oddHBand="0" w:evenHBand="0" w:firstRowFirstColumn="0" w:firstRowLastColumn="0" w:lastRowFirstColumn="0" w:lastRowLastColumn="0"/>
+            <w:tcW w:w="4531" w:type="dxa"/>
+          </w:tcPr>
+          <w:p>
+            <w:pPr>
+              <w:jc w:val="center"/>
+              <w:rPr>
+                <w:rFonts w:ascii="Times New Roman" w:hAnsi="Times New Roman" w:cs="Times New Roman"/>
+                <w:color w:val="000000" w:themeColor="text1"/>
+                <w:sz w:val="24"/>
+                <w:szCs w:val="24"/>
+              </w:rPr>
+            </w:pPr>
+            <w:r>
+              <w:rPr>
+                <w:rFonts w:ascii="Times New Roman" w:hAnsi="Times New Roman" w:cs="Times New Roman"/>
+                <w:color w:val="000000" w:themeColor="text1"/>
+                <w:sz w:val="24"/>
+                <w:szCs w:val="24"/>
+              </w:rPr>
+              <w:t>Line</w:t>
+            </w:r>
+          </w:p>
+        </w:tc>
+        <w:tc>
+          <w:tcPr>
+            <w:tcW w:w="4531" w:type="dxa"/>
+          </w:tcPr>
+          <w:p>
+            <w:pPr>
+              <w:jc w:val="center"/>
+              <w:cnfStyle w:val="100000000000" w:firstRow="1" w:lastRow="0" w:firstColumn="0" w:lastColumn="0" w:oddVBand="0" w:evenVBand="0" w:oddHBand="0" w:evenHBand="0" w:firstRowFirstColumn="0" w:firstRowLastColumn="0" w:lastRowFirstColumn="0" w:lastRowLastColumn="0"/>
+              <w:rPr>
+                <w:rFonts w:ascii="Times New Roman" w:hAnsi="Times New Roman" w:cs="Times New Roman"/>
+                <w:color w:val="000000" w:themeColor="text1"/>
+                <w:sz w:val="24"/>
+                <w:szCs w:val="24"/>
+              </w:rPr>
+            </w:pPr>
+            <w:r>
+              <w:rPr>
+                <w:rFonts w:ascii="Times New Roman" w:hAnsi="Times New Roman" w:cs="Times New Roman"/>
+                <w:color w:val="000000" w:themeColor="text1"/>
+                <w:sz w:val="24"/>
+                <w:szCs w:val="24"/>
+              </w:rPr>
+              <w:t>I</w:t>
+            </w:r>
+            <w:r>
+              <w:rPr>
+                <w:rFonts w:ascii="Times New Roman" w:hAnsi="Times New Roman" w:cs="Times New Roman"/>
+                <w:color w:val="000000" w:themeColor="text1"/>
+                <w:sz w:val="24"/>
+                <w:szCs w:val="24"/>
+                <w:vertAlign w:val="subscript"/>
+              </w:rPr>
+              <w:t>RMS</w:t>
+            </w:r>
+            <w:r>
+              <w:rPr>
+                <w:rFonts w:ascii="Times New Roman" w:hAnsi="Times New Roman" w:cs="Times New Roman"/>
+                <w:color w:val="000000" w:themeColor="text1"/>
+                <w:sz w:val="24"/>
+                <w:szCs w:val="24"/>
+              </w:rPr>
+              <w:t xml:space="preserve"> (A)</w:t>
+            </w:r>
+          </w:p>
+        </w:tc>
+      </w:tr>
+      <w:tr>
+        <w:trPr>
+          <w:cnfStyle w:val="000000100000" w:firstRow="0" w:lastRow="0" w:firstColumn="0" w:lastColumn="0" w:oddVBand="0" w:evenVBand="0" w:oddHBand="1" w:evenHBand="0" w:firstRowFirstColumn="0" w:firstRowLastColumn="0" w:lastRowFirstColumn="0" w:lastRowLastColumn="0"/>
+        </w:trPr>
+        <w:tc>
+          <w:tcPr>
+            <w:cnfStyle w:val="001000000000" w:firstRow="0" w:lastRow="0" w:firstColumn="1" w:lastColumn="0" w:oddVBand="0" w:evenVBand="0" w:oddHBand="0" w:evenHBand="0" w:firstRowFirstColumn="0" w:firstRowLastColumn="0" w:lastRowFirstColumn="0" w:lastRowLastColumn="0"/>
+            <w:tcW w:w="4531" w:type="dxa"/>
+          </w:tcPr>
+          <w:p>
+            <w:pPr>
+              <w:jc w:val="center"/>
+              <w:rPr>
+                <w:rFonts w:ascii="Times New Roman" w:hAnsi="Times New Roman" w:cs="Times New Roman"/>
+                <w:b w:val="0"/>
+                <w:color w:val="000000" w:themeColor="text1"/>
+                <w:sz w:val="24"/>
+                <w:szCs w:val="24"/>
+              </w:rPr>
+            </w:pPr>
+            <w:r>
+              <w:rPr>
+                <w:rFonts w:ascii="Times New Roman" w:hAnsi="Times New Roman" w:cs="Times New Roman"/>
+                <w:b w:val="0"/>
+                <w:color w:val="000000" w:themeColor="text1"/>
+                <w:sz w:val="24"/>
+                <w:szCs w:val="24"/>
+              </w:rPr>
+              <w:t>Phase A</w:t>
+            </w:r>
+          </w:p>
+        </w:tc>
+        <w:tc>
+          <w:tcPr>
+            <w:tcW w:w="4531" w:type="dxa"/>
+          </w:tcPr>
+          <w:p>
+            <w:pPr>
+              <w:jc w:val="center"/>
+              <w:cnfStyle w:val="000000100000" w:firstRow="0" w:lastRow="0" w:firstColumn="0" w:lastColumn="0" w:oddVBand="0" w:evenVBand="0" w:oddHBand="1" w:evenHBand="0" w:firstRowFirstColumn="0" w:firstRowLastColumn="0" w:lastRowFirstColumn="0" w:lastRowLastColumn="0"/>
+              <w:rPr>
+                <w:rFonts w:ascii="Times New Roman" w:hAnsi="Times New Roman" w:cs="Times New Roman"/>
+                <w:color w:val="000000" w:themeColor="text1"/>
+                <w:sz w:val="24"/>
+                <w:szCs w:val="24"/>
+              </w:rPr>
+            </w:pPr>
+            <w:r>
+              <w:rPr>
+                <w:rFonts w:ascii="Times New Roman" w:hAnsi="Times New Roman" w:cs="Times New Roman"/>
+                <w:color w:val="000000" w:themeColor="text1"/>
+                <w:sz w:val="24"/>
+                <w:szCs w:val="24"/>
+              </w:rPr>
+              <w:t>4.35</w:t>
+            </w:r>
+          </w:p>
+        </w:tc>
+      </w:tr>
+      <w:tr>
+        <w:tc>
+          <w:tcPr>
+            <w:cnfStyle w:val="001000000000" w:firstRow="0" w:lastRow="0" w:firstColumn="1" w:lastColumn="0" w:oddVBand="0" w:evenVBand="0" w:oddHBand="0" w:evenHBand="0" w:firstRowFirstColumn="0" w:firstRowLastColumn="0" w:lastRowFirstColumn="0" w:lastRowLastColumn="0"/>
+            <w:tcW w:w="4531" w:type="dxa"/>
+          </w:tcPr>
+          <w:p>
+            <w:pPr>
+              <w:jc w:val="center"/>
+              <w:rPr>
+                <w:rFonts w:ascii="Times New Roman" w:hAnsi="Times New Roman" w:cs="Times New Roman"/>
+                <w:b w:val="0"/>
+                <w:color w:val="000000" w:themeColor="text1"/>
+                <w:sz w:val="24"/>
+                <w:szCs w:val="24"/>
+              </w:rPr>
+            </w:pPr>
+            <w:r>
+              <w:rPr>
+                <w:rFonts w:ascii="Times New Roman" w:hAnsi="Times New Roman" w:cs="Times New Roman"/>
+                <w:b w:val="0"/>
+                <w:color w:val="000000" w:themeColor="text1"/>
+                <w:sz w:val="24"/>
+                <w:szCs w:val="24"/>
+              </w:rPr>
+              <w:t>Phase B</w:t>
+            </w:r>
+          </w:p>
+        </w:tc>
+        <w:tc>
+          <w:tcPr>
+            <w:tcW w:w="4531" w:type="dxa"/>
+          </w:tcPr>
+          <w:p>
+            <w:pPr>
+              <w:jc w:val="center"/>
+              <w:cnfStyle w:val="000000000000" w:firstRow="0" w:lastRow="0" w:firstColumn="0" w:lastColumn="0" w:oddVBand="0" w:evenVBand="0" w:oddHBand="0" w:evenHBand="0" w:firstRowFirstColumn="0" w:firstRowLastColumn="0" w:lastRowFirstColumn="0" w:lastRowLastColumn="0"/>
+              <w:rPr>
+                <w:rFonts w:ascii="Times New Roman" w:hAnsi="Times New Roman" w:cs="Times New Roman"/>
+                <w:color w:val="000000" w:themeColor="text1"/>
+                <w:sz w:val="24"/>
+                <w:szCs w:val="24"/>
+              </w:rPr>
+            </w:pPr>
+            <w:r>
+              <w:rPr>
+                <w:rFonts w:ascii="Times New Roman" w:hAnsi="Times New Roman" w:cs="Times New Roman"/>
+                <w:color w:val="000000" w:themeColor="text1"/>
+                <w:sz w:val="24"/>
+                <w:szCs w:val="24"/>
+              </w:rPr>
+              <w:t>4.29</w:t>
+            </w:r>
+          </w:p>
+        </w:tc>
+      </w:tr>
+      <w:tr>
+        <w:trPr>
+          <w:cnfStyle w:val="000000100000" w:firstRow="0" w:lastRow="0" w:firstColumn="0" w:lastColumn="0" w:oddVBand="0" w:evenVBand="0" w:oddHBand="1" w:evenHBand="0" w:firstRowFirstColumn="0" w:firstRowLastColumn="0" w:lastRowFirstColumn="0" w:lastRowLastColumn="0"/>
+        </w:trPr>
+        <w:tc>
+          <w:tcPr>
+            <w:cnfStyle w:val="001000000000" w:firstRow="0" w:lastRow="0" w:firstColumn="1" w:lastColumn="0" w:oddVBand="0" w:evenVBand="0" w:oddHBand="0" w:evenHBand="0" w:firstRowFirstColumn="0" w:firstRowLastColumn="0" w:lastRowFirstColumn="0" w:lastRowLastColumn="0"/>
+            <w:tcW w:w="4531" w:type="dxa"/>
+          </w:tcPr>
+          <w:p>
+            <w:pPr>
+              <w:jc w:val="center"/>
+              <w:rPr>
+                <w:rFonts w:ascii="Times New Roman" w:hAnsi="Times New Roman" w:cs="Times New Roman"/>
+                <w:b w:val="0"/>
+                <w:color w:val="000000" w:themeColor="text1"/>
+                <w:sz w:val="24"/>
+                <w:szCs w:val="24"/>
+              </w:rPr>
+            </w:pPr>
+            <w:r>
+              <w:rPr>
+                <w:rFonts w:ascii="Times New Roman" w:hAnsi="Times New Roman" w:cs="Times New Roman"/>
+                <w:b w:val="0"/>
+                <w:color w:val="000000" w:themeColor="text1"/>
+                <w:sz w:val="24"/>
+                <w:szCs w:val="24"/>
+              </w:rPr>
+              <w:t>Phase C</w:t>
+            </w:r>
+          </w:p>
+        </w:tc>
+        <w:tc>
+          <w:tcPr>
+            <w:tcW w:w="4531" w:type="dxa"/>
+          </w:tcPr>
+          <w:p>
+            <w:pPr>
+              <w:jc w:val="center"/>
+              <w:cnfStyle w:val="000000100000" w:firstRow="0" w:lastRow="0" w:firstColumn="0" w:lastColumn="0" w:oddVBand="0" w:evenVBand="0" w:oddHBand="1" w:evenHBand="0" w:firstRowFirstColumn="0" w:firstRowLastColumn="0" w:lastRowFirstColumn="0" w:lastRowLastColumn="0"/>
+              <w:rPr>
+                <w:rFonts w:ascii="Times New Roman" w:hAnsi="Times New Roman" w:cs="Times New Roman"/>
+                <w:color w:val="000000" w:themeColor="text1"/>
+                <w:sz w:val="24"/>
+                <w:szCs w:val="24"/>
+              </w:rPr>
+            </w:pPr>
+            <w:r>
+              <w:rPr>
+                <w:rFonts w:ascii="Times New Roman" w:hAnsi="Times New Roman" w:cs="Times New Roman"/>
+                <w:color w:val="000000" w:themeColor="text1"/>
+                <w:sz w:val="24"/>
+                <w:szCs w:val="24"/>
+              </w:rPr>
+              <w:t>4.35</w:t>
+            </w:r>
+          </w:p>
+        </w:tc>
+      </w:tr>
+      <w:tr>
+        <w:tc>
+          <w:tcPr>
+            <w:cnfStyle w:val="001000000000" w:firstRow="0" w:lastRow="0" w:firstColumn="1" w:lastColumn="0" w:oddVBand="0" w:evenVBand="0" w:oddHBand="0" w:evenHBand="0" w:firstRowFirstColumn="0" w:firstRowLastColumn="0" w:lastRowFirstColumn="0" w:lastRowLastColumn="0"/>
+            <w:tcW w:w="4531" w:type="dxa"/>
+          </w:tcPr>
+          <w:p>
+            <w:pPr>
+              <w:jc w:val="center"/>
+              <w:rPr>
+                <w:rFonts w:ascii="Times New Roman" w:hAnsi="Times New Roman" w:cs="Times New Roman"/>
+                <w:b w:val="0"/>
+                <w:color w:val="000000" w:themeColor="text1"/>
+                <w:sz w:val="24"/>
+                <w:szCs w:val="24"/>
+              </w:rPr>
+            </w:pPr>
+            <w:r>
+              <w:rPr>
+                <w:rFonts w:ascii="Times New Roman" w:hAnsi="Times New Roman" w:cs="Times New Roman"/>
+                <w:b w:val="0"/>
+                <w:color w:val="000000" w:themeColor="text1"/>
+                <w:sz w:val="24"/>
+                <w:szCs w:val="24"/>
+              </w:rPr>
+              <w:t>Neutral Line</w:t>
+            </w:r>
+          </w:p>
+        </w:tc>
+        <w:tc>
+          <w:tcPr>
+            <w:tcW w:w="4531" w:type="dxa"/>
+          </w:tcPr>
+          <w:p>
+            <w:pPr>
+              <w:jc w:val="center"/>
+              <w:cnfStyle w:val="000000000000" w:firstRow="0" w:lastRow="0" w:firstColumn="0" w:lastColumn="0" w:oddVBand="0" w:evenVBand="0" w:oddHBand="0" w:evenHBand="0" w:firstRowFirstColumn="0" w:firstRowLastColumn="0" w:lastRowFirstColumn="0" w:lastRowLastColumn="0"/>
+              <w:rPr>
+                <w:rFonts w:ascii="Times New Roman" w:hAnsi="Times New Roman" w:cs="Times New Roman"/>
+                <w:color w:val="000000" w:themeColor="text1"/>
+                <w:sz w:val="24"/>
+                <w:szCs w:val="24"/>
+              </w:rPr>
+            </w:pPr>
+            <w:r>
+              <w:rPr>
+                <w:rFonts w:ascii="Times New Roman" w:hAnsi="Times New Roman" w:cs="Times New Roman"/>
+                <w:color w:val="000000" w:themeColor="text1"/>
+                <w:sz w:val="24"/>
+                <w:szCs w:val="24"/>
+              </w:rPr>
+              <w:t>7.5</w:t>
+            </w:r>
+          </w:p>
+        </w:tc>
+      </w:tr>
+    </w:tbl>
+    <w:p>
+      <w:pPr>
+        <w:jc w:val="center"/>
+        <w:rPr>
+          <w:rFonts w:ascii="Times New Roman" w:hAnsi="Times New Roman" w:cs="Times New Roman"/>
+          <w:color w:val="000000" w:themeColor="text1"/>
+          <w:sz w:val="24"/>
+          <w:szCs w:val="24"/>
+        </w:rPr>
+      </w:pPr>
+      <w:r>
+        <w:rPr>
+          <w:rFonts w:ascii="Times New Roman" w:hAnsi="Times New Roman" w:cs="Times New Roman"/>
+          <w:color w:val="000000" w:themeColor="text1"/>
+          <w:sz w:val="24"/>
+          <w:szCs w:val="24"/>
+        </w:rPr>
+        <w:t xml:space="preserve">Table 1: </w:t>
+      </w:r>
+      <w:proofErr w:type="spellStart"/>
+      <w:r>
+        <w:rPr>
+          <w:rFonts w:ascii="Times New Roman" w:hAnsi="Times New Roman" w:cs="Times New Roman"/>
+          <w:color w:val="000000" w:themeColor="text1"/>
+          <w:sz w:val="24"/>
+          <w:szCs w:val="24"/>
+        </w:rPr>
+        <w:t>Rms</w:t>
+      </w:r>
+      <w:proofErr w:type="spellEnd"/>
+      <w:r>
+        <w:rPr>
+          <w:rFonts w:ascii="Times New Roman" w:hAnsi="Times New Roman" w:cs="Times New Roman"/>
+          <w:color w:val="000000" w:themeColor="text1"/>
+          <w:sz w:val="24"/>
+          <w:szCs w:val="24"/>
+        </w:rPr>
+        <w:t xml:space="preserve"> values of line currents</w:t>
+      </w:r>
+    </w:p>
+    <w:p>
+      <w:pPr>
+        <w:jc w:val="both"/>
+        <w:rPr>
+          <w:rFonts w:ascii="Times New Roman" w:hAnsi="Times New Roman" w:cs="Times New Roman"/>
+          <w:color w:val="000000" w:themeColor="text1"/>
+          <w:sz w:val="24"/>
+          <w:szCs w:val="24"/>
+        </w:rPr>
+      </w:pPr>
+    </w:p>
+    <w:p>
+      <w:pPr>
+        <w:jc w:val="both"/>
+        <w:rPr>
+          <w:rFonts w:ascii="Times New Roman" w:hAnsi="Times New Roman" w:cs="Times New Roman"/>
+          <w:color w:val="000000" w:themeColor="text1"/>
+          <w:sz w:val="24"/>
+          <w:szCs w:val="24"/>
+        </w:rPr>
+      </w:pPr>
+      <w:r>
+        <w:rPr>
+          <w:rFonts w:ascii="Times New Roman" w:hAnsi="Times New Roman" w:cs="Times New Roman"/>
+          <w:color w:val="000000" w:themeColor="text1"/>
+          <w:sz w:val="24"/>
+          <w:szCs w:val="24"/>
+        </w:rPr>
+        <w:t>As shown in Figure 22, THD is found as %163. RC load and line inductors cause commutation on the circuit. Also, RC load behaves different than RL loads. In RC loads, output behaves like a constant voltage source. Whenever a phase voltage is greater than its output voltage, corresponding diode bridge is operating and there will be a current flow through RC load.</w:t>
+      </w:r>
+    </w:p>
+    <w:p>
+      <w:pPr>
+        <w:jc w:val="both"/>
+        <w:rPr>
+          <w:rFonts w:ascii="Times New Roman" w:hAnsi="Times New Roman" w:cs="Times New Roman"/>
+          <w:color w:val="000000" w:themeColor="text1"/>
+          <w:sz w:val="24"/>
+          <w:szCs w:val="24"/>
+        </w:rPr>
+      </w:pPr>
+    </w:p>
+    <w:p>
+      <w:pPr>
+        <w:jc w:val="both"/>
+        <w:rPr>
+          <w:rFonts w:ascii="Times New Roman" w:hAnsi="Times New Roman" w:cs="Times New Roman"/>
+          <w:sz w:val="24"/>
+          <w:szCs w:val="24"/>
+        </w:rPr>
+      </w:pPr>
+      <w:r>
+        <w:rPr>
+          <w:rFonts w:ascii="Times New Roman" w:hAnsi="Times New Roman" w:cs="Times New Roman"/>
+          <w:color w:val="000000" w:themeColor="text1"/>
+          <w:sz w:val="24"/>
+          <w:szCs w:val="24"/>
+        </w:rPr>
+        <w:t>Neutral wire current is the sum of all phase currents. Since we have 120</w:t>
+      </w:r>
+      <w:r>
+        <w:rPr>
+          <w:rFonts w:ascii="Times New Roman" w:hAnsi="Times New Roman" w:cs="Times New Roman"/>
+          <w:sz w:val="24"/>
+          <w:szCs w:val="24"/>
+        </w:rPr>
+        <w:t>°</w:t>
+      </w:r>
+      <w:r>
+        <w:rPr>
+          <w:rFonts w:ascii="Times New Roman" w:hAnsi="Times New Roman" w:cs="Times New Roman"/>
+          <w:sz w:val="24"/>
+          <w:szCs w:val="24"/>
+        </w:rPr>
+        <w:t xml:space="preserve"> of phase difference, its frequency is 3 times of phase frequencies as shown in Figure 24.</w:t>
+      </w:r>
+    </w:p>
+    <w:p>
+      <w:pPr>
+        <w:jc w:val="both"/>
+        <w:rPr>
+          <w:rFonts w:ascii="Times New Roman" w:hAnsi="Times New Roman" w:cs="Times New Roman"/>
+          <w:sz w:val="24"/>
+          <w:szCs w:val="24"/>
+        </w:rPr>
+      </w:pPr>
+    </w:p>
+    <w:p>
+      <w:pPr>
+        <w:jc w:val="both"/>
+        <w:rPr>
+          <w:rFonts w:ascii="Times New Roman" w:hAnsi="Times New Roman" w:cs="Times New Roman"/>
+          <w:sz w:val="24"/>
+          <w:szCs w:val="24"/>
+        </w:rPr>
+      </w:pPr>
+      <w:r>
+        <w:rPr>
+          <w:rFonts w:ascii="Times New Roman" w:hAnsi="Times New Roman" w:cs="Times New Roman"/>
+          <w:sz w:val="24"/>
+          <w:szCs w:val="24"/>
+        </w:rPr>
+        <w:t>In Figure 25 and 26, output voltages are illustrated. We have little ripples in the output voltage. The ripples can be decreased by using a larger valued capacitance since it would increase the time constant RC. However, we would need to use a bigger capacitor for that case.</w:t>
+      </w:r>
+    </w:p>
+    <w:p>
+      <w:pPr>
+        <w:jc w:val="both"/>
+        <w:rPr>
+          <w:rFonts w:ascii="Times New Roman" w:hAnsi="Times New Roman" w:cs="Times New Roman"/>
+          <w:color w:val="000000" w:themeColor="text1"/>
+          <w:sz w:val="24"/>
+          <w:szCs w:val="24"/>
+        </w:rPr>
+      </w:pPr>
+    </w:p>
+    <w:p>
+      <w:pPr>
+        <w:jc w:val="both"/>
+        <w:rPr>
+          <w:rFonts w:ascii="Times New Roman" w:hAnsi="Times New Roman" w:cs="Times New Roman"/>
+          <w:color w:val="000000" w:themeColor="text1"/>
+          <w:sz w:val="24"/>
+          <w:szCs w:val="24"/>
+        </w:rPr>
+      </w:pPr>
+      <w:r>
+        <w:rPr>
+          <w:rFonts w:ascii="Times New Roman" w:hAnsi="Times New Roman" w:cs="Times New Roman"/>
+          <w:color w:val="000000" w:themeColor="text1"/>
+          <w:sz w:val="24"/>
+          <w:szCs w:val="24"/>
+        </w:rPr>
+        <w:t>Each phase current is about 4.35A. In theory, neutral current is 4</w:t>
+      </w:r>
+      <w:r>
+        <w:rPr>
+          <w:rFonts w:ascii="Times New Roman" w:hAnsi="Times New Roman" w:cs="Times New Roman"/>
+          <w:color w:val="000000" w:themeColor="text1"/>
+          <w:sz w:val="24"/>
+          <w:szCs w:val="24"/>
+        </w:rPr>
+        <w:t>.35*</w:t>
+      </w:r>
+      <w:r>
+        <w:rPr>
+          <w:rFonts w:ascii="Times New Roman" w:hAnsi="Times New Roman" w:cs="Times New Roman"/>
+          <w:sz w:val="24"/>
+          <w:szCs w:val="24"/>
+        </w:rPr>
+        <w:t>√3</w:t>
+      </w:r>
+      <w:r>
+        <w:rPr>
+          <w:rFonts w:ascii="Times New Roman" w:hAnsi="Times New Roman" w:cs="Times New Roman"/>
+          <w:sz w:val="24"/>
+          <w:szCs w:val="24"/>
+        </w:rPr>
+        <w:t>=7.53A which is the case when we measure it from Simulink as shown in Table 1.</w:t>
+      </w:r>
+    </w:p>
+    <w:p>
+      <w:pPr>
+        <w:jc w:val="both"/>
+        <w:rPr>
+          <w:rFonts w:ascii="Times New Roman" w:hAnsi="Times New Roman" w:cs="Times New Roman"/>
+          <w:color w:val="000000" w:themeColor="text1"/>
+          <w:sz w:val="24"/>
+          <w:szCs w:val="24"/>
+        </w:rPr>
+      </w:pPr>
+    </w:p>
+    <w:p>
+      <w:pPr>
+        <w:jc w:val="both"/>
+        <w:rPr>
+          <w:rFonts w:ascii="Times New Roman" w:hAnsi="Times New Roman" w:cs="Times New Roman"/>
+          <w:color w:val="000000" w:themeColor="text1"/>
+          <w:sz w:val="24"/>
+          <w:szCs w:val="24"/>
+          <w:shd w:val="clear" w:color="auto" w:fill="FFFFFF"/>
+        </w:rPr>
+      </w:pPr>
+      <w:r>
+        <w:rPr>
+          <w:rFonts w:ascii="Times New Roman" w:hAnsi="Times New Roman" w:cs="Times New Roman"/>
+          <w:color w:val="000000" w:themeColor="text1"/>
+          <w:sz w:val="24"/>
+          <w:szCs w:val="24"/>
+        </w:rPr>
+        <w:t>3.3-</w:t>
+      </w:r>
+    </w:p>
+    <w:p>
+      <w:pPr>
+        <w:jc w:val="center"/>
+        <w:rPr>
+          <w:rFonts w:ascii="Times New Roman" w:hAnsi="Times New Roman" w:cs="Times New Roman"/>
+          <w:color w:val="000000" w:themeColor="text1"/>
+          <w:sz w:val="24"/>
+          <w:szCs w:val="24"/>
+          <w:shd w:val="clear" w:color="auto" w:fill="FFFFFF"/>
+        </w:rPr>
+      </w:pPr>
+      <w:r>
+        <w:rPr>
+          <w:rFonts w:ascii="Times New Roman" w:hAnsi="Times New Roman" w:cs="Times New Roman"/>
+          <w:noProof/>
+          <w:color w:val="000000" w:themeColor="text1"/>
+          <w:sz w:val="24"/>
+          <w:szCs w:val="24"/>
+          <w:shd w:val="clear" w:color="auto" w:fill="FFFFFF"/>
+          <w:lang w:val="tr-TR" w:eastAsia="tr-TR"/>
+        </w:rPr>
+        <w:drawing>
+          <wp:inline distT="0" distB="0" distL="0" distR="0">
+            <wp:extent cx="5135880" cy="3896635"/>
+            <wp:effectExtent l="0" t="0" r="7620" b="8890"/>
+            <wp:docPr id="45" name="Resim 45"/>
+            <wp:cNvGraphicFramePr>
+              <a:graphicFrameLocks xmlns:a="http://schemas.openxmlformats.org/drawingml/2006/main" noChangeAspect="1"/>
+            </wp:cNvGraphicFramePr>
+            <a:graphic xmlns:a="http://schemas.openxmlformats.org/drawingml/2006/main">
+              <a:graphicData uri="http://schemas.openxmlformats.org/drawingml/2006/picture">
+                <pic:pic xmlns:pic="http://schemas.openxmlformats.org/drawingml/2006/picture">
+                  <pic:nvPicPr>
+                    <pic:cNvPr id="45" name="B28C35F.tmp"/>
+                    <pic:cNvPicPr/>
+                  </pic:nvPicPr>
+                  <pic:blipFill>
+                    <a:blip r:embed="rId38">
+                      <a:extLst>
+                        <a:ext uri="{28A0092B-C50C-407E-A947-70E740481C1C}">
+                          <a14:useLocalDpi xmlns:a14="http://schemas.microsoft.com/office/drawing/2010/main" val="0"/>
+                        </a:ext>
+                      </a:extLst>
+                    </a:blip>
+                    <a:stretch>
+                      <a:fillRect/>
+                    </a:stretch>
+                  </pic:blipFill>
+                  <pic:spPr>
+                    <a:xfrm>
+                      <a:off x="0" y="0"/>
+                      <a:ext cx="5212499" cy="3954766"/>
+                    </a:xfrm>
+                    <a:prstGeom prst="rect">
+                      <a:avLst/>
+                    </a:prstGeom>
+                  </pic:spPr>
+                </pic:pic>
+              </a:graphicData>
+            </a:graphic>
+          </wp:inline>
+        </w:drawing>
+      </w:r>
+    </w:p>
+    <w:p>
+      <w:pPr>
+        <w:jc w:val="center"/>
+        <w:rPr>
+          <w:rFonts w:ascii="Times New Roman" w:hAnsi="Times New Roman" w:cs="Times New Roman"/>
+          <w:color w:val="000000" w:themeColor="text1"/>
+          <w:sz w:val="24"/>
+          <w:szCs w:val="24"/>
+          <w:shd w:val="clear" w:color="auto" w:fill="FFFFFF"/>
+        </w:rPr>
+      </w:pPr>
+      <w:r>
+        <w:rPr>
+          <w:rFonts w:ascii="Times New Roman" w:hAnsi="Times New Roman" w:cs="Times New Roman"/>
+          <w:color w:val="000000" w:themeColor="text1"/>
+          <w:sz w:val="24"/>
+          <w:szCs w:val="24"/>
+          <w:shd w:val="clear" w:color="auto" w:fill="FFFFFF"/>
+        </w:rPr>
+        <w:t>Figure 27</w:t>
+      </w:r>
+      <w:r>
+        <w:rPr>
+          <w:rFonts w:ascii="Times New Roman" w:hAnsi="Times New Roman" w:cs="Times New Roman"/>
+          <w:color w:val="000000" w:themeColor="text1"/>
+          <w:sz w:val="24"/>
+          <w:szCs w:val="24"/>
+          <w:shd w:val="clear" w:color="auto" w:fill="FFFFFF"/>
+        </w:rPr>
+        <w:t>: Schematic of single-phase rectifiers operated with 3Ɵ grid with neutral wire</w:t>
+      </w:r>
+      <w:r>
+        <w:rPr>
+          <w:rFonts w:ascii="Times New Roman" w:hAnsi="Times New Roman" w:cs="Times New Roman"/>
+          <w:color w:val="000000" w:themeColor="text1"/>
+          <w:sz w:val="24"/>
+          <w:szCs w:val="24"/>
+          <w:shd w:val="clear" w:color="auto" w:fill="FFFFFF"/>
+        </w:rPr>
+        <w:t xml:space="preserve"> with L</w:t>
+      </w:r>
+      <w:r>
+        <w:rPr>
+          <w:rFonts w:ascii="Times New Roman" w:hAnsi="Times New Roman" w:cs="Times New Roman"/>
+          <w:color w:val="000000" w:themeColor="text1"/>
+          <w:sz w:val="24"/>
+          <w:szCs w:val="24"/>
+          <w:shd w:val="clear" w:color="auto" w:fill="FFFFFF"/>
+          <w:vertAlign w:val="subscript"/>
+        </w:rPr>
+        <w:t>S</w:t>
+      </w:r>
+      <w:r>
+        <w:rPr>
+          <w:rFonts w:ascii="Times New Roman" w:hAnsi="Times New Roman" w:cs="Times New Roman"/>
+          <w:color w:val="000000" w:themeColor="text1"/>
+          <w:sz w:val="24"/>
+          <w:szCs w:val="24"/>
+          <w:shd w:val="clear" w:color="auto" w:fill="FFFFFF"/>
+        </w:rPr>
+        <w:t>=0.</w:t>
+      </w:r>
+    </w:p>
+    <w:p>
+      <w:pPr>
+        <w:jc w:val="both"/>
+        <w:rPr>
+          <w:rFonts w:ascii="Times New Roman" w:hAnsi="Times New Roman" w:cs="Times New Roman"/>
+          <w:color w:val="000000" w:themeColor="text1"/>
+          <w:sz w:val="24"/>
+          <w:szCs w:val="24"/>
+          <w:shd w:val="clear" w:color="auto" w:fill="FFFFFF"/>
+        </w:rPr>
+      </w:pPr>
+    </w:p>
+    <w:p>
+      <w:pPr>
+        <w:jc w:val="both"/>
+        <w:rPr>
+          <w:rFonts w:ascii="Times New Roman" w:hAnsi="Times New Roman" w:cs="Times New Roman"/>
+          <w:color w:val="000000" w:themeColor="text1"/>
+          <w:sz w:val="24"/>
+          <w:szCs w:val="24"/>
+          <w:shd w:val="clear" w:color="auto" w:fill="FFFFFF"/>
+        </w:rPr>
+      </w:pPr>
+      <w:r>
+        <w:rPr>
+          <w:rFonts w:ascii="Times New Roman" w:hAnsi="Times New Roman" w:cs="Times New Roman"/>
+          <w:color w:val="000000" w:themeColor="text1"/>
+          <w:sz w:val="24"/>
+          <w:szCs w:val="24"/>
+          <w:shd w:val="clear" w:color="auto" w:fill="FFFFFF"/>
+        </w:rPr>
+        <w:t>The same operations are applied for this circuit with L</w:t>
+      </w:r>
+      <w:r>
+        <w:rPr>
+          <w:rFonts w:ascii="Times New Roman" w:hAnsi="Times New Roman" w:cs="Times New Roman"/>
+          <w:color w:val="000000" w:themeColor="text1"/>
+          <w:sz w:val="24"/>
+          <w:szCs w:val="24"/>
+          <w:shd w:val="clear" w:color="auto" w:fill="FFFFFF"/>
+          <w:vertAlign w:val="subscript"/>
+        </w:rPr>
+        <w:t>S</w:t>
+      </w:r>
+      <w:r>
+        <w:rPr>
+          <w:rFonts w:ascii="Times New Roman" w:hAnsi="Times New Roman" w:cs="Times New Roman"/>
+          <w:color w:val="000000" w:themeColor="text1"/>
+          <w:sz w:val="24"/>
+          <w:szCs w:val="24"/>
+          <w:shd w:val="clear" w:color="auto" w:fill="FFFFFF"/>
+        </w:rPr>
+        <w:t>=0 for Power Factor calculations</w:t>
+      </w:r>
+      <w:r>
+        <w:rPr>
+          <w:rFonts w:ascii="Times New Roman" w:hAnsi="Times New Roman" w:cs="Times New Roman"/>
+          <w:color w:val="000000" w:themeColor="text1"/>
+          <w:sz w:val="24"/>
+          <w:szCs w:val="24"/>
+          <w:shd w:val="clear" w:color="auto" w:fill="FFFFFF"/>
+        </w:rPr>
+        <w:t>. As seen from Figure 2</w:t>
+      </w:r>
+      <w:r>
+        <w:rPr>
+          <w:rFonts w:ascii="Times New Roman" w:hAnsi="Times New Roman" w:cs="Times New Roman"/>
+          <w:color w:val="000000" w:themeColor="text1"/>
+          <w:sz w:val="24"/>
+          <w:szCs w:val="24"/>
+          <w:shd w:val="clear" w:color="auto" w:fill="FFFFFF"/>
+        </w:rPr>
+        <w:t>7</w:t>
+      </w:r>
+      <w:r>
+        <w:rPr>
+          <w:rFonts w:ascii="Times New Roman" w:hAnsi="Times New Roman" w:cs="Times New Roman"/>
+          <w:color w:val="000000" w:themeColor="text1"/>
+          <w:sz w:val="24"/>
+          <w:szCs w:val="24"/>
+          <w:shd w:val="clear" w:color="auto" w:fill="FFFFFF"/>
+        </w:rPr>
+        <w:t>, PF = 0.964</w:t>
+      </w:r>
+      <w:r>
+        <w:rPr>
+          <w:rFonts w:ascii="Times New Roman" w:hAnsi="Times New Roman" w:cs="Times New Roman"/>
+          <w:color w:val="000000" w:themeColor="text1"/>
+          <w:sz w:val="24"/>
+          <w:szCs w:val="24"/>
+          <w:shd w:val="clear" w:color="auto" w:fill="FFFFFF"/>
+        </w:rPr>
+        <w:t>.</w:t>
+      </w:r>
+    </w:p>
+    <w:p>
+      <w:pPr>
+        <w:jc w:val="both"/>
+        <w:rPr>
+          <w:rFonts w:ascii="Times New Roman" w:hAnsi="Times New Roman" w:cs="Times New Roman"/>
+          <w:color w:val="000000" w:themeColor="text1"/>
+          <w:sz w:val="24"/>
+          <w:szCs w:val="24"/>
+          <w:shd w:val="clear" w:color="auto" w:fill="FFFFFF"/>
+        </w:rPr>
+      </w:pPr>
+    </w:p>
+    <w:p>
+      <w:pPr>
+        <w:jc w:val="both"/>
+        <w:rPr>
+          <w:rFonts w:ascii="Times New Roman" w:hAnsi="Times New Roman" w:cs="Times New Roman"/>
+          <w:color w:val="000000" w:themeColor="text1"/>
+          <w:sz w:val="24"/>
+          <w:szCs w:val="24"/>
+          <w:shd w:val="clear" w:color="auto" w:fill="FFFFFF"/>
+        </w:rPr>
+      </w:pPr>
+      <w:r>
+        <w:rPr>
+          <w:rFonts w:ascii="Times New Roman" w:hAnsi="Times New Roman" w:cs="Times New Roman"/>
+          <w:color w:val="000000" w:themeColor="text1"/>
+          <w:sz w:val="24"/>
+          <w:szCs w:val="24"/>
+          <w:shd w:val="clear" w:color="auto" w:fill="FFFFFF"/>
+        </w:rPr>
+        <w:t>Note that RMS value calculations will be done from Scope5/Signal statistics.</w:t>
+      </w:r>
+    </w:p>
+    <w:p>
+      <w:pPr>
+        <w:jc w:val="both"/>
+        <w:rPr>
+          <w:rFonts w:ascii="Times New Roman" w:hAnsi="Times New Roman" w:cs="Times New Roman"/>
+          <w:color w:val="000000" w:themeColor="text1"/>
+          <w:sz w:val="24"/>
+          <w:szCs w:val="24"/>
+          <w:shd w:val="clear" w:color="auto" w:fill="FFFFFF"/>
+        </w:rPr>
+      </w:pPr>
+      <w:r>
+        <w:rPr>
+          <w:rFonts w:ascii="Times New Roman" w:hAnsi="Times New Roman" w:cs="Times New Roman"/>
+          <w:noProof/>
+          <w:color w:val="000000" w:themeColor="text1"/>
+          <w:sz w:val="24"/>
+          <w:szCs w:val="24"/>
+          <w:shd w:val="clear" w:color="auto" w:fill="FFFFFF"/>
+          <w:lang w:val="tr-TR" w:eastAsia="tr-TR"/>
+        </w:rPr>
+        <w:drawing>
+          <wp:inline distT="0" distB="0" distL="0" distR="0">
+            <wp:extent cx="5760720" cy="4576445"/>
+            <wp:effectExtent l="0" t="0" r="0" b="0"/>
+            <wp:docPr id="44" name="Resim 44"/>
+            <wp:cNvGraphicFramePr>
+              <a:graphicFrameLocks xmlns:a="http://schemas.openxmlformats.org/drawingml/2006/main" noChangeAspect="1"/>
+            </wp:cNvGraphicFramePr>
+            <a:graphic xmlns:a="http://schemas.openxmlformats.org/drawingml/2006/main">
+              <a:graphicData uri="http://schemas.openxmlformats.org/drawingml/2006/picture">
+                <pic:pic xmlns:pic="http://schemas.openxmlformats.org/drawingml/2006/picture">
+                  <pic:nvPicPr>
+                    <pic:cNvPr id="44" name="B286BFC.tmp"/>
+                    <pic:cNvPicPr/>
+                  </pic:nvPicPr>
+                  <pic:blipFill>
+                    <a:blip r:embed="rId39">
+                      <a:extLst>
+                        <a:ext uri="{28A0092B-C50C-407E-A947-70E740481C1C}">
+                          <a14:useLocalDpi xmlns:a14="http://schemas.microsoft.com/office/drawing/2010/main" val="0"/>
+                        </a:ext>
+                      </a:extLst>
+                    </a:blip>
+                    <a:stretch>
+                      <a:fillRect/>
+                    </a:stretch>
+                  </pic:blipFill>
+                  <pic:spPr>
+                    <a:xfrm>
+                      <a:off x="0" y="0"/>
+                      <a:ext cx="5760720" cy="4576445"/>
+                    </a:xfrm>
+                    <a:prstGeom prst="rect">
+                      <a:avLst/>
+                    </a:prstGeom>
+                  </pic:spPr>
+                </pic:pic>
+              </a:graphicData>
+            </a:graphic>
+          </wp:inline>
+        </w:drawing>
+      </w:r>
+    </w:p>
+    <w:p>
+      <w:pPr>
+        <w:jc w:val="center"/>
+        <w:rPr>
+          <w:rFonts w:ascii="Times New Roman" w:hAnsi="Times New Roman" w:cs="Times New Roman"/>
+          <w:sz w:val="24"/>
+          <w:szCs w:val="24"/>
+        </w:rPr>
+      </w:pPr>
+      <w:r>
+        <w:rPr>
+          <w:rFonts w:ascii="Times New Roman" w:hAnsi="Times New Roman" w:cs="Times New Roman"/>
+          <w:color w:val="000000" w:themeColor="text1"/>
+          <w:sz w:val="24"/>
+          <w:szCs w:val="24"/>
+          <w:shd w:val="clear" w:color="auto" w:fill="FFFFFF"/>
+        </w:rPr>
+        <w:t>Figure 2</w:t>
+      </w:r>
+      <w:r>
+        <w:rPr>
+          <w:rFonts w:ascii="Times New Roman" w:hAnsi="Times New Roman" w:cs="Times New Roman"/>
+          <w:color w:val="000000" w:themeColor="text1"/>
+          <w:sz w:val="24"/>
+          <w:szCs w:val="24"/>
+          <w:shd w:val="clear" w:color="auto" w:fill="FFFFFF"/>
+        </w:rPr>
+        <w:t>8</w:t>
+      </w:r>
+      <w:r>
+        <w:rPr>
+          <w:rFonts w:ascii="Times New Roman" w:hAnsi="Times New Roman" w:cs="Times New Roman"/>
+          <w:color w:val="000000" w:themeColor="text1"/>
+          <w:sz w:val="24"/>
+          <w:szCs w:val="24"/>
+          <w:shd w:val="clear" w:color="auto" w:fill="FFFFFF"/>
+        </w:rPr>
+        <w:t>: THD of line current</w:t>
+      </w:r>
+      <w:r>
+        <w:rPr>
+          <w:rFonts w:ascii="Times New Roman" w:hAnsi="Times New Roman" w:cs="Times New Roman"/>
+          <w:color w:val="000000" w:themeColor="text1"/>
+          <w:sz w:val="24"/>
+          <w:szCs w:val="24"/>
+          <w:shd w:val="clear" w:color="auto" w:fill="FFFFFF"/>
+        </w:rPr>
+        <w:t xml:space="preserve"> </w:t>
+      </w:r>
+      <w:r>
+        <w:rPr>
+          <w:rFonts w:ascii="Times New Roman" w:hAnsi="Times New Roman" w:cs="Times New Roman"/>
+          <w:color w:val="000000" w:themeColor="text1"/>
+          <w:sz w:val="24"/>
+          <w:szCs w:val="24"/>
+          <w:shd w:val="clear" w:color="auto" w:fill="FFFFFF"/>
+        </w:rPr>
+        <w:t>with L</w:t>
+      </w:r>
+      <w:r>
+        <w:rPr>
+          <w:rFonts w:ascii="Times New Roman" w:hAnsi="Times New Roman" w:cs="Times New Roman"/>
+          <w:color w:val="000000" w:themeColor="text1"/>
+          <w:sz w:val="24"/>
+          <w:szCs w:val="24"/>
+          <w:shd w:val="clear" w:color="auto" w:fill="FFFFFF"/>
+          <w:vertAlign w:val="subscript"/>
+        </w:rPr>
+        <w:t>S</w:t>
+      </w:r>
+      <w:r>
+        <w:rPr>
+          <w:rFonts w:ascii="Times New Roman" w:hAnsi="Times New Roman" w:cs="Times New Roman"/>
+          <w:color w:val="000000" w:themeColor="text1"/>
+          <w:sz w:val="24"/>
+          <w:szCs w:val="24"/>
+          <w:shd w:val="clear" w:color="auto" w:fill="FFFFFF"/>
+        </w:rPr>
+        <w:t>=0.</w:t>
+      </w:r>
+    </w:p>
+    <w:p>
+      <w:pPr>
+        <w:jc w:val="both"/>
+        <w:rPr>
+          <w:rFonts w:ascii="Times New Roman" w:hAnsi="Times New Roman" w:cs="Times New Roman"/>
+          <w:color w:val="000000" w:themeColor="text1"/>
+          <w:sz w:val="24"/>
+          <w:szCs w:val="24"/>
+        </w:rPr>
+      </w:pPr>
+    </w:p>
+    <w:p>
+      <w:pPr>
+        <w:jc w:val="both"/>
+        <w:rPr>
+          <w:rFonts w:ascii="Times New Roman" w:hAnsi="Times New Roman" w:cs="Times New Roman"/>
+          <w:color w:val="000000" w:themeColor="text1"/>
+          <w:sz w:val="24"/>
+          <w:szCs w:val="24"/>
+        </w:rPr>
+      </w:pPr>
+    </w:p>
+    <w:p>
+      <w:pPr>
+        <w:jc w:val="both"/>
+        <w:rPr>
+          <w:rFonts w:ascii="Times New Roman" w:hAnsi="Times New Roman" w:cs="Times New Roman"/>
+          <w:color w:val="000000" w:themeColor="text1"/>
+          <w:sz w:val="24"/>
+          <w:szCs w:val="24"/>
+        </w:rPr>
+      </w:pPr>
+      <w:r>
+        <w:rPr>
+          <w:rFonts w:ascii="Times New Roman" w:hAnsi="Times New Roman" w:cs="Times New Roman"/>
+          <w:color w:val="000000" w:themeColor="text1"/>
+          <w:sz w:val="24"/>
+          <w:szCs w:val="24"/>
+        </w:rPr>
+        <w:drawing>
+          <wp:inline distT="0" distB="0" distL="0" distR="0" wp14:anchorId="4060C58A" wp14:editId="5F5CFFA7">
+            <wp:extent cx="5760720" cy="2714625"/>
+            <wp:effectExtent l="0" t="0" r="0" b="9525"/>
+            <wp:docPr id="46" name="Resim 46"/>
+            <wp:cNvGraphicFramePr>
+              <a:graphicFrameLocks xmlns:a="http://schemas.openxmlformats.org/drawingml/2006/main" noChangeAspect="1"/>
+            </wp:cNvGraphicFramePr>
+            <a:graphic xmlns:a="http://schemas.openxmlformats.org/drawingml/2006/main">
+              <a:graphicData uri="http://schemas.openxmlformats.org/drawingml/2006/picture">
+                <pic:pic xmlns:pic="http://schemas.openxmlformats.org/drawingml/2006/picture">
+                  <pic:nvPicPr>
+                    <pic:cNvPr id="1" name=""/>
+                    <pic:cNvPicPr/>
+                  </pic:nvPicPr>
+                  <pic:blipFill>
+                    <a:blip r:embed="rId40"/>
+                    <a:stretch>
+                      <a:fillRect/>
+                    </a:stretch>
+                  </pic:blipFill>
+                  <pic:spPr>
+                    <a:xfrm>
+                      <a:off x="0" y="0"/>
+                      <a:ext cx="5760720" cy="2714625"/>
+                    </a:xfrm>
+                    <a:prstGeom prst="rect">
+                      <a:avLst/>
+                    </a:prstGeom>
+                  </pic:spPr>
+                </pic:pic>
+              </a:graphicData>
+            </a:graphic>
+          </wp:inline>
+        </w:drawing>
+      </w:r>
+    </w:p>
+    <w:p>
+      <w:pPr>
+        <w:jc w:val="center"/>
+        <w:rPr>
+          <w:rFonts w:ascii="Times New Roman" w:hAnsi="Times New Roman" w:cs="Times New Roman"/>
+          <w:color w:val="000000" w:themeColor="text1"/>
+          <w:sz w:val="24"/>
+          <w:szCs w:val="24"/>
+        </w:rPr>
+      </w:pPr>
+      <w:r>
+        <w:rPr>
+          <w:rFonts w:ascii="Times New Roman" w:hAnsi="Times New Roman" w:cs="Times New Roman"/>
+          <w:color w:val="000000" w:themeColor="text1"/>
+          <w:sz w:val="24"/>
+          <w:szCs w:val="24"/>
+        </w:rPr>
+        <w:t xml:space="preserve">Figure </w:t>
+      </w:r>
+      <w:r>
+        <w:rPr>
+          <w:rFonts w:ascii="Times New Roman" w:hAnsi="Times New Roman" w:cs="Times New Roman"/>
+          <w:color w:val="000000" w:themeColor="text1"/>
+          <w:sz w:val="24"/>
+          <w:szCs w:val="24"/>
+        </w:rPr>
+        <w:t>29</w:t>
+      </w:r>
+      <w:r>
+        <w:rPr>
+          <w:rFonts w:ascii="Times New Roman" w:hAnsi="Times New Roman" w:cs="Times New Roman"/>
+          <w:color w:val="000000" w:themeColor="text1"/>
+          <w:sz w:val="24"/>
+          <w:szCs w:val="24"/>
+        </w:rPr>
+        <w:t>: Current waveform of Phase A</w:t>
+      </w:r>
+      <w:r>
+        <w:rPr>
+          <w:rFonts w:ascii="Times New Roman" w:hAnsi="Times New Roman" w:cs="Times New Roman"/>
+          <w:color w:val="000000" w:themeColor="text1"/>
+          <w:sz w:val="24"/>
+          <w:szCs w:val="24"/>
+        </w:rPr>
+        <w:t xml:space="preserve"> </w:t>
+      </w:r>
+      <w:r>
+        <w:rPr>
+          <w:rFonts w:ascii="Times New Roman" w:hAnsi="Times New Roman" w:cs="Times New Roman"/>
+          <w:color w:val="000000" w:themeColor="text1"/>
+          <w:sz w:val="24"/>
+          <w:szCs w:val="24"/>
+          <w:shd w:val="clear" w:color="auto" w:fill="FFFFFF"/>
+        </w:rPr>
+        <w:t>with L</w:t>
+      </w:r>
+      <w:r>
+        <w:rPr>
+          <w:rFonts w:ascii="Times New Roman" w:hAnsi="Times New Roman" w:cs="Times New Roman"/>
+          <w:color w:val="000000" w:themeColor="text1"/>
+          <w:sz w:val="24"/>
+          <w:szCs w:val="24"/>
+          <w:shd w:val="clear" w:color="auto" w:fill="FFFFFF"/>
+          <w:vertAlign w:val="subscript"/>
+        </w:rPr>
+        <w:t>S</w:t>
+      </w:r>
+      <w:r>
+        <w:rPr>
+          <w:rFonts w:ascii="Times New Roman" w:hAnsi="Times New Roman" w:cs="Times New Roman"/>
+          <w:color w:val="000000" w:themeColor="text1"/>
+          <w:sz w:val="24"/>
+          <w:szCs w:val="24"/>
+          <w:shd w:val="clear" w:color="auto" w:fill="FFFFFF"/>
+        </w:rPr>
+        <w:t>=0.</w:t>
+      </w:r>
+    </w:p>
+    <w:p>
+      <w:pPr>
+        <w:jc w:val="both"/>
+        <w:rPr>
+          <w:rFonts w:ascii="Times New Roman" w:hAnsi="Times New Roman" w:cs="Times New Roman"/>
+          <w:color w:val="000000" w:themeColor="text1"/>
+          <w:sz w:val="24"/>
+          <w:szCs w:val="24"/>
+        </w:rPr>
+      </w:pPr>
+    </w:p>
+    <w:p>
+      <w:pPr>
+        <w:jc w:val="both"/>
+        <w:rPr>
+          <w:rFonts w:ascii="Times New Roman" w:hAnsi="Times New Roman" w:cs="Times New Roman"/>
+          <w:color w:val="000000" w:themeColor="text1"/>
+          <w:sz w:val="24"/>
+          <w:szCs w:val="24"/>
+        </w:rPr>
+      </w:pPr>
+    </w:p>
+    <w:p>
+      <w:pPr>
+        <w:jc w:val="both"/>
+        <w:rPr>
+          <w:rFonts w:ascii="Times New Roman" w:hAnsi="Times New Roman" w:cs="Times New Roman"/>
+          <w:color w:val="000000" w:themeColor="text1"/>
+          <w:sz w:val="24"/>
+          <w:szCs w:val="24"/>
+        </w:rPr>
+      </w:pPr>
+      <w:r>
+        <w:rPr>
+          <w:rFonts w:ascii="Times New Roman" w:hAnsi="Times New Roman" w:cs="Times New Roman"/>
+          <w:color w:val="000000" w:themeColor="text1"/>
+          <w:sz w:val="24"/>
+          <w:szCs w:val="24"/>
+        </w:rPr>
+        <w:drawing>
+          <wp:inline distT="0" distB="0" distL="0" distR="0" wp14:anchorId="44ED2C5B" wp14:editId="37CA5BA2">
+            <wp:extent cx="5465609" cy="2575560"/>
+            <wp:effectExtent l="0" t="0" r="1905" b="0"/>
+            <wp:docPr id="47" name="Resim 47"/>
+            <wp:cNvGraphicFramePr>
+              <a:graphicFrameLocks xmlns:a="http://schemas.openxmlformats.org/drawingml/2006/main" noChangeAspect="1"/>
+            </wp:cNvGraphicFramePr>
+            <a:graphic xmlns:a="http://schemas.openxmlformats.org/drawingml/2006/main">
+              <a:graphicData uri="http://schemas.openxmlformats.org/drawingml/2006/picture">
+                <pic:pic xmlns:pic="http://schemas.openxmlformats.org/drawingml/2006/picture">
+                  <pic:nvPicPr>
+                    <pic:cNvPr id="1" name=""/>
+                    <pic:cNvPicPr/>
+                  </pic:nvPicPr>
+                  <pic:blipFill>
+                    <a:blip r:embed="rId41"/>
+                    <a:stretch>
+                      <a:fillRect/>
+                    </a:stretch>
+                  </pic:blipFill>
+                  <pic:spPr>
+                    <a:xfrm>
+                      <a:off x="0" y="0"/>
+                      <a:ext cx="5467668" cy="2576530"/>
+                    </a:xfrm>
+                    <a:prstGeom prst="rect">
+                      <a:avLst/>
+                    </a:prstGeom>
+                  </pic:spPr>
+                </pic:pic>
+              </a:graphicData>
+            </a:graphic>
+          </wp:inline>
+        </w:drawing>
+      </w:r>
+    </w:p>
+    <w:p>
+      <w:pPr>
+        <w:jc w:val="center"/>
+        <w:rPr>
+          <w:rFonts w:ascii="Times New Roman" w:hAnsi="Times New Roman" w:cs="Times New Roman"/>
+          <w:color w:val="000000" w:themeColor="text1"/>
+          <w:sz w:val="24"/>
+          <w:szCs w:val="24"/>
+        </w:rPr>
+      </w:pPr>
+      <w:r>
+        <w:rPr>
+          <w:rFonts w:ascii="Times New Roman" w:hAnsi="Times New Roman" w:cs="Times New Roman"/>
+          <w:color w:val="000000" w:themeColor="text1"/>
+          <w:sz w:val="24"/>
+          <w:szCs w:val="24"/>
+        </w:rPr>
+        <w:t xml:space="preserve">Figure </w:t>
+      </w:r>
+      <w:r>
+        <w:rPr>
+          <w:rFonts w:ascii="Times New Roman" w:hAnsi="Times New Roman" w:cs="Times New Roman"/>
+          <w:color w:val="000000" w:themeColor="text1"/>
+          <w:sz w:val="24"/>
+          <w:szCs w:val="24"/>
+        </w:rPr>
+        <w:t>30</w:t>
+      </w:r>
+      <w:r>
+        <w:rPr>
+          <w:rFonts w:ascii="Times New Roman" w:hAnsi="Times New Roman" w:cs="Times New Roman"/>
+          <w:color w:val="000000" w:themeColor="text1"/>
+          <w:sz w:val="24"/>
+          <w:szCs w:val="24"/>
+        </w:rPr>
+        <w:t>: Current waveform of Neutral wire</w:t>
+      </w:r>
+      <w:r>
+        <w:rPr>
+          <w:rFonts w:ascii="Times New Roman" w:hAnsi="Times New Roman" w:cs="Times New Roman"/>
+          <w:color w:val="000000" w:themeColor="text1"/>
+          <w:sz w:val="24"/>
+          <w:szCs w:val="24"/>
+        </w:rPr>
+        <w:t xml:space="preserve"> </w:t>
+      </w:r>
+      <w:r>
+        <w:rPr>
+          <w:rFonts w:ascii="Times New Roman" w:hAnsi="Times New Roman" w:cs="Times New Roman"/>
+          <w:color w:val="000000" w:themeColor="text1"/>
+          <w:sz w:val="24"/>
+          <w:szCs w:val="24"/>
+          <w:shd w:val="clear" w:color="auto" w:fill="FFFFFF"/>
+        </w:rPr>
+        <w:t>with L</w:t>
+      </w:r>
+      <w:r>
+        <w:rPr>
+          <w:rFonts w:ascii="Times New Roman" w:hAnsi="Times New Roman" w:cs="Times New Roman"/>
+          <w:color w:val="000000" w:themeColor="text1"/>
+          <w:sz w:val="24"/>
+          <w:szCs w:val="24"/>
+          <w:shd w:val="clear" w:color="auto" w:fill="FFFFFF"/>
+          <w:vertAlign w:val="subscript"/>
+        </w:rPr>
+        <w:t>S</w:t>
+      </w:r>
+      <w:r>
+        <w:rPr>
+          <w:rFonts w:ascii="Times New Roman" w:hAnsi="Times New Roman" w:cs="Times New Roman"/>
+          <w:color w:val="000000" w:themeColor="text1"/>
+          <w:sz w:val="24"/>
+          <w:szCs w:val="24"/>
+          <w:shd w:val="clear" w:color="auto" w:fill="FFFFFF"/>
+        </w:rPr>
+        <w:t>=0.</w:t>
+      </w:r>
+    </w:p>
+    <w:p>
+      <w:pPr>
+        <w:jc w:val="center"/>
+        <w:rPr>
+          <w:rFonts w:ascii="Times New Roman" w:hAnsi="Times New Roman" w:cs="Times New Roman"/>
+          <w:color w:val="000000" w:themeColor="text1"/>
+          <w:sz w:val="24"/>
+          <w:szCs w:val="24"/>
+        </w:rPr>
+      </w:pPr>
+    </w:p>
+    <w:p>
+      <w:pPr>
+        <w:jc w:val="both"/>
+        <w:rPr>
+          <w:rFonts w:ascii="Times New Roman" w:hAnsi="Times New Roman" w:cs="Times New Roman"/>
+          <w:color w:val="000000" w:themeColor="text1"/>
+          <w:sz w:val="24"/>
+          <w:szCs w:val="24"/>
+        </w:rPr>
+      </w:pPr>
+      <w:r>
+        <w:rPr>
+          <w:rFonts w:ascii="Times New Roman" w:hAnsi="Times New Roman" w:cs="Times New Roman"/>
+          <w:color w:val="000000" w:themeColor="text1"/>
+          <w:sz w:val="24"/>
+          <w:szCs w:val="24"/>
+        </w:rPr>
+        <w:drawing>
+          <wp:inline distT="0" distB="0" distL="0" distR="0" wp14:anchorId="7771C242" wp14:editId="7BAD62D8">
+            <wp:extent cx="5594973" cy="2636520"/>
+            <wp:effectExtent l="0" t="0" r="6350" b="0"/>
+            <wp:docPr id="48" name="Resim 48"/>
+            <wp:cNvGraphicFramePr>
+              <a:graphicFrameLocks xmlns:a="http://schemas.openxmlformats.org/drawingml/2006/main" noChangeAspect="1"/>
+            </wp:cNvGraphicFramePr>
+            <a:graphic xmlns:a="http://schemas.openxmlformats.org/drawingml/2006/main">
+              <a:graphicData uri="http://schemas.openxmlformats.org/drawingml/2006/picture">
+                <pic:pic xmlns:pic="http://schemas.openxmlformats.org/drawingml/2006/picture">
+                  <pic:nvPicPr>
+                    <pic:cNvPr id="1" name=""/>
+                    <pic:cNvPicPr/>
+                  </pic:nvPicPr>
+                  <pic:blipFill>
+                    <a:blip r:embed="rId42"/>
+                    <a:stretch>
+                      <a:fillRect/>
+                    </a:stretch>
+                  </pic:blipFill>
+                  <pic:spPr>
+                    <a:xfrm>
+                      <a:off x="0" y="0"/>
+                      <a:ext cx="5608070" cy="2642692"/>
+                    </a:xfrm>
+                    <a:prstGeom prst="rect">
+                      <a:avLst/>
+                    </a:prstGeom>
+                  </pic:spPr>
+                </pic:pic>
+              </a:graphicData>
+            </a:graphic>
+          </wp:inline>
+        </w:drawing>
+      </w:r>
+    </w:p>
+    <w:p>
+      <w:pPr>
+        <w:jc w:val="center"/>
+        <w:rPr>
+          <w:rFonts w:ascii="Times New Roman" w:hAnsi="Times New Roman" w:cs="Times New Roman"/>
+          <w:color w:val="000000" w:themeColor="text1"/>
+          <w:sz w:val="24"/>
+          <w:szCs w:val="24"/>
+        </w:rPr>
+      </w:pPr>
+      <w:r>
+        <w:rPr>
+          <w:rFonts w:ascii="Times New Roman" w:hAnsi="Times New Roman" w:cs="Times New Roman"/>
+          <w:color w:val="000000" w:themeColor="text1"/>
+          <w:sz w:val="24"/>
+          <w:szCs w:val="24"/>
+        </w:rPr>
+        <w:t xml:space="preserve">Figure </w:t>
+      </w:r>
+      <w:r>
+        <w:rPr>
+          <w:rFonts w:ascii="Times New Roman" w:hAnsi="Times New Roman" w:cs="Times New Roman"/>
+          <w:color w:val="000000" w:themeColor="text1"/>
+          <w:sz w:val="24"/>
+          <w:szCs w:val="24"/>
+        </w:rPr>
+        <w:t>31</w:t>
+      </w:r>
+      <w:r>
+        <w:rPr>
+          <w:rFonts w:ascii="Times New Roman" w:hAnsi="Times New Roman" w:cs="Times New Roman"/>
+          <w:color w:val="000000" w:themeColor="text1"/>
+          <w:sz w:val="24"/>
+          <w:szCs w:val="24"/>
+        </w:rPr>
+        <w:t>: Voltage waveform of Diode Bridge 1</w:t>
+      </w:r>
+      <w:r>
+        <w:rPr>
+          <w:rFonts w:ascii="Times New Roman" w:hAnsi="Times New Roman" w:cs="Times New Roman"/>
+          <w:color w:val="000000" w:themeColor="text1"/>
+          <w:sz w:val="24"/>
+          <w:szCs w:val="24"/>
+        </w:rPr>
+        <w:t xml:space="preserve"> </w:t>
+      </w:r>
+      <w:r>
+        <w:rPr>
+          <w:rFonts w:ascii="Times New Roman" w:hAnsi="Times New Roman" w:cs="Times New Roman"/>
+          <w:color w:val="000000" w:themeColor="text1"/>
+          <w:sz w:val="24"/>
+          <w:szCs w:val="24"/>
+          <w:shd w:val="clear" w:color="auto" w:fill="FFFFFF"/>
+        </w:rPr>
+        <w:t>with L</w:t>
+      </w:r>
+      <w:r>
+        <w:rPr>
+          <w:rFonts w:ascii="Times New Roman" w:hAnsi="Times New Roman" w:cs="Times New Roman"/>
+          <w:color w:val="000000" w:themeColor="text1"/>
+          <w:sz w:val="24"/>
+          <w:szCs w:val="24"/>
+          <w:shd w:val="clear" w:color="auto" w:fill="FFFFFF"/>
+          <w:vertAlign w:val="subscript"/>
+        </w:rPr>
+        <w:t>S</w:t>
+      </w:r>
+      <w:r>
+        <w:rPr>
+          <w:rFonts w:ascii="Times New Roman" w:hAnsi="Times New Roman" w:cs="Times New Roman"/>
+          <w:color w:val="000000" w:themeColor="text1"/>
+          <w:sz w:val="24"/>
+          <w:szCs w:val="24"/>
+          <w:shd w:val="clear" w:color="auto" w:fill="FFFFFF"/>
+        </w:rPr>
+        <w:t>=0.</w:t>
+      </w:r>
+    </w:p>
+    <w:p>
+      <w:pPr>
+        <w:jc w:val="center"/>
+        <w:rPr>
+          <w:rFonts w:ascii="Times New Roman" w:hAnsi="Times New Roman" w:cs="Times New Roman"/>
+          <w:color w:val="000000" w:themeColor="text1"/>
+          <w:sz w:val="24"/>
+          <w:szCs w:val="24"/>
+        </w:rPr>
+      </w:pPr>
+    </w:p>
+    <w:p>
+      <w:pPr>
+        <w:jc w:val="both"/>
+        <w:rPr>
+          <w:rFonts w:ascii="Times New Roman" w:hAnsi="Times New Roman" w:cs="Times New Roman"/>
+          <w:color w:val="000000" w:themeColor="text1"/>
+          <w:sz w:val="24"/>
+          <w:szCs w:val="24"/>
+        </w:rPr>
+      </w:pPr>
+      <w:r>
+        <w:rPr>
+          <w:rFonts w:ascii="Times New Roman" w:hAnsi="Times New Roman" w:cs="Times New Roman"/>
+          <w:color w:val="000000" w:themeColor="text1"/>
+          <w:sz w:val="24"/>
+          <w:szCs w:val="24"/>
+        </w:rPr>
+        <w:lastRenderedPageBreak/>
+        <w:drawing>
+          <wp:inline distT="0" distB="0" distL="0" distR="0" wp14:anchorId="48D7C132" wp14:editId="6B533F09">
+            <wp:extent cx="5753100" cy="2711034"/>
+            <wp:effectExtent l="0" t="0" r="0" b="0"/>
+            <wp:docPr id="49" name="Resim 49"/>
+            <wp:cNvGraphicFramePr>
+              <a:graphicFrameLocks xmlns:a="http://schemas.openxmlformats.org/drawingml/2006/main" noChangeAspect="1"/>
+            </wp:cNvGraphicFramePr>
+            <a:graphic xmlns:a="http://schemas.openxmlformats.org/drawingml/2006/main">
+              <a:graphicData uri="http://schemas.openxmlformats.org/drawingml/2006/picture">
+                <pic:pic xmlns:pic="http://schemas.openxmlformats.org/drawingml/2006/picture">
+                  <pic:nvPicPr>
+                    <pic:cNvPr id="1" name=""/>
+                    <pic:cNvPicPr/>
+                  </pic:nvPicPr>
+                  <pic:blipFill>
+                    <a:blip r:embed="rId43"/>
+                    <a:stretch>
+                      <a:fillRect/>
+                    </a:stretch>
+                  </pic:blipFill>
+                  <pic:spPr>
+                    <a:xfrm>
+                      <a:off x="0" y="0"/>
+                      <a:ext cx="5757722" cy="2713212"/>
+                    </a:xfrm>
+                    <a:prstGeom prst="rect">
+                      <a:avLst/>
+                    </a:prstGeom>
+                  </pic:spPr>
+                </pic:pic>
+              </a:graphicData>
+            </a:graphic>
+          </wp:inline>
+        </w:drawing>
+      </w:r>
+    </w:p>
+    <w:p>
+      <w:pPr>
+        <w:jc w:val="center"/>
+        <w:rPr>
+          <w:rFonts w:ascii="Times New Roman" w:hAnsi="Times New Roman" w:cs="Times New Roman"/>
+          <w:color w:val="000000" w:themeColor="text1"/>
+          <w:sz w:val="24"/>
+          <w:szCs w:val="24"/>
+        </w:rPr>
+      </w:pPr>
+      <w:r>
+        <w:rPr>
+          <w:rFonts w:ascii="Times New Roman" w:hAnsi="Times New Roman" w:cs="Times New Roman"/>
+          <w:color w:val="000000" w:themeColor="text1"/>
+          <w:sz w:val="24"/>
+          <w:szCs w:val="24"/>
+        </w:rPr>
+        <w:t xml:space="preserve">Figure </w:t>
+      </w:r>
+      <w:r>
+        <w:rPr>
+          <w:rFonts w:ascii="Times New Roman" w:hAnsi="Times New Roman" w:cs="Times New Roman"/>
+          <w:color w:val="000000" w:themeColor="text1"/>
+          <w:sz w:val="24"/>
+          <w:szCs w:val="24"/>
+        </w:rPr>
+        <w:t>32</w:t>
+      </w:r>
+      <w:r>
+        <w:rPr>
+          <w:rFonts w:ascii="Times New Roman" w:hAnsi="Times New Roman" w:cs="Times New Roman"/>
+          <w:color w:val="000000" w:themeColor="text1"/>
+          <w:sz w:val="24"/>
+          <w:szCs w:val="24"/>
+        </w:rPr>
+        <w:t xml:space="preserve">: Voltage waveform of Diode Bridge 1 </w:t>
+      </w:r>
+      <w:r>
+        <w:rPr>
+          <w:rFonts w:ascii="Times New Roman" w:hAnsi="Times New Roman" w:cs="Times New Roman"/>
+          <w:color w:val="000000" w:themeColor="text1"/>
+          <w:sz w:val="24"/>
+          <w:szCs w:val="24"/>
+          <w:shd w:val="clear" w:color="auto" w:fill="FFFFFF"/>
+        </w:rPr>
+        <w:t>with L</w:t>
+      </w:r>
+      <w:r>
+        <w:rPr>
+          <w:rFonts w:ascii="Times New Roman" w:hAnsi="Times New Roman" w:cs="Times New Roman"/>
+          <w:color w:val="000000" w:themeColor="text1"/>
+          <w:sz w:val="24"/>
+          <w:szCs w:val="24"/>
+          <w:shd w:val="clear" w:color="auto" w:fill="FFFFFF"/>
+          <w:vertAlign w:val="subscript"/>
+        </w:rPr>
+        <w:t>S</w:t>
+      </w:r>
+      <w:r>
+        <w:rPr>
+          <w:rFonts w:ascii="Times New Roman" w:hAnsi="Times New Roman" w:cs="Times New Roman"/>
+          <w:color w:val="000000" w:themeColor="text1"/>
+          <w:sz w:val="24"/>
+          <w:szCs w:val="24"/>
+          <w:shd w:val="clear" w:color="auto" w:fill="FFFFFF"/>
+        </w:rPr>
+        <w:t xml:space="preserve">=0 </w:t>
+      </w:r>
+      <w:r>
+        <w:rPr>
+          <w:rFonts w:ascii="Times New Roman" w:hAnsi="Times New Roman" w:cs="Times New Roman"/>
+          <w:color w:val="000000" w:themeColor="text1"/>
+          <w:sz w:val="24"/>
+          <w:szCs w:val="24"/>
+        </w:rPr>
+        <w:t>zoomed in</w:t>
+      </w:r>
+      <w:r>
+        <w:rPr>
+          <w:rFonts w:ascii="Times New Roman" w:hAnsi="Times New Roman" w:cs="Times New Roman"/>
+          <w:color w:val="000000" w:themeColor="text1"/>
+          <w:sz w:val="24"/>
+          <w:szCs w:val="24"/>
+        </w:rPr>
+        <w:t>.</w:t>
+      </w:r>
+    </w:p>
+    <w:p>
+      <w:pPr>
+        <w:jc w:val="both"/>
+        <w:rPr>
+          <w:rFonts w:ascii="Times New Roman" w:hAnsi="Times New Roman" w:cs="Times New Roman"/>
+          <w:color w:val="000000" w:themeColor="text1"/>
+          <w:sz w:val="24"/>
+          <w:szCs w:val="24"/>
+        </w:rPr>
+      </w:pPr>
+      <w:r>
+        <w:rPr>
+          <w:rFonts w:ascii="Times New Roman" w:hAnsi="Times New Roman" w:cs="Times New Roman"/>
+          <w:color w:val="000000" w:themeColor="text1"/>
+          <w:sz w:val="24"/>
+          <w:szCs w:val="24"/>
+        </w:rPr>
+        <w:t>Note that following values are found using Signal Statistics part of Simulink/Scope.</w:t>
+      </w:r>
+    </w:p>
+    <w:p>
+      <w:pPr>
+        <w:jc w:val="both"/>
+        <w:rPr>
+          <w:rFonts w:ascii="Times New Roman" w:hAnsi="Times New Roman" w:cs="Times New Roman"/>
+          <w:color w:val="000000" w:themeColor="text1"/>
+          <w:sz w:val="24"/>
+          <w:szCs w:val="24"/>
+        </w:rPr>
+      </w:pPr>
+    </w:p>
+    <w:tbl>
+      <w:tblPr>
+        <w:tblStyle w:val="DzTablo1"/>
+        <w:tblW w:w="0" w:type="auto"/>
+        <w:tblLook w:val="04A0" w:firstRow="1" w:lastRow="0" w:firstColumn="1" w:lastColumn="0" w:noHBand="0" w:noVBand="1"/>
+      </w:tblPr>
+      <w:tblGrid>
+        <w:gridCol w:w="4531"/>
+        <w:gridCol w:w="4531"/>
+      </w:tblGrid>
+      <w:tr>
+        <w:trPr>
+          <w:cnfStyle w:val="100000000000" w:firstRow="1" w:lastRow="0" w:firstColumn="0" w:lastColumn="0" w:oddVBand="0" w:evenVBand="0" w:oddHBand="0" w:evenHBand="0" w:firstRowFirstColumn="0" w:firstRowLastColumn="0" w:lastRowFirstColumn="0" w:lastRowLastColumn="0"/>
+        </w:trPr>
+        <w:tc>
+          <w:tcPr>
+            <w:cnfStyle w:val="001000000000" w:firstRow="0" w:lastRow="0" w:firstColumn="1" w:lastColumn="0" w:oddVBand="0" w:evenVBand="0" w:oddHBand="0" w:evenHBand="0" w:firstRowFirstColumn="0" w:firstRowLastColumn="0" w:lastRowFirstColumn="0" w:lastRowLastColumn="0"/>
+            <w:tcW w:w="4531" w:type="dxa"/>
+          </w:tcPr>
+          <w:p>
+            <w:pPr>
+              <w:jc w:val="center"/>
+              <w:rPr>
+                <w:rFonts w:ascii="Times New Roman" w:hAnsi="Times New Roman" w:cs="Times New Roman"/>
+                <w:color w:val="000000" w:themeColor="text1"/>
+                <w:sz w:val="24"/>
+                <w:szCs w:val="24"/>
+              </w:rPr>
+            </w:pPr>
+            <w:r>
+              <w:rPr>
+                <w:rFonts w:ascii="Times New Roman" w:hAnsi="Times New Roman" w:cs="Times New Roman"/>
+                <w:color w:val="000000" w:themeColor="text1"/>
+                <w:sz w:val="24"/>
+                <w:szCs w:val="24"/>
+              </w:rPr>
+              <w:t>Line</w:t>
+            </w:r>
+          </w:p>
+        </w:tc>
+        <w:tc>
+          <w:tcPr>
+            <w:tcW w:w="4531" w:type="dxa"/>
+          </w:tcPr>
+          <w:p>
+            <w:pPr>
+              <w:jc w:val="center"/>
+              <w:cnfStyle w:val="100000000000" w:firstRow="1" w:lastRow="0" w:firstColumn="0" w:lastColumn="0" w:oddVBand="0" w:evenVBand="0" w:oddHBand="0" w:evenHBand="0" w:firstRowFirstColumn="0" w:firstRowLastColumn="0" w:lastRowFirstColumn="0" w:lastRowLastColumn="0"/>
+              <w:rPr>
+                <w:rFonts w:ascii="Times New Roman" w:hAnsi="Times New Roman" w:cs="Times New Roman"/>
+                <w:color w:val="000000" w:themeColor="text1"/>
+                <w:sz w:val="24"/>
+                <w:szCs w:val="24"/>
+              </w:rPr>
+            </w:pPr>
+            <w:r>
+              <w:rPr>
+                <w:rFonts w:ascii="Times New Roman" w:hAnsi="Times New Roman" w:cs="Times New Roman"/>
+                <w:color w:val="000000" w:themeColor="text1"/>
+                <w:sz w:val="24"/>
+                <w:szCs w:val="24"/>
+              </w:rPr>
+              <w:t>I</w:t>
+            </w:r>
+            <w:r>
+              <w:rPr>
+                <w:rFonts w:ascii="Times New Roman" w:hAnsi="Times New Roman" w:cs="Times New Roman"/>
+                <w:color w:val="000000" w:themeColor="text1"/>
+                <w:sz w:val="24"/>
+                <w:szCs w:val="24"/>
+                <w:vertAlign w:val="subscript"/>
+              </w:rPr>
+              <w:t>RMS</w:t>
+            </w:r>
+            <w:r>
+              <w:rPr>
+                <w:rFonts w:ascii="Times New Roman" w:hAnsi="Times New Roman" w:cs="Times New Roman"/>
+                <w:color w:val="000000" w:themeColor="text1"/>
+                <w:sz w:val="24"/>
+                <w:szCs w:val="24"/>
+              </w:rPr>
+              <w:t xml:space="preserve"> (A)</w:t>
+            </w:r>
+          </w:p>
+        </w:tc>
+      </w:tr>
+      <w:tr>
+        <w:trPr>
+          <w:cnfStyle w:val="000000100000" w:firstRow="0" w:lastRow="0" w:firstColumn="0" w:lastColumn="0" w:oddVBand="0" w:evenVBand="0" w:oddHBand="1" w:evenHBand="0" w:firstRowFirstColumn="0" w:firstRowLastColumn="0" w:lastRowFirstColumn="0" w:lastRowLastColumn="0"/>
+        </w:trPr>
+        <w:tc>
+          <w:tcPr>
+            <w:cnfStyle w:val="001000000000" w:firstRow="0" w:lastRow="0" w:firstColumn="1" w:lastColumn="0" w:oddVBand="0" w:evenVBand="0" w:oddHBand="0" w:evenHBand="0" w:firstRowFirstColumn="0" w:firstRowLastColumn="0" w:lastRowFirstColumn="0" w:lastRowLastColumn="0"/>
+            <w:tcW w:w="4531" w:type="dxa"/>
+          </w:tcPr>
+          <w:p>
+            <w:pPr>
+              <w:jc w:val="center"/>
+              <w:rPr>
+                <w:rFonts w:ascii="Times New Roman" w:hAnsi="Times New Roman" w:cs="Times New Roman"/>
+                <w:b w:val="0"/>
+                <w:color w:val="000000" w:themeColor="text1"/>
+                <w:sz w:val="24"/>
+                <w:szCs w:val="24"/>
+              </w:rPr>
+            </w:pPr>
+            <w:r>
+              <w:rPr>
+                <w:rFonts w:ascii="Times New Roman" w:hAnsi="Times New Roman" w:cs="Times New Roman"/>
+                <w:b w:val="0"/>
+                <w:color w:val="000000" w:themeColor="text1"/>
+                <w:sz w:val="24"/>
+                <w:szCs w:val="24"/>
+              </w:rPr>
+              <w:t>Phase A</w:t>
+            </w:r>
+          </w:p>
+        </w:tc>
+        <w:tc>
+          <w:tcPr>
+            <w:tcW w:w="4531" w:type="dxa"/>
+          </w:tcPr>
+          <w:p>
+            <w:pPr>
+              <w:jc w:val="center"/>
+              <w:cnfStyle w:val="000000100000" w:firstRow="0" w:lastRow="0" w:firstColumn="0" w:lastColumn="0" w:oddVBand="0" w:evenVBand="0" w:oddHBand="1" w:evenHBand="0" w:firstRowFirstColumn="0" w:firstRowLastColumn="0" w:lastRowFirstColumn="0" w:lastRowLastColumn="0"/>
+              <w:rPr>
+                <w:rFonts w:ascii="Times New Roman" w:hAnsi="Times New Roman" w:cs="Times New Roman"/>
+                <w:color w:val="000000" w:themeColor="text1"/>
+                <w:sz w:val="24"/>
+                <w:szCs w:val="24"/>
+              </w:rPr>
+            </w:pPr>
+            <w:r>
+              <w:rPr>
+                <w:rFonts w:ascii="Times New Roman" w:hAnsi="Times New Roman" w:cs="Times New Roman"/>
+                <w:color w:val="000000" w:themeColor="text1"/>
+                <w:sz w:val="24"/>
+                <w:szCs w:val="24"/>
+              </w:rPr>
+              <w:t>4.71</w:t>
+            </w:r>
+          </w:p>
+        </w:tc>
+      </w:tr>
+      <w:tr>
+        <w:tc>
+          <w:tcPr>
+            <w:cnfStyle w:val="001000000000" w:firstRow="0" w:lastRow="0" w:firstColumn="1" w:lastColumn="0" w:oddVBand="0" w:evenVBand="0" w:oddHBand="0" w:evenHBand="0" w:firstRowFirstColumn="0" w:firstRowLastColumn="0" w:lastRowFirstColumn="0" w:lastRowLastColumn="0"/>
+            <w:tcW w:w="4531" w:type="dxa"/>
+          </w:tcPr>
+          <w:p>
+            <w:pPr>
+              <w:jc w:val="center"/>
+              <w:rPr>
+                <w:rFonts w:ascii="Times New Roman" w:hAnsi="Times New Roman" w:cs="Times New Roman"/>
+                <w:b w:val="0"/>
+                <w:color w:val="000000" w:themeColor="text1"/>
+                <w:sz w:val="24"/>
+                <w:szCs w:val="24"/>
+              </w:rPr>
+            </w:pPr>
+            <w:r>
+              <w:rPr>
+                <w:rFonts w:ascii="Times New Roman" w:hAnsi="Times New Roman" w:cs="Times New Roman"/>
+                <w:b w:val="0"/>
+                <w:color w:val="000000" w:themeColor="text1"/>
+                <w:sz w:val="24"/>
+                <w:szCs w:val="24"/>
+              </w:rPr>
+              <w:t>Phase B</w:t>
+            </w:r>
+          </w:p>
+        </w:tc>
+        <w:tc>
+          <w:tcPr>
+            <w:tcW w:w="4531" w:type="dxa"/>
+          </w:tcPr>
+          <w:p>
+            <w:pPr>
+              <w:jc w:val="center"/>
+              <w:cnfStyle w:val="000000000000" w:firstRow="0" w:lastRow="0" w:firstColumn="0" w:lastColumn="0" w:oddVBand="0" w:evenVBand="0" w:oddHBand="0" w:evenHBand="0" w:firstRowFirstColumn="0" w:firstRowLastColumn="0" w:lastRowFirstColumn="0" w:lastRowLastColumn="0"/>
+              <w:rPr>
+                <w:rFonts w:ascii="Times New Roman" w:hAnsi="Times New Roman" w:cs="Times New Roman"/>
+                <w:color w:val="000000" w:themeColor="text1"/>
+                <w:sz w:val="24"/>
+                <w:szCs w:val="24"/>
+              </w:rPr>
+            </w:pPr>
+            <w:r>
+              <w:rPr>
+                <w:rFonts w:ascii="Times New Roman" w:hAnsi="Times New Roman" w:cs="Times New Roman"/>
+                <w:color w:val="000000" w:themeColor="text1"/>
+                <w:sz w:val="24"/>
+                <w:szCs w:val="24"/>
+              </w:rPr>
+              <w:t>4.70</w:t>
+            </w:r>
+          </w:p>
+        </w:tc>
+      </w:tr>
+      <w:tr>
+        <w:trPr>
+          <w:cnfStyle w:val="000000100000" w:firstRow="0" w:lastRow="0" w:firstColumn="0" w:lastColumn="0" w:oddVBand="0" w:evenVBand="0" w:oddHBand="1" w:evenHBand="0" w:firstRowFirstColumn="0" w:firstRowLastColumn="0" w:lastRowFirstColumn="0" w:lastRowLastColumn="0"/>
+        </w:trPr>
+        <w:tc>
+          <w:tcPr>
+            <w:cnfStyle w:val="001000000000" w:firstRow="0" w:lastRow="0" w:firstColumn="1" w:lastColumn="0" w:oddVBand="0" w:evenVBand="0" w:oddHBand="0" w:evenHBand="0" w:firstRowFirstColumn="0" w:firstRowLastColumn="0" w:lastRowFirstColumn="0" w:lastRowLastColumn="0"/>
+            <w:tcW w:w="4531" w:type="dxa"/>
+          </w:tcPr>
+          <w:p>
+            <w:pPr>
+              <w:jc w:val="center"/>
+              <w:rPr>
+                <w:rFonts w:ascii="Times New Roman" w:hAnsi="Times New Roman" w:cs="Times New Roman"/>
+                <w:b w:val="0"/>
+                <w:color w:val="000000" w:themeColor="text1"/>
+                <w:sz w:val="24"/>
+                <w:szCs w:val="24"/>
+              </w:rPr>
+            </w:pPr>
+            <w:r>
+              <w:rPr>
+                <w:rFonts w:ascii="Times New Roman" w:hAnsi="Times New Roman" w:cs="Times New Roman"/>
+                <w:b w:val="0"/>
+                <w:color w:val="000000" w:themeColor="text1"/>
+                <w:sz w:val="24"/>
+                <w:szCs w:val="24"/>
+              </w:rPr>
+              <w:t>Phase C</w:t>
+            </w:r>
+          </w:p>
+        </w:tc>
+        <w:tc>
+          <w:tcPr>
+            <w:tcW w:w="4531" w:type="dxa"/>
+          </w:tcPr>
+          <w:p>
+            <w:pPr>
+              <w:jc w:val="center"/>
+              <w:cnfStyle w:val="000000100000" w:firstRow="0" w:lastRow="0" w:firstColumn="0" w:lastColumn="0" w:oddVBand="0" w:evenVBand="0" w:oddHBand="1" w:evenHBand="0" w:firstRowFirstColumn="0" w:firstRowLastColumn="0" w:lastRowFirstColumn="0" w:lastRowLastColumn="0"/>
+              <w:rPr>
+                <w:rFonts w:ascii="Times New Roman" w:hAnsi="Times New Roman" w:cs="Times New Roman"/>
+                <w:color w:val="000000" w:themeColor="text1"/>
+                <w:sz w:val="24"/>
+                <w:szCs w:val="24"/>
+              </w:rPr>
+            </w:pPr>
+            <w:r>
+              <w:rPr>
+                <w:rFonts w:ascii="Times New Roman" w:hAnsi="Times New Roman" w:cs="Times New Roman"/>
+                <w:color w:val="000000" w:themeColor="text1"/>
+                <w:sz w:val="24"/>
+                <w:szCs w:val="24"/>
+              </w:rPr>
+              <w:t>4.71</w:t>
+            </w:r>
+          </w:p>
+        </w:tc>
+      </w:tr>
+      <w:tr>
+        <w:tc>
+          <w:tcPr>
+            <w:cnfStyle w:val="001000000000" w:firstRow="0" w:lastRow="0" w:firstColumn="1" w:lastColumn="0" w:oddVBand="0" w:evenVBand="0" w:oddHBand="0" w:evenHBand="0" w:firstRowFirstColumn="0" w:firstRowLastColumn="0" w:lastRowFirstColumn="0" w:lastRowLastColumn="0"/>
+            <w:tcW w:w="4531" w:type="dxa"/>
+          </w:tcPr>
+          <w:p>
+            <w:pPr>
+              <w:jc w:val="center"/>
+              <w:rPr>
+                <w:rFonts w:ascii="Times New Roman" w:hAnsi="Times New Roman" w:cs="Times New Roman"/>
+                <w:b w:val="0"/>
+                <w:color w:val="000000" w:themeColor="text1"/>
+                <w:sz w:val="24"/>
+                <w:szCs w:val="24"/>
+              </w:rPr>
+            </w:pPr>
+            <w:r>
+              <w:rPr>
+                <w:rFonts w:ascii="Times New Roman" w:hAnsi="Times New Roman" w:cs="Times New Roman"/>
+                <w:b w:val="0"/>
+                <w:color w:val="000000" w:themeColor="text1"/>
+                <w:sz w:val="24"/>
+                <w:szCs w:val="24"/>
+              </w:rPr>
+              <w:t>Neutral Line</w:t>
+            </w:r>
+          </w:p>
+        </w:tc>
+        <w:tc>
+          <w:tcPr>
+            <w:tcW w:w="4531" w:type="dxa"/>
+          </w:tcPr>
+          <w:p>
+            <w:pPr>
+              <w:jc w:val="center"/>
+              <w:cnfStyle w:val="000000000000" w:firstRow="0" w:lastRow="0" w:firstColumn="0" w:lastColumn="0" w:oddVBand="0" w:evenVBand="0" w:oddHBand="0" w:evenHBand="0" w:firstRowFirstColumn="0" w:firstRowLastColumn="0" w:lastRowFirstColumn="0" w:lastRowLastColumn="0"/>
+              <w:rPr>
+                <w:rFonts w:ascii="Times New Roman" w:hAnsi="Times New Roman" w:cs="Times New Roman"/>
+                <w:color w:val="000000" w:themeColor="text1"/>
+                <w:sz w:val="24"/>
+                <w:szCs w:val="24"/>
+              </w:rPr>
+            </w:pPr>
+            <w:r>
+              <w:rPr>
+                <w:rFonts w:ascii="Times New Roman" w:hAnsi="Times New Roman" w:cs="Times New Roman"/>
+                <w:color w:val="000000" w:themeColor="text1"/>
+                <w:sz w:val="24"/>
+                <w:szCs w:val="24"/>
+              </w:rPr>
+              <w:t>8.15</w:t>
+            </w:r>
+          </w:p>
+        </w:tc>
+      </w:tr>
+    </w:tbl>
+    <w:p>
+      <w:pPr>
+        <w:jc w:val="center"/>
+        <w:rPr>
+          <w:rFonts w:ascii="Times New Roman" w:hAnsi="Times New Roman" w:cs="Times New Roman"/>
+          <w:color w:val="000000" w:themeColor="text1"/>
+          <w:sz w:val="24"/>
+          <w:szCs w:val="24"/>
+        </w:rPr>
+      </w:pPr>
+      <w:r>
+        <w:rPr>
+          <w:rFonts w:ascii="Times New Roman" w:hAnsi="Times New Roman" w:cs="Times New Roman"/>
+          <w:color w:val="000000" w:themeColor="text1"/>
+          <w:sz w:val="24"/>
+          <w:szCs w:val="24"/>
+        </w:rPr>
+        <w:t>Table 2</w:t>
+      </w:r>
+      <w:r>
+        <w:rPr>
+          <w:rFonts w:ascii="Times New Roman" w:hAnsi="Times New Roman" w:cs="Times New Roman"/>
+          <w:color w:val="000000" w:themeColor="text1"/>
+          <w:sz w:val="24"/>
+          <w:szCs w:val="24"/>
+        </w:rPr>
+        <w:t xml:space="preserve">: </w:t>
+      </w:r>
+      <w:proofErr w:type="spellStart"/>
+      <w:r>
+        <w:rPr>
+          <w:rFonts w:ascii="Times New Roman" w:hAnsi="Times New Roman" w:cs="Times New Roman"/>
+          <w:color w:val="000000" w:themeColor="text1"/>
+          <w:sz w:val="24"/>
+          <w:szCs w:val="24"/>
+        </w:rPr>
+        <w:t>Rms</w:t>
+      </w:r>
+      <w:proofErr w:type="spellEnd"/>
+      <w:r>
+        <w:rPr>
+          <w:rFonts w:ascii="Times New Roman" w:hAnsi="Times New Roman" w:cs="Times New Roman"/>
+          <w:color w:val="000000" w:themeColor="text1"/>
+          <w:sz w:val="24"/>
+          <w:szCs w:val="24"/>
+        </w:rPr>
+        <w:t xml:space="preserve"> values of line currents</w:t>
+      </w:r>
+      <w:r>
+        <w:rPr>
+          <w:rFonts w:ascii="Times New Roman" w:hAnsi="Times New Roman" w:cs="Times New Roman"/>
+          <w:color w:val="000000" w:themeColor="text1"/>
+          <w:sz w:val="24"/>
+          <w:szCs w:val="24"/>
+        </w:rPr>
+        <w:t xml:space="preserve"> </w:t>
+      </w:r>
+      <w:r>
+        <w:rPr>
+          <w:rFonts w:ascii="Times New Roman" w:hAnsi="Times New Roman" w:cs="Times New Roman"/>
+          <w:color w:val="000000" w:themeColor="text1"/>
+          <w:sz w:val="24"/>
+          <w:szCs w:val="24"/>
+          <w:shd w:val="clear" w:color="auto" w:fill="FFFFFF"/>
+        </w:rPr>
+        <w:t>with L</w:t>
+      </w:r>
+      <w:r>
+        <w:rPr>
+          <w:rFonts w:ascii="Times New Roman" w:hAnsi="Times New Roman" w:cs="Times New Roman"/>
+          <w:color w:val="000000" w:themeColor="text1"/>
+          <w:sz w:val="24"/>
+          <w:szCs w:val="24"/>
+          <w:shd w:val="clear" w:color="auto" w:fill="FFFFFF"/>
+          <w:vertAlign w:val="subscript"/>
+        </w:rPr>
+        <w:t>S</w:t>
+      </w:r>
+      <w:r>
+        <w:rPr>
+          <w:rFonts w:ascii="Times New Roman" w:hAnsi="Times New Roman" w:cs="Times New Roman"/>
+          <w:color w:val="000000" w:themeColor="text1"/>
+          <w:sz w:val="24"/>
+          <w:szCs w:val="24"/>
+          <w:shd w:val="clear" w:color="auto" w:fill="FFFFFF"/>
+        </w:rPr>
+        <w:t>=0.</w:t>
+      </w:r>
+    </w:p>
+    <w:p>
+      <w:pPr>
+        <w:jc w:val="both"/>
+        <w:rPr>
+          <w:rFonts w:ascii="Times New Roman" w:hAnsi="Times New Roman" w:cs="Times New Roman"/>
+          <w:color w:val="000000" w:themeColor="text1"/>
+          <w:sz w:val="24"/>
+          <w:szCs w:val="24"/>
+        </w:rPr>
+      </w:pPr>
+    </w:p>
+    <w:p>
+      <w:pPr>
+        <w:jc w:val="both"/>
+        <w:rPr>
+          <w:rFonts w:ascii="Times New Roman" w:hAnsi="Times New Roman" w:cs="Times New Roman"/>
+          <w:color w:val="000000" w:themeColor="text1"/>
+          <w:sz w:val="24"/>
+          <w:szCs w:val="24"/>
+        </w:rPr>
+      </w:pPr>
+      <w:r>
+        <w:rPr>
+          <w:rFonts w:ascii="Times New Roman" w:hAnsi="Times New Roman" w:cs="Times New Roman"/>
+          <w:color w:val="000000" w:themeColor="text1"/>
+          <w:sz w:val="24"/>
+          <w:szCs w:val="24"/>
+        </w:rPr>
+        <w:t xml:space="preserve">THD is now about %190 as shown in Figure 28. In theory, having a more likely square current waveform means more THD as it would include more harmonics with higher frequencies. Since we have now no line inductance, the transitions are sharper than before which means increase in THD. </w:t>
+      </w:r>
+    </w:p>
+    <w:p>
+      <w:pPr>
+        <w:jc w:val="both"/>
+        <w:rPr>
+          <w:rFonts w:ascii="Times New Roman" w:hAnsi="Times New Roman" w:cs="Times New Roman"/>
+          <w:color w:val="000000" w:themeColor="text1"/>
+          <w:sz w:val="24"/>
+          <w:szCs w:val="24"/>
+        </w:rPr>
+      </w:pPr>
+    </w:p>
+    <w:p>
+      <w:pPr>
+        <w:jc w:val="both"/>
+        <w:rPr>
+          <w:rFonts w:ascii="Times New Roman" w:hAnsi="Times New Roman" w:cs="Times New Roman"/>
+          <w:color w:val="000000" w:themeColor="text1"/>
+          <w:sz w:val="30"/>
+          <w:szCs w:val="30"/>
+        </w:rPr>
+      </w:pPr>
+      <m:oMath>
+        <m:r>
+          <w:rPr>
+            <w:rFonts w:ascii="Cambria Math" w:hAnsi="Cambria Math" w:cs="Times New Roman"/>
+            <w:color w:val="000000" w:themeColor="text1"/>
+            <w:sz w:val="30"/>
+            <w:szCs w:val="30"/>
+          </w:rPr>
+          <m:t>PF=</m:t>
+        </m:r>
+        <m:f>
+          <m:fPr>
+            <m:ctrlPr>
+              <w:rPr>
+                <w:rFonts w:ascii="Cambria Math" w:hAnsi="Cambria Math" w:cs="Times New Roman"/>
+                <w:i/>
+                <w:color w:val="000000" w:themeColor="text1"/>
+                <w:sz w:val="30"/>
+                <w:szCs w:val="30"/>
+              </w:rPr>
+            </m:ctrlPr>
+          </m:fPr>
+          <m:num>
+            <m:sSub>
+              <m:sSubPr>
+                <m:ctrlPr>
+                  <w:rPr>
+                    <w:rFonts w:ascii="Cambria Math" w:hAnsi="Cambria Math" w:cs="Times New Roman"/>
+                    <w:i/>
+                    <w:color w:val="000000" w:themeColor="text1"/>
+                    <w:sz w:val="30"/>
+                    <w:szCs w:val="30"/>
+                  </w:rPr>
+                </m:ctrlPr>
+              </m:sSubPr>
+              <m:e>
+                <m:r>
+                  <w:rPr>
+                    <w:rFonts w:ascii="Cambria Math" w:hAnsi="Cambria Math" w:cs="Times New Roman"/>
+                    <w:color w:val="000000" w:themeColor="text1"/>
+                    <w:sz w:val="30"/>
+                    <w:szCs w:val="30"/>
+                  </w:rPr>
+                  <m:t>I</m:t>
+                </m:r>
+              </m:e>
+              <m:sub>
+                <m:r>
+                  <w:rPr>
+                    <w:rFonts w:ascii="Cambria Math" w:hAnsi="Cambria Math" w:cs="Times New Roman"/>
+                    <w:color w:val="000000" w:themeColor="text1"/>
+                    <w:sz w:val="30"/>
+                    <w:szCs w:val="30"/>
+                  </w:rPr>
+                  <m:t>S1</m:t>
+                </m:r>
+              </m:sub>
+            </m:sSub>
+          </m:num>
+          <m:den>
+            <m:sSub>
+              <m:sSubPr>
+                <m:ctrlPr>
+                  <w:rPr>
+                    <w:rFonts w:ascii="Cambria Math" w:hAnsi="Cambria Math" w:cs="Times New Roman"/>
+                    <w:i/>
+                    <w:color w:val="000000" w:themeColor="text1"/>
+                    <w:sz w:val="30"/>
+                    <w:szCs w:val="30"/>
+                  </w:rPr>
+                </m:ctrlPr>
+              </m:sSubPr>
+              <m:e>
+                <m:r>
+                  <w:rPr>
+                    <w:rFonts w:ascii="Cambria Math" w:hAnsi="Cambria Math" w:cs="Times New Roman"/>
+                    <w:color w:val="000000" w:themeColor="text1"/>
+                    <w:sz w:val="30"/>
+                    <w:szCs w:val="30"/>
+                  </w:rPr>
+                  <m:t>I</m:t>
+                </m:r>
+              </m:e>
+              <m:sub>
+                <m:r>
+                  <w:rPr>
+                    <w:rFonts w:ascii="Cambria Math" w:hAnsi="Cambria Math" w:cs="Times New Roman"/>
+                    <w:color w:val="000000" w:themeColor="text1"/>
+                    <w:sz w:val="30"/>
+                    <w:szCs w:val="30"/>
+                  </w:rPr>
+                  <m:t>S</m:t>
+                </m:r>
+              </m:sub>
+            </m:sSub>
+          </m:den>
+        </m:f>
+        <m:r>
+          <w:rPr>
+            <w:rFonts w:ascii="Cambria Math" w:hAnsi="Cambria Math" w:cs="Times New Roman"/>
+            <w:color w:val="000000" w:themeColor="text1"/>
+            <w:sz w:val="30"/>
+            <w:szCs w:val="30"/>
+          </w:rPr>
+          <m:t>×DPF</m:t>
+        </m:r>
+      </m:oMath>
+      <w:r>
+        <w:rPr>
+          <w:rFonts w:ascii="Times New Roman" w:hAnsi="Times New Roman" w:cs="Times New Roman"/>
+          <w:color w:val="000000" w:themeColor="text1"/>
+          <w:sz w:val="30"/>
+          <w:szCs w:val="30"/>
+        </w:rPr>
+        <w:tab/>
+      </w:r>
+      <w:r>
+        <w:rPr>
+          <w:rFonts w:ascii="Times New Roman" w:hAnsi="Times New Roman" w:cs="Times New Roman"/>
+          <w:color w:val="000000" w:themeColor="text1"/>
+          <w:sz w:val="30"/>
+          <w:szCs w:val="30"/>
+        </w:rPr>
+        <w:tab/>
+      </w:r>
+      <w:r>
+        <w:rPr>
+          <w:rFonts w:ascii="Times New Roman" w:hAnsi="Times New Roman" w:cs="Times New Roman"/>
+          <w:color w:val="000000" w:themeColor="text1"/>
+          <w:sz w:val="30"/>
+          <w:szCs w:val="30"/>
+        </w:rPr>
+        <w:tab/>
+      </w:r>
+      <w:r>
+        <w:rPr>
+          <w:rFonts w:ascii="Times New Roman" w:hAnsi="Times New Roman" w:cs="Times New Roman"/>
+          <w:color w:val="000000" w:themeColor="text1"/>
+          <w:sz w:val="30"/>
+          <w:szCs w:val="30"/>
+        </w:rPr>
+        <w:tab/>
+      </w:r>
+      <w:r>
+        <w:rPr>
+          <w:rFonts w:ascii="Times New Roman" w:hAnsi="Times New Roman" w:cs="Times New Roman"/>
+          <w:color w:val="000000" w:themeColor="text1"/>
+          <w:sz w:val="30"/>
+          <w:szCs w:val="30"/>
+        </w:rPr>
+        <w:tab/>
+      </w:r>
+      <w:r>
+        <w:rPr>
+          <w:rFonts w:ascii="Times New Roman" w:hAnsi="Times New Roman" w:cs="Times New Roman"/>
+          <w:color w:val="000000" w:themeColor="text1"/>
+          <w:sz w:val="30"/>
+          <w:szCs w:val="30"/>
+        </w:rPr>
+        <w:tab/>
+      </w:r>
+      <w:r>
+        <w:rPr>
+          <w:rFonts w:ascii="Times New Roman" w:hAnsi="Times New Roman" w:cs="Times New Roman"/>
+          <w:color w:val="000000" w:themeColor="text1"/>
+          <w:sz w:val="30"/>
+          <w:szCs w:val="30"/>
+        </w:rPr>
+        <w:tab/>
+      </w:r>
+      <w:r>
+        <w:rPr>
+          <w:rFonts w:ascii="Times New Roman" w:hAnsi="Times New Roman" w:cs="Times New Roman"/>
+          <w:color w:val="000000" w:themeColor="text1"/>
+          <w:sz w:val="30"/>
+          <w:szCs w:val="30"/>
+        </w:rPr>
+        <w:tab/>
+      </w:r>
+      <w:r>
+        <w:rPr>
+          <w:rFonts w:ascii="Times New Roman" w:hAnsi="Times New Roman" w:cs="Times New Roman"/>
+          <w:color w:val="000000" w:themeColor="text1"/>
+          <w:sz w:val="30"/>
+          <w:szCs w:val="30"/>
+        </w:rPr>
+        <w:tab/>
+      </w:r>
+      <w:r>
+        <w:rPr>
+          <w:rFonts w:ascii="Times New Roman" w:hAnsi="Times New Roman" w:cs="Times New Roman"/>
+          <w:color w:val="000000" w:themeColor="text1"/>
+          <w:sz w:val="30"/>
+          <w:szCs w:val="30"/>
+        </w:rPr>
+        <w:tab/>
+        <w:t>(3)</w:t>
+      </w:r>
+    </w:p>
+    <w:p>
+      <w:pPr>
+        <w:jc w:val="both"/>
+        <w:rPr>
+          <w:rFonts w:ascii="Times New Roman" w:hAnsi="Times New Roman" w:cs="Times New Roman"/>
+          <w:color w:val="000000" w:themeColor="text1"/>
+          <w:sz w:val="30"/>
+          <w:szCs w:val="30"/>
+        </w:rPr>
+      </w:pPr>
+    </w:p>
+    <w:p>
+      <w:pPr>
+        <w:jc w:val="both"/>
+        <w:rPr>
+          <w:rFonts w:ascii="Times New Roman" w:hAnsi="Times New Roman" w:cs="Times New Roman"/>
+          <w:color w:val="000000" w:themeColor="text1"/>
+          <w:sz w:val="24"/>
+          <w:szCs w:val="24"/>
+        </w:rPr>
+      </w:pPr>
+      <w:r>
+        <w:rPr>
+          <w:rFonts w:ascii="Times New Roman" w:hAnsi="Times New Roman" w:cs="Times New Roman"/>
+          <w:color w:val="000000" w:themeColor="text1"/>
+          <w:sz w:val="24"/>
+          <w:szCs w:val="24"/>
+        </w:rPr>
+        <w:t>If we have sharper waveform, we would have lower I</w:t>
+      </w:r>
+      <w:r>
+        <w:rPr>
+          <w:rFonts w:ascii="Times New Roman" w:hAnsi="Times New Roman" w:cs="Times New Roman"/>
+          <w:color w:val="000000" w:themeColor="text1"/>
+          <w:sz w:val="24"/>
+          <w:szCs w:val="24"/>
+          <w:vertAlign w:val="subscript"/>
+        </w:rPr>
+        <w:t>S1</w:t>
+      </w:r>
+      <w:r>
+        <w:rPr>
+          <w:rFonts w:ascii="Times New Roman" w:hAnsi="Times New Roman" w:cs="Times New Roman"/>
+          <w:color w:val="000000" w:themeColor="text1"/>
+          <w:sz w:val="24"/>
+          <w:szCs w:val="24"/>
+        </w:rPr>
+        <w:t>. Hence, we have lower PF = 0.964.</w:t>
+      </w:r>
+    </w:p>
+    <w:p>
+      <w:pPr>
+        <w:jc w:val="both"/>
+        <w:rPr>
+          <w:rFonts w:ascii="Times New Roman" w:hAnsi="Times New Roman" w:cs="Times New Roman"/>
+          <w:color w:val="000000" w:themeColor="text1"/>
+          <w:sz w:val="24"/>
+          <w:szCs w:val="24"/>
+        </w:rPr>
+      </w:pPr>
+    </w:p>
+    <w:p>
+      <w:pPr>
+        <w:jc w:val="both"/>
+        <w:rPr>
+          <w:rFonts w:ascii="Times New Roman" w:hAnsi="Times New Roman" w:cs="Times New Roman"/>
+          <w:color w:val="000000" w:themeColor="text1"/>
+          <w:sz w:val="24"/>
+          <w:szCs w:val="24"/>
+        </w:rPr>
+      </w:pPr>
+      <w:r>
+        <w:rPr>
+          <w:rFonts w:ascii="Times New Roman" w:hAnsi="Times New Roman" w:cs="Times New Roman"/>
+          <w:color w:val="000000" w:themeColor="text1"/>
+          <w:sz w:val="24"/>
+          <w:szCs w:val="24"/>
+        </w:rPr>
+        <w:t xml:space="preserve">Also, </w:t>
+      </w:r>
+      <w:proofErr w:type="spellStart"/>
+      <w:r>
+        <w:rPr>
+          <w:rFonts w:ascii="Times New Roman" w:hAnsi="Times New Roman" w:cs="Times New Roman"/>
+          <w:color w:val="000000" w:themeColor="text1"/>
+          <w:sz w:val="24"/>
+          <w:szCs w:val="24"/>
+        </w:rPr>
+        <w:t>Rms</w:t>
+      </w:r>
+      <w:proofErr w:type="spellEnd"/>
+      <w:r>
+        <w:rPr>
+          <w:rFonts w:ascii="Times New Roman" w:hAnsi="Times New Roman" w:cs="Times New Roman"/>
+          <w:color w:val="000000" w:themeColor="text1"/>
+          <w:sz w:val="24"/>
+          <w:szCs w:val="24"/>
+        </w:rPr>
+        <w:t xml:space="preserve"> value of neutral line current is increased since we removed inductance L</w:t>
+      </w:r>
+      <w:r>
+        <w:rPr>
+          <w:rFonts w:ascii="Times New Roman" w:hAnsi="Times New Roman" w:cs="Times New Roman"/>
+          <w:color w:val="000000" w:themeColor="text1"/>
+          <w:sz w:val="24"/>
+          <w:szCs w:val="24"/>
+          <w:vertAlign w:val="subscript"/>
+        </w:rPr>
+        <w:t>S</w:t>
+      </w:r>
+      <w:r>
+        <w:rPr>
+          <w:rFonts w:ascii="Times New Roman" w:hAnsi="Times New Roman" w:cs="Times New Roman"/>
+          <w:color w:val="000000" w:themeColor="text1"/>
+          <w:sz w:val="24"/>
+          <w:szCs w:val="24"/>
+        </w:rPr>
+        <w:t xml:space="preserve"> from circuit which results in less impedance. From Ohm’s Law, we have more current at neutral wire.</w:t>
+      </w:r>
+    </w:p>
+    <w:p>
+      <w:pPr>
+        <w:jc w:val="both"/>
+        <w:rPr>
+          <w:rFonts w:ascii="Times New Roman" w:hAnsi="Times New Roman" w:cs="Times New Roman"/>
+          <w:color w:val="000000" w:themeColor="text1"/>
+          <w:sz w:val="24"/>
+          <w:szCs w:val="24"/>
+        </w:rPr>
+      </w:pPr>
+    </w:p>
+    <w:p>
+      <w:pPr>
+        <w:jc w:val="both"/>
+        <w:rPr>
+          <w:rFonts w:ascii="Times New Roman" w:hAnsi="Times New Roman" w:cs="Times New Roman"/>
+          <w:color w:val="000000" w:themeColor="text1"/>
+          <w:sz w:val="24"/>
+          <w:szCs w:val="24"/>
+        </w:rPr>
+      </w:pPr>
+      <w:r>
+        <w:rPr>
+          <w:rFonts w:ascii="Times New Roman" w:hAnsi="Times New Roman" w:cs="Times New Roman"/>
+          <w:color w:val="000000" w:themeColor="text1"/>
+          <w:sz w:val="24"/>
+          <w:szCs w:val="24"/>
+        </w:rPr>
+        <w:t>Frequency considerations are same with previous question.</w:t>
+      </w:r>
+    </w:p>
+    <w:p>
+      <w:pPr>
+        <w:jc w:val="both"/>
+        <w:rPr>
+          <w:rFonts w:ascii="Times New Roman" w:hAnsi="Times New Roman" w:cs="Times New Roman"/>
+          <w:color w:val="000000" w:themeColor="text1"/>
+          <w:sz w:val="24"/>
+          <w:szCs w:val="24"/>
+        </w:rPr>
+      </w:pPr>
+    </w:p>
+    <w:p>
+      <w:pPr>
+        <w:jc w:val="both"/>
+        <w:rPr>
+          <w:rFonts w:ascii="Times New Roman" w:hAnsi="Times New Roman" w:cs="Times New Roman"/>
+          <w:color w:val="000000" w:themeColor="text1"/>
+          <w:sz w:val="24"/>
+          <w:szCs w:val="24"/>
+        </w:rPr>
+      </w:pPr>
+      <w:r>
+        <w:rPr>
+          <w:rFonts w:ascii="Times New Roman" w:hAnsi="Times New Roman" w:cs="Times New Roman"/>
+          <w:color w:val="000000" w:themeColor="text1"/>
+          <w:sz w:val="24"/>
+          <w:szCs w:val="24"/>
+        </w:rPr>
+        <w:t>Waveforms are now sharper because having inductors makes rising and falling edges softer. As shown in Figures 29 and 30, we have sharper transitions since we don’t have inductances at supply sides.</w:t>
+      </w:r>
+    </w:p>
+    <w:p>
+      <w:pPr>
+        <w:jc w:val="both"/>
+        <w:rPr>
+          <w:rFonts w:ascii="Times New Roman" w:hAnsi="Times New Roman" w:cs="Times New Roman"/>
+          <w:color w:val="000000" w:themeColor="text1"/>
+          <w:sz w:val="24"/>
+          <w:szCs w:val="24"/>
+        </w:rPr>
+      </w:pPr>
+    </w:p>
+    <w:p>
+      <w:pPr>
+        <w:jc w:val="both"/>
+        <w:rPr>
+          <w:rFonts w:ascii="Times New Roman" w:hAnsi="Times New Roman" w:cs="Times New Roman"/>
+          <w:color w:val="000000" w:themeColor="text1"/>
+          <w:sz w:val="24"/>
+          <w:szCs w:val="24"/>
+        </w:rPr>
+      </w:pPr>
+    </w:p>
+    <w:p>
+      <w:pPr>
+        <w:jc w:val="both"/>
+        <w:rPr>
+          <w:rFonts w:ascii="Times New Roman" w:hAnsi="Times New Roman" w:cs="Times New Roman"/>
+          <w:color w:val="000000" w:themeColor="text1"/>
+          <w:sz w:val="24"/>
+          <w:szCs w:val="24"/>
+        </w:rPr>
+      </w:pPr>
+    </w:p>
+    <w:p>
+      <w:pPr>
+        <w:jc w:val="both"/>
+        <w:rPr>
+          <w:rFonts w:ascii="Times New Roman" w:hAnsi="Times New Roman" w:cs="Times New Roman"/>
+          <w:color w:val="000000" w:themeColor="text1"/>
+          <w:sz w:val="24"/>
+          <w:szCs w:val="24"/>
+        </w:rPr>
+      </w:pPr>
+    </w:p>
+    <w:p>
+      <w:pPr>
+        <w:jc w:val="both"/>
+        <w:rPr>
+          <w:rFonts w:ascii="Times New Roman" w:hAnsi="Times New Roman" w:cs="Times New Roman"/>
+          <w:color w:val="000000" w:themeColor="text1"/>
+          <w:sz w:val="24"/>
+          <w:szCs w:val="24"/>
+        </w:rPr>
+      </w:pPr>
+    </w:p>
+    <w:p>
+      <w:pPr>
+        <w:jc w:val="both"/>
+        <w:rPr>
+          <w:rFonts w:ascii="Times New Roman" w:hAnsi="Times New Roman" w:cs="Times New Roman"/>
+          <w:color w:val="000000" w:themeColor="text1"/>
+          <w:sz w:val="24"/>
+          <w:szCs w:val="24"/>
+        </w:rPr>
+      </w:pPr>
+    </w:p>
+    <w:p>
+      <w:pPr>
+        <w:jc w:val="both"/>
+        <w:rPr>
+          <w:rFonts w:ascii="Times New Roman" w:hAnsi="Times New Roman" w:cs="Times New Roman"/>
+          <w:color w:val="000000" w:themeColor="text1"/>
+          <w:sz w:val="24"/>
+          <w:szCs w:val="24"/>
+        </w:rPr>
+      </w:pPr>
+    </w:p>
+    <w:p>
+      <w:pPr>
+        <w:jc w:val="both"/>
+        <w:rPr>
+          <w:rFonts w:ascii="Times New Roman" w:hAnsi="Times New Roman" w:cs="Times New Roman"/>
+          <w:color w:val="000000" w:themeColor="text1"/>
+          <w:sz w:val="24"/>
+          <w:szCs w:val="24"/>
+        </w:rPr>
+      </w:pPr>
+    </w:p>
+    <w:p>
+      <w:pPr>
+        <w:jc w:val="both"/>
+        <w:rPr>
+          <w:rFonts w:ascii="Times New Roman" w:hAnsi="Times New Roman" w:cs="Times New Roman"/>
+          <w:color w:val="000000" w:themeColor="text1"/>
+          <w:sz w:val="24"/>
+          <w:szCs w:val="24"/>
+        </w:rPr>
+      </w:pPr>
     </w:p>
     <w:p>
       <w:pPr>
@@ -6866,7 +10332,7 @@
         </w:rPr>
         <w:t xml:space="preserve">. Retrieved from </w:t>
       </w:r>
-      <w:hyperlink r:id="rId32" w:history="1">
+      <w:hyperlink r:id="rId44" w:history="1">
         <w:r>
           <w:rPr>
             <w:rStyle w:val="Kpr"/>
@@ -7627,6 +11093,200 @@
       <w:color w:val="808080"/>
     </w:rPr>
   </w:style>
+  <w:style w:type="table" w:styleId="TabloKlavuzu">
+    <w:name w:val="Table Grid"/>
+    <w:basedOn w:val="NormalTablo"/>
+    <w:uiPriority w:val="39"/>
+    <w:rsid w:val="00C61F98"/>
+    <w:pPr>
+      <w:spacing w:after="0" w:line="240" w:lineRule="auto"/>
+    </w:pPr>
+    <w:tblPr>
+      <w:tblBorders>
+        <w:top w:val="single" w:sz="4" w:space="0" w:color="auto"/>
+        <w:left w:val="single" w:sz="4" w:space="0" w:color="auto"/>
+        <w:bottom w:val="single" w:sz="4" w:space="0" w:color="auto"/>
+        <w:right w:val="single" w:sz="4" w:space="0" w:color="auto"/>
+        <w:insideH w:val="single" w:sz="4" w:space="0" w:color="auto"/>
+        <w:insideV w:val="single" w:sz="4" w:space="0" w:color="auto"/>
+      </w:tblBorders>
+    </w:tblPr>
+  </w:style>
+  <w:style w:type="table" w:styleId="DzTablo1">
+    <w:name w:val="Plain Table 1"/>
+    <w:basedOn w:val="NormalTablo"/>
+    <w:uiPriority w:val="41"/>
+    <w:rsid w:val="00C61F98"/>
+    <w:pPr>
+      <w:spacing w:after="0" w:line="240" w:lineRule="auto"/>
+    </w:pPr>
+    <w:tblPr>
+      <w:tblStyleRowBandSize w:val="1"/>
+      <w:tblStyleColBandSize w:val="1"/>
+      <w:tblBorders>
+        <w:top w:val="single" w:sz="4" w:space="0" w:color="BFBFBF" w:themeColor="background1" w:themeShade="BF"/>
+        <w:left w:val="single" w:sz="4" w:space="0" w:color="BFBFBF" w:themeColor="background1" w:themeShade="BF"/>
+        <w:bottom w:val="single" w:sz="4" w:space="0" w:color="BFBFBF" w:themeColor="background1" w:themeShade="BF"/>
+        <w:right w:val="single" w:sz="4" w:space="0" w:color="BFBFBF" w:themeColor="background1" w:themeShade="BF"/>
+        <w:insideH w:val="single" w:sz="4" w:space="0" w:color="BFBFBF" w:themeColor="background1" w:themeShade="BF"/>
+        <w:insideV w:val="single" w:sz="4" w:space="0" w:color="BFBFBF" w:themeColor="background1" w:themeShade="BF"/>
+      </w:tblBorders>
+    </w:tblPr>
+    <w:tblStylePr w:type="firstRow">
+      <w:rPr>
+        <w:b/>
+        <w:bCs/>
+      </w:rPr>
+    </w:tblStylePr>
+    <w:tblStylePr w:type="lastRow">
+      <w:rPr>
+        <w:b/>
+        <w:bCs/>
+      </w:rPr>
+      <w:tblPr/>
+      <w:tcPr>
+        <w:tcBorders>
+          <w:top w:val="double" w:sz="4" w:space="0" w:color="BFBFBF" w:themeColor="background1" w:themeShade="BF"/>
+        </w:tcBorders>
+      </w:tcPr>
+    </w:tblStylePr>
+    <w:tblStylePr w:type="firstCol">
+      <w:rPr>
+        <w:b/>
+        <w:bCs/>
+      </w:rPr>
+    </w:tblStylePr>
+    <w:tblStylePr w:type="lastCol">
+      <w:rPr>
+        <w:b/>
+        <w:bCs/>
+      </w:rPr>
+    </w:tblStylePr>
+    <w:tblStylePr w:type="band1Vert">
+      <w:tblPr/>
+      <w:tcPr>
+        <w:shd w:val="clear" w:color="auto" w:fill="F2F2F2" w:themeFill="background1" w:themeFillShade="F2"/>
+      </w:tcPr>
+    </w:tblStylePr>
+    <w:tblStylePr w:type="band1Horz">
+      <w:tblPr/>
+      <w:tcPr>
+        <w:shd w:val="clear" w:color="auto" w:fill="F2F2F2" w:themeFill="background1" w:themeFillShade="F2"/>
+      </w:tcPr>
+    </w:tblStylePr>
+  </w:style>
+  <w:style w:type="table" w:styleId="TabloKlavuzuAk">
+    <w:name w:val="Grid Table Light"/>
+    <w:basedOn w:val="NormalTablo"/>
+    <w:uiPriority w:val="40"/>
+    <w:rsid w:val="00C61F98"/>
+    <w:pPr>
+      <w:spacing w:after="0" w:line="240" w:lineRule="auto"/>
+    </w:pPr>
+    <w:tblPr>
+      <w:tblBorders>
+        <w:top w:val="single" w:sz="4" w:space="0" w:color="BFBFBF" w:themeColor="background1" w:themeShade="BF"/>
+        <w:left w:val="single" w:sz="4" w:space="0" w:color="BFBFBF" w:themeColor="background1" w:themeShade="BF"/>
+        <w:bottom w:val="single" w:sz="4" w:space="0" w:color="BFBFBF" w:themeColor="background1" w:themeShade="BF"/>
+        <w:right w:val="single" w:sz="4" w:space="0" w:color="BFBFBF" w:themeColor="background1" w:themeShade="BF"/>
+        <w:insideH w:val="single" w:sz="4" w:space="0" w:color="BFBFBF" w:themeColor="background1" w:themeShade="BF"/>
+        <w:insideV w:val="single" w:sz="4" w:space="0" w:color="BFBFBF" w:themeColor="background1" w:themeShade="BF"/>
+      </w:tblBorders>
+    </w:tblPr>
+  </w:style>
+  <w:style w:type="table" w:styleId="DzTablo3">
+    <w:name w:val="Plain Table 3"/>
+    <w:basedOn w:val="NormalTablo"/>
+    <w:uiPriority w:val="43"/>
+    <w:rsid w:val="00C61F98"/>
+    <w:pPr>
+      <w:spacing w:after="0" w:line="240" w:lineRule="auto"/>
+    </w:pPr>
+    <w:tblPr>
+      <w:tblStyleRowBandSize w:val="1"/>
+      <w:tblStyleColBandSize w:val="1"/>
+    </w:tblPr>
+    <w:tblStylePr w:type="firstRow">
+      <w:rPr>
+        <w:b/>
+        <w:bCs/>
+        <w:caps/>
+      </w:rPr>
+      <w:tblPr/>
+      <w:tcPr>
+        <w:tcBorders>
+          <w:bottom w:val="single" w:sz="4" w:space="0" w:color="7F7F7F" w:themeColor="text1" w:themeTint="80"/>
+        </w:tcBorders>
+      </w:tcPr>
+    </w:tblStylePr>
+    <w:tblStylePr w:type="lastRow">
+      <w:rPr>
+        <w:b/>
+        <w:bCs/>
+        <w:caps/>
+      </w:rPr>
+      <w:tblPr/>
+      <w:tcPr>
+        <w:tcBorders>
+          <w:top w:val="nil"/>
+        </w:tcBorders>
+      </w:tcPr>
+    </w:tblStylePr>
+    <w:tblStylePr w:type="firstCol">
+      <w:rPr>
+        <w:b/>
+        <w:bCs/>
+        <w:caps/>
+      </w:rPr>
+      <w:tblPr/>
+      <w:tcPr>
+        <w:tcBorders>
+          <w:right w:val="single" w:sz="4" w:space="0" w:color="7F7F7F" w:themeColor="text1" w:themeTint="80"/>
+        </w:tcBorders>
+      </w:tcPr>
+    </w:tblStylePr>
+    <w:tblStylePr w:type="lastCol">
+      <w:rPr>
+        <w:b/>
+        <w:bCs/>
+        <w:caps/>
+      </w:rPr>
+      <w:tblPr/>
+      <w:tcPr>
+        <w:tcBorders>
+          <w:left w:val="nil"/>
+        </w:tcBorders>
+      </w:tcPr>
+    </w:tblStylePr>
+    <w:tblStylePr w:type="band1Vert">
+      <w:tblPr/>
+      <w:tcPr>
+        <w:shd w:val="clear" w:color="auto" w:fill="F2F2F2" w:themeFill="background1" w:themeFillShade="F2"/>
+      </w:tcPr>
+    </w:tblStylePr>
+    <w:tblStylePr w:type="band1Horz">
+      <w:tblPr/>
+      <w:tcPr>
+        <w:shd w:val="clear" w:color="auto" w:fill="F2F2F2" w:themeFill="background1" w:themeFillShade="F2"/>
+      </w:tcPr>
+    </w:tblStylePr>
+    <w:tblStylePr w:type="neCell">
+      <w:tblPr/>
+      <w:tcPr>
+        <w:tcBorders>
+          <w:left w:val="nil"/>
+        </w:tcBorders>
+      </w:tcPr>
+    </w:tblStylePr>
+    <w:tblStylePr w:type="nwCell">
+      <w:tblPr/>
+      <w:tcPr>
+        <w:tcBorders>
+          <w:right w:val="nil"/>
+        </w:tcBorders>
+      </w:tcPr>
+    </w:tblStylePr>
+  </w:style>
 </w:styles>
 </file>
 
@@ -7896,7 +11556,7 @@
 </file>
 
 <file path=customXml/itemProps1.xml><?xml version="1.0" encoding="utf-8"?>
-<ds:datastoreItem xmlns:ds="http://schemas.openxmlformats.org/officeDocument/2006/customXml" ds:itemID="{E1D3DC6D-AE9D-4636-8810-B57C3ECFA3CC}">
+<ds:datastoreItem xmlns:ds="http://schemas.openxmlformats.org/officeDocument/2006/customXml" ds:itemID="{FBA4B687-573C-47E4-BB75-EA02E09BB5C2}">
   <ds:schemaRefs>
     <ds:schemaRef ds:uri="http://schemas.openxmlformats.org/officeDocument/2006/bibliography"/>
   </ds:schemaRefs>

</xml_diff>